<commit_message>
more progress on data load; more minor schema changes
</commit_message>
<xml_diff>
--- a/working_files/datadocs/Durham PD Data Dictionary.docx
+++ b/working_files/datadocs/Durham PD Data Dictionary.docx
@@ -1152,8 +1152,6 @@
             <w:r>
               <w:t>call</w:t>
             </w:r>
-            <w:bookmarkStart w:id="0" w:name="_GoBack"/>
-            <w:bookmarkEnd w:id="0"/>
             <w:r>
               <w:t>.nature_desc</w:t>
             </w:r>
@@ -2569,14 +2567,6 @@
               <w:cnfStyle w:val="000000000000" w:firstRow="0" w:lastRow="0" w:firstColumn="0" w:lastColumn="0" w:oddVBand="0" w:evenVBand="0" w:oddHBand="0" w:evenHBand="0" w:firstRowFirstColumn="0" w:firstRowLastColumn="0" w:lastRowFirstColumn="0" w:lastRowLastColumn="0"/>
             </w:pPr>
             <w:r>
-              <w:t>transaction.transaction_code/</w:t>
-            </w:r>
-          </w:p>
-          <w:p>
-            <w:pPr>
-              <w:cnfStyle w:val="000000000000" w:firstRow="0" w:lastRow="0" w:firstColumn="0" w:lastColumn="0" w:oddVBand="0" w:evenVBand="0" w:oddHBand="0" w:evenHBand="0" w:firstRowFirstColumn="0" w:firstRowLastColumn="0" w:lastRowFirstColumn="0" w:lastRowLastColumn="0"/>
-            </w:pPr>
-            <w:r>
               <w:t>call_log.transaction_code</w:t>
             </w:r>
           </w:p>
@@ -2621,7 +2611,10 @@
               <w:cnfStyle w:val="000000100000" w:firstRow="0" w:lastRow="0" w:firstColumn="0" w:lastColumn="0" w:oddVBand="0" w:evenVBand="0" w:oddHBand="1" w:evenHBand="0" w:firstRowFirstColumn="0" w:firstRowLastColumn="0" w:lastRowFirstColumn="0" w:lastRowLastColumn="0"/>
             </w:pPr>
             <w:r>
-              <w:t>transaction.transaction_desc</w:t>
+              <w:t>call_log</w:t>
+            </w:r>
+            <w:r>
+              <w:t>.transaction_desc</w:t>
             </w:r>
           </w:p>
         </w:tc>
@@ -4184,16 +4177,10 @@
               <w:cnfStyle w:val="000000100000" w:firstRow="0" w:lastRow="0" w:firstColumn="0" w:lastColumn="0" w:oddVBand="0" w:evenVBand="0" w:oddHBand="1" w:evenHBand="0" w:firstRowFirstColumn="0" w:firstRowLastColumn="0" w:lastRowFirstColumn="0" w:lastRowLastColumn="0"/>
             </w:pPr>
             <w:r>
-              <w:t>ucr_desc.ucr_long_desc/</w:t>
-            </w:r>
-          </w:p>
-          <w:p>
-            <w:pPr>
-              <w:cnfStyle w:val="000000100000" w:firstRow="0" w:lastRow="0" w:firstColumn="0" w:lastColumn="0" w:oddVBand="0" w:evenVBand="0" w:oddHBand="1" w:evenHBand="0" w:firstRowFirstColumn="0" w:firstRowLastColumn="0" w:lastRowFirstColumn="0" w:lastRowLastColumn="0"/>
-            </w:pPr>
-            <w:r>
-              <w:t>incident.ucr_long_desc</w:t>
-            </w:r>
+              <w:t>ucr_desc.ucr_long_desc</w:t>
+            </w:r>
+            <w:bookmarkStart w:id="0" w:name="_GoBack"/>
+            <w:bookmarkEnd w:id="0"/>
           </w:p>
         </w:tc>
       </w:tr>

</xml_diff>

<commit_message>
fixed data load issue with inci_id/case_id
</commit_message>
<xml_diff>
--- a/working_files/datadocs/Durham PD Data Dictionary.docx
+++ b/working_files/datadocs/Durham PD Data Dictionary.docx
@@ -848,8 +848,6 @@
             <w:r>
               <w:t xml:space="preserve"> (converted to latitude in call_latlong)</w:t>
             </w:r>
-            <w:bookmarkStart w:id="0" w:name="_GoBack"/>
-            <w:bookmarkEnd w:id="0"/>
           </w:p>
         </w:tc>
       </w:tr>
@@ -3073,7 +3071,18 @@
               <w:cnfStyle w:val="000000000000" w:firstRow="0" w:lastRow="0" w:firstColumn="0" w:lastColumn="0" w:oddVBand="0" w:evenVBand="0" w:oddHBand="0" w:evenHBand="0" w:firstRowFirstColumn="0" w:firstRowLastColumn="0" w:lastRowFirstColumn="0" w:lastRowLastColumn="0"/>
             </w:pPr>
             <w:r>
-              <w:t>incident.call_id</w:t>
+              <w:t>incident.</w:t>
+            </w:r>
+            <w:r>
+              <w:t>case_id</w:t>
+            </w:r>
+            <w:r>
+              <w:t xml:space="preserve"> (note: this is NOT related to the call.inci_id field, even though they are named the same – it is related to call.case_id</w:t>
+            </w:r>
+            <w:bookmarkStart w:id="0" w:name="_GoBack"/>
+            <w:bookmarkEnd w:id="0"/>
+            <w:r>
+              <w:t>)</w:t>
             </w:r>
           </w:p>
         </w:tc>

</xml_diff>

<commit_message>
added details to the data dictionary based on data meeting with Jason Schiess
</commit_message>
<xml_diff>
--- a/working_files/datadocs/Durham PD Data Dictionary.docx
+++ b/working_files/datadocs/Durham PD Data Dictionary.docx
@@ -139,6 +139,57 @@
       </w:r>
     </w:p>
     <w:p/>
+    <w:p>
+      <w:r>
+        <w:t xml:space="preserve">Other notes: </w:t>
+      </w:r>
+    </w:p>
+    <w:p>
+      <w:pPr>
+        <w:pStyle w:val="ListParagraph"/>
+        <w:numPr>
+          <w:ilvl w:val="0"/>
+          <w:numId w:val="1"/>
+        </w:numPr>
+      </w:pPr>
+      <w:proofErr w:type="gramStart"/>
+      <w:r>
+        <w:t>info</w:t>
+      </w:r>
+      <w:proofErr w:type="gramEnd"/>
+      <w:r>
+        <w:t xml:space="preserve"> about the geo coordinates: GCS North America 1983 – NAD1983 state plane NC FIPS 3200 </w:t>
+      </w:r>
+      <w:proofErr w:type="spellStart"/>
+      <w:r>
+        <w:t>ft</w:t>
+      </w:r>
+      <w:proofErr w:type="spellEnd"/>
+      <w:r>
+        <w:t>, “Lambert conformal conic”?</w:t>
+      </w:r>
+    </w:p>
+    <w:p>
+      <w:pPr>
+        <w:pStyle w:val="ListParagraph"/>
+        <w:numPr>
+          <w:ilvl w:val="0"/>
+          <w:numId w:val="1"/>
+        </w:numPr>
+      </w:pPr>
+      <w:r>
+        <w:t xml:space="preserve">A picture showing the typical progression of timestamps is in the repo (received, routed, finished, dispatched, </w:t>
+      </w:r>
+      <w:proofErr w:type="spellStart"/>
+      <w:r>
+        <w:t>enroute</w:t>
+      </w:r>
+      <w:proofErr w:type="spellEnd"/>
+      <w:r>
+        <w:t>, arrived, transport (optional), cleared, closed)</w:t>
+      </w:r>
+    </w:p>
+    <w:p/>
     <w:tbl>
       <w:tblPr>
         <w:tblStyle w:val="MediumList1-Accent1"/>
@@ -501,6 +552,35 @@
               </w:rPr>
               <w:t xml:space="preserve"> – the source of the call</w:t>
             </w:r>
+            <w:r>
+              <w:rPr>
+                <w:rFonts w:asciiTheme="minorHAnsi" w:hAnsiTheme="minorHAnsi"/>
+                <w:b w:val="0"/>
+                <w:sz w:val="24"/>
+                <w:szCs w:val="24"/>
+              </w:rPr>
+              <w:t xml:space="preserve"> (data dictionary available in the </w:t>
+            </w:r>
+            <w:proofErr w:type="spellStart"/>
+            <w:r>
+              <w:rPr>
+                <w:rFonts w:asciiTheme="minorHAnsi" w:hAnsiTheme="minorHAnsi"/>
+                <w:b w:val="0"/>
+                <w:sz w:val="24"/>
+                <w:szCs w:val="24"/>
+              </w:rPr>
+              <w:t>git</w:t>
+            </w:r>
+            <w:proofErr w:type="spellEnd"/>
+            <w:r>
+              <w:rPr>
+                <w:rFonts w:asciiTheme="minorHAnsi" w:hAnsiTheme="minorHAnsi"/>
+                <w:b w:val="0"/>
+                <w:sz w:val="24"/>
+                <w:szCs w:val="24"/>
+              </w:rPr>
+              <w:t xml:space="preserve"> repo)</w:t>
+            </w:r>
           </w:p>
         </w:tc>
         <w:tc>
@@ -567,6 +647,15 @@
                 <w:szCs w:val="24"/>
               </w:rPr>
               <w:t xml:space="preserve"> – the primary unit assigned to the call</w:t>
+            </w:r>
+            <w:r>
+              <w:rPr>
+                <w:rFonts w:asciiTheme="minorHAnsi" w:hAnsiTheme="minorHAnsi"/>
+                <w:b w:val="0"/>
+                <w:sz w:val="24"/>
+                <w:szCs w:val="24"/>
+              </w:rPr>
+              <w:t xml:space="preserve"> (which unit the call belongs to based on geographic area – not necessarily the first unit dispatched if the call is urgent and the primary unit is not nearby or is busy on another call)</w:t>
             </w:r>
           </w:p>
         </w:tc>
@@ -680,6 +769,7 @@
                 <w:sz w:val="24"/>
                 <w:szCs w:val="24"/>
               </w:rPr>
+              <w:lastRenderedPageBreak/>
               <w:t>streetno</w:t>
             </w:r>
             <w:proofErr w:type="spellEnd"/>
@@ -1119,7 +1209,6 @@
                 <w:sz w:val="24"/>
                 <w:szCs w:val="24"/>
               </w:rPr>
-              <w:lastRenderedPageBreak/>
               <w:t>geox</w:t>
             </w:r>
             <w:proofErr w:type="spellEnd"/>
@@ -1702,6 +1791,17 @@
               </w:rPr>
               <w:t xml:space="preserve"> – description of the nature code in the preceding field</w:t>
             </w:r>
+            <w:r>
+              <w:rPr>
+                <w:rFonts w:asciiTheme="minorHAnsi" w:hAnsiTheme="minorHAnsi"/>
+                <w:b w:val="0"/>
+                <w:sz w:val="24"/>
+                <w:szCs w:val="24"/>
+              </w:rPr>
+              <w:t xml:space="preserve"> (corresponds to Tampa’s “final case type” – initial case type not given to us because it can be assigned by dispatchers or officers, and this made it very “unclean” data.</w:t>
+            </w:r>
+            <w:bookmarkStart w:id="0" w:name="_GoBack"/>
+            <w:bookmarkEnd w:id="0"/>
           </w:p>
         </w:tc>
         <w:tc>
@@ -1767,6 +1867,15 @@
               </w:rPr>
               <w:t xml:space="preserve"> – priority level of the call</w:t>
             </w:r>
+            <w:r>
+              <w:rPr>
+                <w:rFonts w:asciiTheme="minorHAnsi" w:hAnsiTheme="minorHAnsi"/>
+                <w:b w:val="0"/>
+                <w:sz w:val="24"/>
+                <w:szCs w:val="24"/>
+              </w:rPr>
+              <w:t>.  Assigned on a combination of nature and call status (an in-progress call is usually higher priority than something more serious that already happened)</w:t>
+            </w:r>
           </w:p>
         </w:tc>
         <w:tc>
@@ -3821,6 +3930,15 @@
                 <w:szCs w:val="24"/>
               </w:rPr>
               <w:t xml:space="preserve"> – the final disposition of the call</w:t>
+            </w:r>
+            <w:r>
+              <w:rPr>
+                <w:rFonts w:asciiTheme="minorHAnsi" w:hAnsiTheme="minorHAnsi"/>
+                <w:b w:val="0"/>
+                <w:sz w:val="24"/>
+                <w:szCs w:val="24"/>
+              </w:rPr>
+              <w:t xml:space="preserve"> (data dictionary available in repo)</w:t>
             </w:r>
           </w:p>
         </w:tc>
@@ -4128,6 +4246,15 @@
               </w:rPr>
               <w:t xml:space="preserve"> - description of the transaction code in the preceding field</w:t>
             </w:r>
+            <w:r>
+              <w:rPr>
+                <w:rFonts w:asciiTheme="minorHAnsi" w:hAnsiTheme="minorHAnsi"/>
+                <w:b w:val="0"/>
+                <w:sz w:val="24"/>
+                <w:szCs w:val="24"/>
+              </w:rPr>
+              <w:t xml:space="preserve"> – ones that are long enough to be cut off are not relevant</w:t>
+            </w:r>
           </w:p>
         </w:tc>
         <w:tc>
@@ -4626,6 +4753,15 @@
                 <w:szCs w:val="24"/>
               </w:rPr>
               <w:t xml:space="preserve"> – the final disposition of the unit on the call</w:t>
+            </w:r>
+            <w:r>
+              <w:rPr>
+                <w:rFonts w:asciiTheme="minorHAnsi" w:hAnsiTheme="minorHAnsi"/>
+                <w:b w:val="0"/>
+                <w:sz w:val="24"/>
+                <w:szCs w:val="24"/>
+              </w:rPr>
+              <w:t xml:space="preserve"> (data dictionary available in repo)</w:t>
             </w:r>
           </w:p>
         </w:tc>
@@ -6798,15 +6934,7 @@
               <w:rPr>
                 <w:b w:val="0"/>
               </w:rPr>
-              <w:t xml:space="preserve"> – Uniform Crime Report designatio</w:t>
-            </w:r>
-            <w:bookmarkStart w:id="0" w:name="_GoBack"/>
-            <w:bookmarkEnd w:id="0"/>
-            <w:r>
-              <w:rPr>
-                <w:b w:val="0"/>
-              </w:rPr>
-              <w:t>n for the offense (see attachment for translation)</w:t>
+              <w:t xml:space="preserve"> – Uniform Crime Report designation for the offense (see attachment for translation)</w:t>
             </w:r>
           </w:p>
         </w:tc>

</xml_diff>

<commit_message>
Updated data dictionary for next version of schema
</commit_message>
<xml_diff>
--- a/working_files/datadocs/Durham PD Data Dictionary.docx
+++ b/working_files/datadocs/Durham PD Data Dictionary.docx
@@ -48,65 +48,8 @@
       <w:r>
         <w:t>“N/A”: the field is a derived field or was otherwise unnecessary in the CFS Analytics database</w:t>
       </w:r>
-    </w:p>
-    <w:p>
-      <w:pPr>
-        <w:pStyle w:val="ListParagraph"/>
-        <w:numPr>
-          <w:ilvl w:val="0"/>
-          <w:numId w:val="1"/>
-        </w:numPr>
-      </w:pPr>
-      <w:r>
-        <w:t>“&lt;</w:t>
-      </w:r>
-      <w:proofErr w:type="gramStart"/>
-      <w:r>
-        <w:t>table1</w:t>
-      </w:r>
-      <w:proofErr w:type="gramEnd"/>
-      <w:r>
-        <w:t xml:space="preserve">&gt;.&lt;field&gt;/&lt;table2&gt;.&lt;field&gt;”: “field” is a primary key in table1 and a </w:t>
-      </w:r>
-      <w:r>
-        <w:t>“</w:t>
-      </w:r>
-      <w:r>
-        <w:t>foreign key</w:t>
-      </w:r>
-      <w:r>
-        <w:t>”</w:t>
-      </w:r>
-      <w:r>
-        <w:t xml:space="preserve"> in table2.</w:t>
-      </w:r>
-      <w:r>
-        <w:t xml:space="preserve"> (</w:t>
-      </w:r>
-      <w:proofErr w:type="gramStart"/>
-      <w:r>
-        <w:t>note</w:t>
-      </w:r>
-      <w:proofErr w:type="gramEnd"/>
-      <w:r>
-        <w:t xml:space="preserve">: many of these “foreign keys” are actually </w:t>
-      </w:r>
-      <w:proofErr w:type="spellStart"/>
-      <w:r>
-        <w:t>nullable</w:t>
-      </w:r>
-      <w:proofErr w:type="spellEnd"/>
-      <w:r>
-        <w:t xml:space="preserve"> in the data, so there aren’t foreign key constraints in place.  We just </w:t>
-      </w:r>
-      <w:proofErr w:type="gramStart"/>
-      <w:r>
-        <w:t>have</w:t>
-      </w:r>
-      <w:proofErr w:type="gramEnd"/>
-      <w:r>
-        <w:t xml:space="preserve"> to pretend)</w:t>
-      </w:r>
+      <w:bookmarkStart w:id="0" w:name="_GoBack"/>
+      <w:bookmarkEnd w:id="0"/>
     </w:p>
     <w:p>
       <w:pPr>
@@ -306,7 +249,13 @@
             <w:proofErr w:type="spellStart"/>
             <w:proofErr w:type="gramStart"/>
             <w:r>
-              <w:t>call.call</w:t>
+              <w:t>call</w:t>
+            </w:r>
+            <w:r>
+              <w:t>s</w:t>
+            </w:r>
+            <w:r>
+              <w:t>.call</w:t>
             </w:r>
             <w:proofErr w:type="gramEnd"/>
             <w:r>
@@ -367,11 +316,48 @@
             <w:proofErr w:type="spellStart"/>
             <w:proofErr w:type="gramStart"/>
             <w:r>
-              <w:t>call.call</w:t>
-            </w:r>
-            <w:proofErr w:type="gramEnd"/>
-            <w:r>
-              <w:t>_time</w:t>
+              <w:t>call</w:t>
+            </w:r>
+            <w:r>
+              <w:t>s</w:t>
+            </w:r>
+            <w:r>
+              <w:t>.time</w:t>
+            </w:r>
+            <w:proofErr w:type="spellEnd"/>
+            <w:proofErr w:type="gramEnd"/>
+            <w:r>
+              <w:t>/</w:t>
+            </w:r>
+            <w:proofErr w:type="spellStart"/>
+            <w:r>
+              <w:t>calls.hour</w:t>
+            </w:r>
+            <w:proofErr w:type="spellEnd"/>
+            <w:r>
+              <w:t>/</w:t>
+            </w:r>
+          </w:p>
+          <w:p>
+            <w:pPr>
+              <w:cnfStyle w:val="000000000000" w:firstRow="0" w:lastRow="0" w:firstColumn="0" w:lastColumn="0" w:oddVBand="0" w:evenVBand="0" w:oddHBand="0" w:evenHBand="0" w:firstRowFirstColumn="0" w:firstRowLastColumn="0" w:lastRowFirstColumn="0" w:lastRowLastColumn="0"/>
+            </w:pPr>
+            <w:proofErr w:type="spellStart"/>
+            <w:proofErr w:type="gramStart"/>
+            <w:r>
+              <w:t>calls.month</w:t>
+            </w:r>
+            <w:proofErr w:type="spellEnd"/>
+            <w:proofErr w:type="gramEnd"/>
+            <w:r>
+              <w:t>/</w:t>
+            </w:r>
+            <w:proofErr w:type="spellStart"/>
+            <w:r>
+              <w:t>calls.</w:t>
+            </w:r>
+            <w:r>
+              <w:t>week</w:t>
             </w:r>
             <w:proofErr w:type="spellEnd"/>
           </w:p>
@@ -431,13 +417,16 @@
             <w:proofErr w:type="spellStart"/>
             <w:proofErr w:type="gramStart"/>
             <w:r>
-              <w:t>call.call</w:t>
-            </w:r>
-            <w:proofErr w:type="gramEnd"/>
-            <w:r>
-              <w:t>_dow</w:t>
-            </w:r>
-            <w:proofErr w:type="spellEnd"/>
+              <w:t>call</w:t>
+            </w:r>
+            <w:r>
+              <w:t>s</w:t>
+            </w:r>
+            <w:r>
+              <w:t>.dow</w:t>
+            </w:r>
+            <w:proofErr w:type="spellEnd"/>
+            <w:proofErr w:type="gramEnd"/>
           </w:p>
         </w:tc>
       </w:tr>
@@ -501,7 +490,10 @@
             <w:proofErr w:type="spellStart"/>
             <w:proofErr w:type="gramStart"/>
             <w:r>
-              <w:t>call.case</w:t>
+              <w:t>calls.</w:t>
+            </w:r>
+            <w:r>
+              <w:t>case</w:t>
             </w:r>
             <w:proofErr w:type="gramEnd"/>
             <w:r>
@@ -591,20 +583,23 @@
             <w:pPr>
               <w:cnfStyle w:val="000000100000" w:firstRow="0" w:lastRow="0" w:firstColumn="0" w:lastColumn="0" w:oddVBand="0" w:evenVBand="0" w:oddHBand="1" w:evenHBand="0" w:firstRowFirstColumn="0" w:firstRowLastColumn="0" w:lastRowFirstColumn="0" w:lastRowLastColumn="0"/>
             </w:pPr>
-            <w:proofErr w:type="spellStart"/>
-            <w:proofErr w:type="gramStart"/>
-            <w:r>
-              <w:t>call</w:t>
-            </w:r>
-            <w:proofErr w:type="gramEnd"/>
-            <w:r>
-              <w:t>_source</w:t>
-            </w:r>
+            <w:proofErr w:type="gramStart"/>
+            <w:r>
+              <w:t>calls</w:t>
+            </w:r>
+            <w:proofErr w:type="gramEnd"/>
             <w:r>
               <w:t>.</w:t>
             </w:r>
             <w:r>
-              <w:t>desc</w:t>
+              <w:t xml:space="preserve"> </w:t>
+            </w:r>
+            <w:r>
+              <w:t>source/</w:t>
+            </w:r>
+            <w:proofErr w:type="spellStart"/>
+            <w:r>
+              <w:t>call_sources.desc</w:t>
             </w:r>
             <w:proofErr w:type="spellEnd"/>
           </w:p>
@@ -670,11 +665,25 @@
             <w:proofErr w:type="spellStart"/>
             <w:proofErr w:type="gramStart"/>
             <w:r>
-              <w:t>call.primary</w:t>
+              <w:t>call</w:t>
+            </w:r>
+            <w:r>
+              <w:t>s</w:t>
+            </w:r>
+            <w:r>
+              <w:t>.primary</w:t>
             </w:r>
             <w:proofErr w:type="gramEnd"/>
             <w:r>
               <w:t>_unit</w:t>
+            </w:r>
+            <w:proofErr w:type="spellEnd"/>
+            <w:r>
+              <w:t>/</w:t>
+            </w:r>
+            <w:proofErr w:type="spellStart"/>
+            <w:r>
+              <w:t>call_units.desc</w:t>
             </w:r>
             <w:proofErr w:type="spellEnd"/>
           </w:p>
@@ -734,11 +743,25 @@
             <w:proofErr w:type="spellStart"/>
             <w:proofErr w:type="gramStart"/>
             <w:r>
-              <w:t>call.first</w:t>
+              <w:t>call</w:t>
+            </w:r>
+            <w:r>
+              <w:t>s</w:t>
+            </w:r>
+            <w:r>
+              <w:t>.first</w:t>
             </w:r>
             <w:proofErr w:type="gramEnd"/>
             <w:r>
               <w:t>_dispatched</w:t>
+            </w:r>
+            <w:proofErr w:type="spellEnd"/>
+            <w:r>
+              <w:t>/</w:t>
+            </w:r>
+            <w:proofErr w:type="spellStart"/>
+            <w:r>
+              <w:t>call_units.desc</w:t>
             </w:r>
             <w:proofErr w:type="spellEnd"/>
           </w:p>
@@ -769,7 +792,6 @@
                 <w:sz w:val="24"/>
                 <w:szCs w:val="24"/>
               </w:rPr>
-              <w:lastRenderedPageBreak/>
               <w:t>streetno</w:t>
             </w:r>
             <w:proofErr w:type="spellEnd"/>
@@ -796,7 +818,13 @@
             <w:proofErr w:type="spellStart"/>
             <w:proofErr w:type="gramStart"/>
             <w:r>
-              <w:t>call.street</w:t>
+              <w:t>call</w:t>
+            </w:r>
+            <w:r>
+              <w:t>s</w:t>
+            </w:r>
+            <w:r>
+              <w:t>.street</w:t>
             </w:r>
             <w:proofErr w:type="gramEnd"/>
             <w:r>
@@ -860,7 +888,13 @@
             <w:proofErr w:type="spellStart"/>
             <w:proofErr w:type="gramStart"/>
             <w:r>
-              <w:t>call.street</w:t>
+              <w:t>call</w:t>
+            </w:r>
+            <w:r>
+              <w:t>s</w:t>
+            </w:r>
+            <w:r>
+              <w:t>.street</w:t>
             </w:r>
             <w:proofErr w:type="gramEnd"/>
             <w:r>
@@ -894,6 +928,7 @@
                 <w:sz w:val="24"/>
                 <w:szCs w:val="24"/>
               </w:rPr>
+              <w:lastRenderedPageBreak/>
               <w:t>street</w:t>
             </w:r>
             <w:proofErr w:type="gramEnd"/>
@@ -994,7 +1029,13 @@
             <w:proofErr w:type="spellStart"/>
             <w:proofErr w:type="gramStart"/>
             <w:r>
-              <w:t>call.</w:t>
+              <w:t>call</w:t>
+            </w:r>
+            <w:r>
+              <w:t>s</w:t>
+            </w:r>
+            <w:r>
+              <w:t>.</w:t>
             </w:r>
             <w:r>
               <w:t>city</w:t>
@@ -1064,7 +1105,13 @@
             </w:pPr>
             <w:proofErr w:type="gramStart"/>
             <w:r>
-              <w:t>call.zip</w:t>
+              <w:t>call</w:t>
+            </w:r>
+            <w:r>
+              <w:t>s</w:t>
+            </w:r>
+            <w:r>
+              <w:t>.zip</w:t>
             </w:r>
             <w:proofErr w:type="gramEnd"/>
           </w:p>
@@ -1121,7 +1168,13 @@
             </w:pPr>
             <w:proofErr w:type="gramStart"/>
             <w:r>
-              <w:t>call.crossroad1</w:t>
+              <w:t>call</w:t>
+            </w:r>
+            <w:r>
+              <w:t>s</w:t>
+            </w:r>
+            <w:r>
+              <w:t>.crossroad1</w:t>
             </w:r>
             <w:proofErr w:type="gramEnd"/>
           </w:p>
@@ -1175,7 +1228,13 @@
             </w:pPr>
             <w:proofErr w:type="gramStart"/>
             <w:r>
-              <w:t>call.crossroad2</w:t>
+              <w:t>call</w:t>
+            </w:r>
+            <w:r>
+              <w:t>s</w:t>
+            </w:r>
+            <w:r>
+              <w:t>.crossroad2</w:t>
             </w:r>
             <w:proofErr w:type="gramEnd"/>
           </w:p>
@@ -1235,7 +1294,13 @@
             <w:proofErr w:type="spellStart"/>
             <w:proofErr w:type="gramStart"/>
             <w:r>
-              <w:t>call.geox</w:t>
+              <w:t>call</w:t>
+            </w:r>
+            <w:r>
+              <w:t>s</w:t>
+            </w:r>
+            <w:r>
+              <w:t>.geox</w:t>
             </w:r>
             <w:proofErr w:type="spellEnd"/>
             <w:proofErr w:type="gramEnd"/>
@@ -1304,7 +1369,13 @@
             <w:proofErr w:type="spellStart"/>
             <w:proofErr w:type="gramStart"/>
             <w:r>
-              <w:t>call.geoy</w:t>
+              <w:t>call</w:t>
+            </w:r>
+            <w:r>
+              <w:t>s</w:t>
+            </w:r>
+            <w:r>
+              <w:t>.geoy</w:t>
             </w:r>
             <w:proofErr w:type="spellEnd"/>
             <w:proofErr w:type="gramEnd"/>
@@ -1371,13 +1442,9 @@
             <w:pPr>
               <w:cnfStyle w:val="000000100000" w:firstRow="0" w:lastRow="0" w:firstColumn="0" w:lastColumn="0" w:oddVBand="0" w:evenVBand="0" w:oddHBand="1" w:evenHBand="0" w:firstRowFirstColumn="0" w:firstRowLastColumn="0" w:lastRowFirstColumn="0" w:lastRowLastColumn="0"/>
             </w:pPr>
-            <w:proofErr w:type="spellStart"/>
-            <w:proofErr w:type="gramStart"/>
-            <w:r>
-              <w:t>call.service</w:t>
-            </w:r>
-            <w:proofErr w:type="spellEnd"/>
-            <w:proofErr w:type="gramEnd"/>
+            <w:r>
+              <w:t>N/A (always “LAW”)</w:t>
+            </w:r>
           </w:p>
         </w:tc>
       </w:tr>
@@ -1427,13 +1494,9 @@
             <w:pPr>
               <w:cnfStyle w:val="000000000000" w:firstRow="0" w:lastRow="0" w:firstColumn="0" w:lastColumn="0" w:oddVBand="0" w:evenVBand="0" w:oddHBand="0" w:evenHBand="0" w:firstRowFirstColumn="0" w:firstRowLastColumn="0" w:lastRowFirstColumn="0" w:lastRowLastColumn="0"/>
             </w:pPr>
-            <w:proofErr w:type="spellStart"/>
-            <w:proofErr w:type="gramStart"/>
-            <w:r>
-              <w:t>call.agency</w:t>
-            </w:r>
-            <w:proofErr w:type="spellEnd"/>
-            <w:proofErr w:type="gramEnd"/>
+            <w:r>
+              <w:t>N/A (always “DPD”)</w:t>
+            </w:r>
           </w:p>
         </w:tc>
       </w:tr>
@@ -1491,7 +1554,13 @@
             <w:proofErr w:type="spellStart"/>
             <w:proofErr w:type="gramStart"/>
             <w:r>
-              <w:t>call.beat</w:t>
+              <w:t>call</w:t>
+            </w:r>
+            <w:r>
+              <w:t>s</w:t>
+            </w:r>
+            <w:r>
+              <w:t>.beat</w:t>
             </w:r>
             <w:proofErr w:type="spellEnd"/>
             <w:proofErr w:type="gramEnd"/>
@@ -1547,7 +1616,13 @@
             <w:proofErr w:type="spellStart"/>
             <w:proofErr w:type="gramStart"/>
             <w:r>
-              <w:t>call.district</w:t>
+              <w:t>call</w:t>
+            </w:r>
+            <w:r>
+              <w:t>s</w:t>
+            </w:r>
+            <w:r>
+              <w:t>.district</w:t>
             </w:r>
             <w:proofErr w:type="spellEnd"/>
             <w:proofErr w:type="gramEnd"/>
@@ -1628,7 +1703,13 @@
             <w:proofErr w:type="spellStart"/>
             <w:proofErr w:type="gramStart"/>
             <w:r>
-              <w:t>call.sector</w:t>
+              <w:t>call</w:t>
+            </w:r>
+            <w:r>
+              <w:t>s</w:t>
+            </w:r>
+            <w:r>
+              <w:t>.sector</w:t>
             </w:r>
             <w:proofErr w:type="spellEnd"/>
             <w:proofErr w:type="gramEnd"/>
@@ -1684,7 +1765,13 @@
             <w:proofErr w:type="spellStart"/>
             <w:proofErr w:type="gramStart"/>
             <w:r>
-              <w:t>call.business</w:t>
+              <w:t>call</w:t>
+            </w:r>
+            <w:r>
+              <w:t>s</w:t>
+            </w:r>
+            <w:r>
+              <w:t>.business</w:t>
             </w:r>
             <w:proofErr w:type="spellEnd"/>
             <w:proofErr w:type="gramEnd"/>
@@ -1742,16 +1829,9 @@
             <w:pPr>
               <w:cnfStyle w:val="000000100000" w:firstRow="0" w:lastRow="0" w:firstColumn="0" w:lastColumn="0" w:oddVBand="0" w:evenVBand="0" w:oddHBand="1" w:evenHBand="0" w:firstRowFirstColumn="0" w:firstRowLastColumn="0" w:lastRowFirstColumn="0" w:lastRowLastColumn="0"/>
             </w:pPr>
-            <w:proofErr w:type="spellStart"/>
-            <w:proofErr w:type="gramStart"/>
-            <w:r>
-              <w:t>call.nature</w:t>
-            </w:r>
-            <w:proofErr w:type="gramEnd"/>
-            <w:r>
-              <w:t>_code</w:t>
-            </w:r>
-            <w:proofErr w:type="spellEnd"/>
+            <w:r>
+              <w:t>N/A</w:t>
+            </w:r>
           </w:p>
         </w:tc>
       </w:tr>
@@ -1800,8 +1880,6 @@
               </w:rPr>
               <w:t xml:space="preserve"> (corresponds to Tampa’s “final case type” – initial case type not given to us because it can be assigned by dispatchers or officers, and this made it very “unclean” data.</w:t>
             </w:r>
-            <w:bookmarkStart w:id="0" w:name="_GoBack"/>
-            <w:bookmarkEnd w:id="0"/>
           </w:p>
         </w:tc>
         <w:tc>
@@ -1818,11 +1896,22 @@
               <w:t>call</w:t>
             </w:r>
             <w:r>
+              <w:t>s</w:t>
+            </w:r>
+            <w:r>
               <w:t>.nature</w:t>
             </w:r>
-            <w:proofErr w:type="gramEnd"/>
-            <w:r>
-              <w:t>_desc</w:t>
+            <w:proofErr w:type="spellEnd"/>
+            <w:proofErr w:type="gramEnd"/>
+            <w:r>
+              <w:t>/</w:t>
+            </w:r>
+            <w:proofErr w:type="spellStart"/>
+            <w:r>
+              <w:t>natures</w:t>
+            </w:r>
+            <w:r>
+              <w:t>.desc</w:t>
             </w:r>
             <w:proofErr w:type="spellEnd"/>
           </w:p>
@@ -1889,7 +1978,13 @@
             <w:proofErr w:type="spellStart"/>
             <w:proofErr w:type="gramStart"/>
             <w:r>
-              <w:t>call.priority</w:t>
+              <w:t>call</w:t>
+            </w:r>
+            <w:r>
+              <w:t>s</w:t>
+            </w:r>
+            <w:r>
+              <w:t>.priority</w:t>
             </w:r>
             <w:proofErr w:type="spellEnd"/>
             <w:proofErr w:type="gramEnd"/>
@@ -1947,7 +2042,13 @@
             <w:proofErr w:type="spellStart"/>
             <w:proofErr w:type="gramStart"/>
             <w:r>
-              <w:t>call.report</w:t>
+              <w:t>call</w:t>
+            </w:r>
+            <w:r>
+              <w:t>s</w:t>
+            </w:r>
+            <w:r>
+              <w:t>.report</w:t>
             </w:r>
             <w:proofErr w:type="gramEnd"/>
             <w:r>
@@ -2009,7 +2110,13 @@
             <w:proofErr w:type="spellStart"/>
             <w:proofErr w:type="gramStart"/>
             <w:r>
-              <w:t>call.cancelled</w:t>
+              <w:t>call</w:t>
+            </w:r>
+            <w:r>
+              <w:t>s</w:t>
+            </w:r>
+            <w:r>
+              <w:t>.cancelled</w:t>
             </w:r>
             <w:proofErr w:type="spellEnd"/>
             <w:proofErr w:type="gramEnd"/>
@@ -2065,7 +2172,13 @@
             <w:proofErr w:type="spellStart"/>
             <w:proofErr w:type="gramStart"/>
             <w:r>
-              <w:t>note.text</w:t>
+              <w:t>note</w:t>
+            </w:r>
+            <w:r>
+              <w:t>s</w:t>
+            </w:r>
+            <w:r>
+              <w:t>.text</w:t>
             </w:r>
             <w:proofErr w:type="spellEnd"/>
             <w:proofErr w:type="gramEnd"/>
@@ -2074,7 +2187,13 @@
             </w:r>
             <w:proofErr w:type="spellStart"/>
             <w:r>
-              <w:t>note.timestamp</w:t>
+              <w:t>note</w:t>
+            </w:r>
+            <w:r>
+              <w:t>s</w:t>
+            </w:r>
+            <w:r>
+              <w:t>.timestamp</w:t>
             </w:r>
             <w:proofErr w:type="spellEnd"/>
             <w:r>
@@ -2082,7 +2201,21 @@
             </w:r>
             <w:proofErr w:type="spellStart"/>
             <w:r>
-              <w:t>note.author</w:t>
+              <w:t>note</w:t>
+            </w:r>
+            <w:r>
+              <w:t>s</w:t>
+            </w:r>
+            <w:r>
+              <w:t>.author</w:t>
+            </w:r>
+            <w:proofErr w:type="spellEnd"/>
+            <w:r>
+              <w:t>/</w:t>
+            </w:r>
+            <w:proofErr w:type="spellStart"/>
+            <w:r>
+              <w:t>authors.desc</w:t>
             </w:r>
             <w:proofErr w:type="spellEnd"/>
             <w:r>
@@ -2090,7 +2223,13 @@
             </w:r>
             <w:proofErr w:type="spellStart"/>
             <w:r>
-              <w:t>note.note_id</w:t>
+              <w:t>note</w:t>
+            </w:r>
+            <w:r>
+              <w:t>s</w:t>
+            </w:r>
+            <w:r>
+              <w:t>.note_id</w:t>
             </w:r>
             <w:proofErr w:type="spellEnd"/>
             <w:r>
@@ -2153,7 +2292,13 @@
             <w:proofErr w:type="spellStart"/>
             <w:proofErr w:type="gramStart"/>
             <w:r>
-              <w:t>call.time</w:t>
+              <w:t>call</w:t>
+            </w:r>
+            <w:r>
+              <w:t>s</w:t>
+            </w:r>
+            <w:r>
+              <w:t>.time</w:t>
             </w:r>
             <w:proofErr w:type="gramEnd"/>
             <w:r>
@@ -2300,7 +2445,13 @@
             <w:proofErr w:type="spellStart"/>
             <w:proofErr w:type="gramStart"/>
             <w:r>
-              <w:t>call.time</w:t>
+              <w:t>call</w:t>
+            </w:r>
+            <w:r>
+              <w:t>s</w:t>
+            </w:r>
+            <w:r>
+              <w:t>.time</w:t>
             </w:r>
             <w:proofErr w:type="gramEnd"/>
             <w:r>
@@ -2447,7 +2598,13 @@
             <w:proofErr w:type="spellStart"/>
             <w:proofErr w:type="gramStart"/>
             <w:r>
-              <w:t>call.first</w:t>
+              <w:t>call</w:t>
+            </w:r>
+            <w:r>
+              <w:t>s</w:t>
+            </w:r>
+            <w:r>
+              <w:t>.first</w:t>
             </w:r>
             <w:proofErr w:type="gramEnd"/>
             <w:r>
@@ -2783,7 +2940,13 @@
             <w:proofErr w:type="spellStart"/>
             <w:proofErr w:type="gramStart"/>
             <w:r>
-              <w:t>call.first</w:t>
+              <w:t>call</w:t>
+            </w:r>
+            <w:r>
+              <w:t>s</w:t>
+            </w:r>
+            <w:r>
+              <w:t>.first</w:t>
             </w:r>
             <w:proofErr w:type="gramEnd"/>
             <w:r>
@@ -3013,7 +3176,13 @@
             <w:proofErr w:type="spellStart"/>
             <w:proofErr w:type="gramStart"/>
             <w:r>
-              <w:t>call.first</w:t>
+              <w:t>call</w:t>
+            </w:r>
+            <w:r>
+              <w:t>s</w:t>
+            </w:r>
+            <w:r>
+              <w:t>.first</w:t>
             </w:r>
             <w:proofErr w:type="gramEnd"/>
             <w:r>
@@ -3264,7 +3433,13 @@
             <w:proofErr w:type="spellStart"/>
             <w:proofErr w:type="gramStart"/>
             <w:r>
-              <w:t>call.first</w:t>
+              <w:t>call</w:t>
+            </w:r>
+            <w:r>
+              <w:t>s</w:t>
+            </w:r>
+            <w:r>
+              <w:t>.first</w:t>
             </w:r>
             <w:proofErr w:type="gramEnd"/>
             <w:r>
@@ -3494,7 +3669,13 @@
             <w:proofErr w:type="spellStart"/>
             <w:proofErr w:type="gramStart"/>
             <w:r>
-              <w:t>call.last</w:t>
+              <w:t>call</w:t>
+            </w:r>
+            <w:r>
+              <w:t>s</w:t>
+            </w:r>
+            <w:r>
+              <w:t>.last</w:t>
             </w:r>
             <w:proofErr w:type="gramEnd"/>
             <w:r>
@@ -3819,7 +4000,13 @@
             <w:proofErr w:type="spellStart"/>
             <w:proofErr w:type="gramStart"/>
             <w:r>
-              <w:t>call.time</w:t>
+              <w:t>call</w:t>
+            </w:r>
+            <w:r>
+              <w:t>s</w:t>
+            </w:r>
+            <w:r>
+              <w:t>.time</w:t>
             </w:r>
             <w:proofErr w:type="gramEnd"/>
             <w:r>
@@ -3883,11 +4070,25 @@
             <w:proofErr w:type="spellStart"/>
             <w:proofErr w:type="gramStart"/>
             <w:r>
-              <w:t>call.reporting</w:t>
+              <w:t>call</w:t>
+            </w:r>
+            <w:r>
+              <w:t>s</w:t>
+            </w:r>
+            <w:r>
+              <w:t>.reporting</w:t>
             </w:r>
             <w:proofErr w:type="gramEnd"/>
             <w:r>
               <w:t>_unit</w:t>
+            </w:r>
+            <w:proofErr w:type="spellEnd"/>
+            <w:r>
+              <w:t>/</w:t>
+            </w:r>
+            <w:proofErr w:type="spellStart"/>
+            <w:r>
+              <w:t>call_units.desc</w:t>
             </w:r>
             <w:proofErr w:type="spellEnd"/>
           </w:p>
@@ -3953,11 +4154,25 @@
             <w:proofErr w:type="spellStart"/>
             <w:proofErr w:type="gramStart"/>
             <w:r>
-              <w:t>call.close</w:t>
+              <w:t>call</w:t>
+            </w:r>
+            <w:r>
+              <w:t>s</w:t>
+            </w:r>
+            <w:r>
+              <w:t>.close</w:t>
             </w:r>
             <w:proofErr w:type="gramEnd"/>
             <w:r>
               <w:t>_code</w:t>
+            </w:r>
+            <w:proofErr w:type="spellEnd"/>
+            <w:r>
+              <w:t>/</w:t>
+            </w:r>
+            <w:proofErr w:type="spellStart"/>
+            <w:r>
+              <w:t>close_codes.desc</w:t>
             </w:r>
             <w:proofErr w:type="spellEnd"/>
           </w:p>
@@ -4017,7 +4232,13 @@
             <w:proofErr w:type="spellStart"/>
             <w:proofErr w:type="gramStart"/>
             <w:r>
-              <w:t>call.close</w:t>
+              <w:t>call</w:t>
+            </w:r>
+            <w:r>
+              <w:t>s</w:t>
+            </w:r>
+            <w:r>
+              <w:t>.close</w:t>
             </w:r>
             <w:proofErr w:type="gramEnd"/>
             <w:r>
@@ -4619,16 +4840,9 @@
             <w:pPr>
               <w:cnfStyle w:val="000000000000" w:firstRow="0" w:lastRow="0" w:firstColumn="0" w:lastColumn="0" w:oddVBand="0" w:evenVBand="0" w:oddHBand="0" w:evenHBand="0" w:firstRowFirstColumn="0" w:firstRowLastColumn="0" w:lastRowFirstColumn="0" w:lastRowLastColumn="0"/>
             </w:pPr>
-            <w:proofErr w:type="spellStart"/>
-            <w:proofErr w:type="gramStart"/>
-            <w:r>
-              <w:t>call</w:t>
-            </w:r>
-            <w:proofErr w:type="gramEnd"/>
-            <w:r>
-              <w:t>_log.radio_or_event</w:t>
-            </w:r>
-            <w:proofErr w:type="spellEnd"/>
+            <w:r>
+              <w:t>N/A (always ‘R’)</w:t>
+            </w:r>
           </w:p>
         </w:tc>
       </w:tr>
@@ -4703,16 +4917,9 @@
             <w:pPr>
               <w:cnfStyle w:val="000000100000" w:firstRow="0" w:lastRow="0" w:firstColumn="0" w:lastColumn="0" w:oddVBand="0" w:evenVBand="0" w:oddHBand="1" w:evenHBand="0" w:firstRowFirstColumn="0" w:firstRowLastColumn="0" w:lastRowFirstColumn="0" w:lastRowLastColumn="0"/>
             </w:pPr>
-            <w:proofErr w:type="spellStart"/>
-            <w:proofErr w:type="gramStart"/>
-            <w:r>
-              <w:t>call</w:t>
-            </w:r>
-            <w:proofErr w:type="gramEnd"/>
-            <w:r>
-              <w:t>_log.unitper_id</w:t>
-            </w:r>
-            <w:proofErr w:type="spellEnd"/>
+            <w:r>
+              <w:t>N/A (we’re not concerned with this)</w:t>
+            </w:r>
           </w:p>
         </w:tc>
       </w:tr>
@@ -4781,6 +4988,14 @@
             <w:proofErr w:type="gramEnd"/>
             <w:r>
               <w:t>_log.close_code</w:t>
+            </w:r>
+            <w:proofErr w:type="spellEnd"/>
+            <w:r>
+              <w:t>/</w:t>
+            </w:r>
+            <w:proofErr w:type="spellStart"/>
+            <w:r>
+              <w:t>close_codes.desc</w:t>
             </w:r>
             <w:proofErr w:type="spellEnd"/>
           </w:p>
@@ -4796,8 +5011,8 @@
         <w:tblLook w:val="04A0" w:firstRow="1" w:lastRow="0" w:firstColumn="1" w:lastColumn="0" w:noHBand="0" w:noVBand="1"/>
       </w:tblPr>
       <w:tblGrid>
-        <w:gridCol w:w="3816"/>
-        <w:gridCol w:w="5040"/>
+        <w:gridCol w:w="4428"/>
+        <w:gridCol w:w="4428"/>
       </w:tblGrid>
       <w:tr>
         <w:trPr>
@@ -4915,7 +5130,13 @@
             <w:proofErr w:type="spellStart"/>
             <w:proofErr w:type="gramStart"/>
             <w:r>
-              <w:t>incident.incident</w:t>
+              <w:t>incident</w:t>
+            </w:r>
+            <w:r>
+              <w:t>s</w:t>
+            </w:r>
+            <w:r>
+              <w:t>.incident</w:t>
             </w:r>
             <w:proofErr w:type="gramEnd"/>
             <w:r>
@@ -4978,7 +5199,13 @@
             <w:proofErr w:type="spellStart"/>
             <w:proofErr w:type="gramStart"/>
             <w:r>
-              <w:t>incident.</w:t>
+              <w:t>incident</w:t>
+            </w:r>
+            <w:r>
+              <w:t>s</w:t>
+            </w:r>
+            <w:r>
+              <w:t>.</w:t>
             </w:r>
             <w:r>
               <w:t>case</w:t>
@@ -4993,7 +5220,13 @@
             </w:r>
             <w:proofErr w:type="spellStart"/>
             <w:r>
-              <w:t>call.inci_id</w:t>
+              <w:t>call</w:t>
+            </w:r>
+            <w:r>
+              <w:t>s</w:t>
+            </w:r>
+            <w:r>
+              <w:t>.inci_id</w:t>
             </w:r>
             <w:proofErr w:type="spellEnd"/>
             <w:r>
@@ -5001,7 +5234,13 @@
             </w:r>
             <w:proofErr w:type="spellStart"/>
             <w:r>
-              <w:t>call.case_id</w:t>
+              <w:t>call</w:t>
+            </w:r>
+            <w:r>
+              <w:t>s</w:t>
+            </w:r>
+            <w:r>
+              <w:t>.case_id</w:t>
             </w:r>
             <w:proofErr w:type="spellEnd"/>
             <w:r>
@@ -5066,7 +5305,13 @@
             <w:proofErr w:type="spellStart"/>
             <w:proofErr w:type="gramStart"/>
             <w:r>
-              <w:t>incident.</w:t>
+              <w:t>incident</w:t>
+            </w:r>
+            <w:r>
+              <w:t>s</w:t>
+            </w:r>
+            <w:r>
+              <w:t>.</w:t>
             </w:r>
             <w:r>
               <w:t>time</w:t>
@@ -5079,6 +5324,44 @@
             <w:r>
               <w:t xml:space="preserve"> (contributes date)</w:t>
             </w:r>
+            <w:r>
+              <w:t xml:space="preserve"> </w:t>
+            </w:r>
+            <w:proofErr w:type="spellStart"/>
+            <w:r>
+              <w:t>incident</w:t>
+            </w:r>
+            <w:r>
+              <w:t>s</w:t>
+            </w:r>
+            <w:r>
+              <w:t>.week_filed</w:t>
+            </w:r>
+            <w:proofErr w:type="spellEnd"/>
+            <w:r>
+              <w:t>/</w:t>
+            </w:r>
+          </w:p>
+          <w:p>
+            <w:pPr>
+              <w:cnfStyle w:val="000000100000" w:firstRow="0" w:lastRow="0" w:firstColumn="0" w:lastColumn="0" w:oddVBand="0" w:evenVBand="0" w:oddHBand="1" w:evenHBand="0" w:firstRowFirstColumn="0" w:firstRowLastColumn="0" w:lastRowFirstColumn="0" w:lastRowLastColumn="0"/>
+            </w:pPr>
+            <w:proofErr w:type="spellStart"/>
+            <w:proofErr w:type="gramStart"/>
+            <w:r>
+              <w:t>incident</w:t>
+            </w:r>
+            <w:r>
+              <w:t>s</w:t>
+            </w:r>
+            <w:r>
+              <w:t>.dow</w:t>
+            </w:r>
+            <w:proofErr w:type="gramEnd"/>
+            <w:r>
+              <w:t>_filed</w:t>
+            </w:r>
+            <w:proofErr w:type="spellEnd"/>
           </w:p>
         </w:tc>
       </w:tr>
@@ -5121,7 +5404,13 @@
             <w:proofErr w:type="spellStart"/>
             <w:proofErr w:type="gramStart"/>
             <w:r>
-              <w:t>incident.time</w:t>
+              <w:t>incident</w:t>
+            </w:r>
+            <w:r>
+              <w:t>s</w:t>
+            </w:r>
+            <w:r>
+              <w:t>.time</w:t>
             </w:r>
             <w:proofErr w:type="gramEnd"/>
             <w:r>
@@ -5243,9 +5532,22 @@
             <w:pPr>
               <w:cnfStyle w:val="000000000000" w:firstRow="0" w:lastRow="0" w:firstColumn="0" w:lastColumn="0" w:oddVBand="0" w:evenVBand="0" w:oddHBand="0" w:evenHBand="0" w:firstRowFirstColumn="0" w:firstRowLastColumn="0" w:lastRowFirstColumn="0" w:lastRowLastColumn="0"/>
             </w:pPr>
-            <w:r>
-              <w:t>N/A</w:t>
-            </w:r>
+            <w:proofErr w:type="spellStart"/>
+            <w:proofErr w:type="gramStart"/>
+            <w:r>
+              <w:t>incident</w:t>
+            </w:r>
+            <w:r>
+              <w:t>s</w:t>
+            </w:r>
+            <w:r>
+              <w:t>.month</w:t>
+            </w:r>
+            <w:proofErr w:type="gramEnd"/>
+            <w:r>
+              <w:t>_filed</w:t>
+            </w:r>
+            <w:proofErr w:type="spellEnd"/>
           </w:p>
         </w:tc>
       </w:tr>
@@ -5361,7 +5663,13 @@
             <w:proofErr w:type="spellStart"/>
             <w:proofErr w:type="gramStart"/>
             <w:r>
-              <w:t>incident.street</w:t>
+              <w:t>incident</w:t>
+            </w:r>
+            <w:r>
+              <w:t>s</w:t>
+            </w:r>
+            <w:r>
+              <w:t>.street</w:t>
             </w:r>
             <w:proofErr w:type="gramEnd"/>
             <w:r>
@@ -5413,7 +5721,13 @@
             <w:proofErr w:type="spellStart"/>
             <w:proofErr w:type="gramStart"/>
             <w:r>
-              <w:t>incident.street</w:t>
+              <w:t>incident</w:t>
+            </w:r>
+            <w:r>
+              <w:t>s</w:t>
+            </w:r>
+            <w:r>
+              <w:t>.street</w:t>
             </w:r>
             <w:proofErr w:type="gramEnd"/>
             <w:r>
@@ -5462,7 +5776,13 @@
             <w:proofErr w:type="spellStart"/>
             <w:proofErr w:type="gramStart"/>
             <w:r>
-              <w:t>incident.city</w:t>
+              <w:t>incident</w:t>
+            </w:r>
+            <w:r>
+              <w:t>s</w:t>
+            </w:r>
+            <w:r>
+              <w:t>.city</w:t>
             </w:r>
             <w:proofErr w:type="spellEnd"/>
             <w:proofErr w:type="gramEnd"/>
@@ -5510,7 +5830,13 @@
             </w:pPr>
             <w:proofErr w:type="gramStart"/>
             <w:r>
-              <w:t>incident.zip</w:t>
+              <w:t>incident</w:t>
+            </w:r>
+            <w:r>
+              <w:t>s</w:t>
+            </w:r>
+            <w:r>
+              <w:t>.zip</w:t>
             </w:r>
             <w:proofErr w:type="gramEnd"/>
           </w:p>
@@ -5569,7 +5895,13 @@
             <w:proofErr w:type="spellStart"/>
             <w:proofErr w:type="gramStart"/>
             <w:r>
-              <w:t>incident.geox</w:t>
+              <w:t>incident</w:t>
+            </w:r>
+            <w:r>
+              <w:t>s</w:t>
+            </w:r>
+            <w:r>
+              <w:t>.geox</w:t>
             </w:r>
             <w:proofErr w:type="spellEnd"/>
             <w:proofErr w:type="gramEnd"/>
@@ -5643,7 +5975,13 @@
             <w:proofErr w:type="spellStart"/>
             <w:proofErr w:type="gramStart"/>
             <w:r>
-              <w:t>incident.geoy</w:t>
+              <w:t>incident</w:t>
+            </w:r>
+            <w:r>
+              <w:t>s</w:t>
+            </w:r>
+            <w:r>
+              <w:t>.geoy</w:t>
             </w:r>
             <w:proofErr w:type="spellEnd"/>
             <w:proofErr w:type="gramEnd"/>
@@ -5700,7 +6038,13 @@
             <w:proofErr w:type="spellStart"/>
             <w:proofErr w:type="gramStart"/>
             <w:r>
-              <w:t>incident.beat</w:t>
+              <w:t>incident</w:t>
+            </w:r>
+            <w:r>
+              <w:t>s</w:t>
+            </w:r>
+            <w:r>
+              <w:t>.beat</w:t>
             </w:r>
             <w:proofErr w:type="spellEnd"/>
             <w:proofErr w:type="gramEnd"/>
@@ -5749,7 +6093,13 @@
             <w:proofErr w:type="spellStart"/>
             <w:proofErr w:type="gramStart"/>
             <w:r>
-              <w:t>incident.district</w:t>
+              <w:t>incident</w:t>
+            </w:r>
+            <w:r>
+              <w:t>s</w:t>
+            </w:r>
+            <w:r>
+              <w:t>.district</w:t>
             </w:r>
             <w:proofErr w:type="spellEnd"/>
             <w:proofErr w:type="gramEnd"/>
@@ -5809,7 +6159,13 @@
             <w:proofErr w:type="spellStart"/>
             <w:proofErr w:type="gramStart"/>
             <w:r>
-              <w:t>incident.sector</w:t>
+              <w:t>incident</w:t>
+            </w:r>
+            <w:r>
+              <w:t>s</w:t>
+            </w:r>
+            <w:r>
+              <w:t>.sector</w:t>
             </w:r>
             <w:proofErr w:type="spellEnd"/>
             <w:proofErr w:type="gramEnd"/>
@@ -5858,27 +6214,31 @@
             <w:proofErr w:type="spellStart"/>
             <w:proofErr w:type="gramStart"/>
             <w:r>
-              <w:t>premise.premise</w:t>
-            </w:r>
-            <w:proofErr w:type="gramEnd"/>
-            <w:r>
-              <w:t>_code</w:t>
-            </w:r>
-            <w:proofErr w:type="spellEnd"/>
-            <w:r>
-              <w:t>/</w:t>
-            </w:r>
-            <w:proofErr w:type="spellStart"/>
-            <w:r>
-              <w:t>incident.premise_code</w:t>
-            </w:r>
-            <w:proofErr w:type="spellEnd"/>
-            <w:r>
-              <w:t xml:space="preserve"> (translation: </w:t>
-            </w:r>
-            <w:proofErr w:type="spellStart"/>
-            <w:r>
-              <w:t>premise.premise_desc</w:t>
+              <w:t>incident</w:t>
+            </w:r>
+            <w:r>
+              <w:t>s</w:t>
+            </w:r>
+            <w:r>
+              <w:t>.premise</w:t>
+            </w:r>
+            <w:proofErr w:type="spellEnd"/>
+            <w:proofErr w:type="gramEnd"/>
+            <w:r>
+              <w:t xml:space="preserve"> (translation: premise</w:t>
+            </w:r>
+            <w:r>
+              <w:t>s</w:t>
+            </w:r>
+            <w:r>
+              <w:t>.</w:t>
+            </w:r>
+            <w:r>
+              <w:t xml:space="preserve"> </w:t>
+            </w:r>
+            <w:proofErr w:type="spellStart"/>
+            <w:r>
+              <w:t>desc</w:t>
             </w:r>
             <w:proofErr w:type="spellEnd"/>
             <w:r>
@@ -5886,7 +6246,13 @@
             </w:r>
             <w:proofErr w:type="spellStart"/>
             <w:r>
-              <w:t>premise_group.premise_group</w:t>
+              <w:t>premise_group</w:t>
+            </w:r>
+            <w:r>
+              <w:t>s</w:t>
+            </w:r>
+            <w:r>
+              <w:t>.group</w:t>
             </w:r>
             <w:proofErr w:type="spellEnd"/>
             <w:r>
@@ -5934,7 +6300,13 @@
             <w:proofErr w:type="spellStart"/>
             <w:proofErr w:type="gramStart"/>
             <w:r>
-              <w:t>weapon.weapon</w:t>
+              <w:t>incident</w:t>
+            </w:r>
+            <w:r>
+              <w:t>s</w:t>
+            </w:r>
+            <w:r>
+              <w:t>.weapon</w:t>
             </w:r>
             <w:proofErr w:type="gramEnd"/>
             <w:r>
@@ -5942,19 +6314,17 @@
             </w:r>
             <w:proofErr w:type="spellEnd"/>
             <w:r>
-              <w:t>/</w:t>
-            </w:r>
-            <w:proofErr w:type="spellStart"/>
-            <w:r>
-              <w:t>incident.weapon_code</w:t>
-            </w:r>
-            <w:proofErr w:type="spellEnd"/>
-            <w:r>
               <w:t xml:space="preserve"> (translation: </w:t>
             </w:r>
             <w:proofErr w:type="spellStart"/>
             <w:r>
-              <w:t>weapon.weapon_desc</w:t>
+              <w:t>weapon</w:t>
+            </w:r>
+            <w:r>
+              <w:t>s</w:t>
+            </w:r>
+            <w:r>
+              <w:t>.desc</w:t>
             </w:r>
             <w:proofErr w:type="spellEnd"/>
             <w:r>
@@ -5962,7 +6332,13 @@
             </w:r>
             <w:proofErr w:type="spellStart"/>
             <w:r>
-              <w:t>weapon_group.weapon_group</w:t>
+              <w:t>weapon_group</w:t>
+            </w:r>
+            <w:r>
+              <w:t>s</w:t>
+            </w:r>
+            <w:r>
+              <w:t>.group</w:t>
             </w:r>
             <w:proofErr w:type="spellEnd"/>
             <w:r>
@@ -6013,7 +6389,13 @@
             <w:proofErr w:type="spellStart"/>
             <w:proofErr w:type="gramStart"/>
             <w:r>
-              <w:t>incident.domestic</w:t>
+              <w:t>incident</w:t>
+            </w:r>
+            <w:r>
+              <w:t>s</w:t>
+            </w:r>
+            <w:r>
+              <w:t>.domestic</w:t>
             </w:r>
             <w:proofErr w:type="spellEnd"/>
             <w:proofErr w:type="gramEnd"/>
@@ -6059,7 +6441,13 @@
             <w:proofErr w:type="spellStart"/>
             <w:proofErr w:type="gramStart"/>
             <w:r>
-              <w:t>incident.juvenile</w:t>
+              <w:t>incident</w:t>
+            </w:r>
+            <w:r>
+              <w:t>s</w:t>
+            </w:r>
+            <w:r>
+              <w:t>.juvenile</w:t>
             </w:r>
             <w:proofErr w:type="spellEnd"/>
             <w:proofErr w:type="gramEnd"/>
@@ -6122,7 +6510,13 @@
             <w:proofErr w:type="spellStart"/>
             <w:proofErr w:type="gramStart"/>
             <w:r>
-              <w:t>incident.gang</w:t>
+              <w:t>incident</w:t>
+            </w:r>
+            <w:r>
+              <w:t>s</w:t>
+            </w:r>
+            <w:r>
+              <w:t>.gang</w:t>
             </w:r>
             <w:proofErr w:type="gramEnd"/>
             <w:r>
@@ -6185,25 +6579,13 @@
             <w:proofErr w:type="spellStart"/>
             <w:proofErr w:type="gramStart"/>
             <w:r>
-              <w:t>bureau.bureau</w:t>
-            </w:r>
-            <w:proofErr w:type="gramEnd"/>
-            <w:r>
-              <w:t>_code</w:t>
-            </w:r>
-            <w:proofErr w:type="spellEnd"/>
-            <w:r>
-              <w:t>/</w:t>
-            </w:r>
-          </w:p>
-          <w:p>
-            <w:pPr>
-              <w:cnfStyle w:val="000000000000" w:firstRow="0" w:lastRow="0" w:firstColumn="0" w:lastColumn="0" w:oddVBand="0" w:evenVBand="0" w:oddHBand="0" w:evenHBand="0" w:firstRowFirstColumn="0" w:firstRowLastColumn="0" w:lastRowFirstColumn="0" w:lastRowLastColumn="0"/>
-            </w:pPr>
-            <w:proofErr w:type="spellStart"/>
-            <w:proofErr w:type="gramStart"/>
-            <w:r>
-              <w:t>incident.emp</w:t>
+              <w:t>incident</w:t>
+            </w:r>
+            <w:r>
+              <w:t>s</w:t>
+            </w:r>
+            <w:r>
+              <w:t>.emp</w:t>
             </w:r>
             <w:proofErr w:type="gramEnd"/>
             <w:r>
@@ -6215,7 +6597,13 @@
             </w:r>
             <w:proofErr w:type="spellStart"/>
             <w:r>
-              <w:t>bureau.bureau_desc</w:t>
+              <w:t>bureau</w:t>
+            </w:r>
+            <w:r>
+              <w:t>s</w:t>
+            </w:r>
+            <w:r>
+              <w:t>.desc</w:t>
             </w:r>
             <w:proofErr w:type="spellEnd"/>
             <w:r>
@@ -6280,25 +6668,13 @@
             <w:proofErr w:type="spellStart"/>
             <w:proofErr w:type="gramStart"/>
             <w:r>
-              <w:t>division.division</w:t>
-            </w:r>
-            <w:proofErr w:type="gramEnd"/>
-            <w:r>
-              <w:t>_code</w:t>
-            </w:r>
-            <w:proofErr w:type="spellEnd"/>
-            <w:r>
-              <w:t>/</w:t>
-            </w:r>
-          </w:p>
-          <w:p>
-            <w:pPr>
-              <w:cnfStyle w:val="000000100000" w:firstRow="0" w:lastRow="0" w:firstColumn="0" w:lastColumn="0" w:oddVBand="0" w:evenVBand="0" w:oddHBand="1" w:evenHBand="0" w:firstRowFirstColumn="0" w:firstRowLastColumn="0" w:lastRowFirstColumn="0" w:lastRowLastColumn="0"/>
-            </w:pPr>
-            <w:proofErr w:type="spellStart"/>
-            <w:proofErr w:type="gramStart"/>
-            <w:r>
-              <w:t>incident.emp</w:t>
+              <w:t>incident</w:t>
+            </w:r>
+            <w:r>
+              <w:t>s</w:t>
+            </w:r>
+            <w:r>
+              <w:t>.emp</w:t>
             </w:r>
             <w:proofErr w:type="gramEnd"/>
             <w:r>
@@ -6310,7 +6686,13 @@
             </w:r>
             <w:proofErr w:type="spellStart"/>
             <w:r>
-              <w:t>division.division_desc</w:t>
+              <w:t>division</w:t>
+            </w:r>
+            <w:r>
+              <w:t>s</w:t>
+            </w:r>
+            <w:r>
+              <w:t>.desc</w:t>
             </w:r>
             <w:proofErr w:type="spellEnd"/>
             <w:r>
@@ -6372,19 +6754,17 @@
             <w:proofErr w:type="spellStart"/>
             <w:proofErr w:type="gramStart"/>
             <w:r>
-              <w:t>unit.unit</w:t>
-            </w:r>
-            <w:proofErr w:type="gramEnd"/>
-            <w:r>
-              <w:t>_code</w:t>
-            </w:r>
-            <w:proofErr w:type="spellEnd"/>
-            <w:r>
-              <w:t>/</w:t>
-            </w:r>
-            <w:proofErr w:type="spellStart"/>
-            <w:r>
-              <w:t>incident.emp_unit_code</w:t>
+              <w:t>incident</w:t>
+            </w:r>
+            <w:r>
+              <w:t>s</w:t>
+            </w:r>
+            <w:r>
+              <w:t>.emp</w:t>
+            </w:r>
+            <w:proofErr w:type="gramEnd"/>
+            <w:r>
+              <w:t>_unit_code</w:t>
             </w:r>
             <w:proofErr w:type="spellEnd"/>
             <w:r>
@@ -6392,7 +6772,13 @@
             </w:r>
             <w:proofErr w:type="spellStart"/>
             <w:r>
-              <w:t>unit.unit_desc</w:t>
+              <w:t>unit</w:t>
+            </w:r>
+            <w:r>
+              <w:t>s.</w:t>
+            </w:r>
+            <w:r>
+              <w:t>desc</w:t>
             </w:r>
             <w:proofErr w:type="spellEnd"/>
             <w:r>
@@ -6457,7 +6843,13 @@
             <w:proofErr w:type="spellStart"/>
             <w:proofErr w:type="gramStart"/>
             <w:r>
-              <w:t>incident.num</w:t>
+              <w:t>incident</w:t>
+            </w:r>
+            <w:r>
+              <w:t>s</w:t>
+            </w:r>
+            <w:r>
+              <w:t>.num</w:t>
             </w:r>
             <w:proofErr w:type="gramEnd"/>
             <w:r>
@@ -6534,25 +6926,13 @@
             <w:proofErr w:type="spellStart"/>
             <w:proofErr w:type="gramStart"/>
             <w:r>
-              <w:t>investigation</w:t>
-            </w:r>
-            <w:proofErr w:type="gramEnd"/>
-            <w:r>
-              <w:t>_status.investigation_status_code</w:t>
-            </w:r>
-            <w:proofErr w:type="spellEnd"/>
-            <w:r>
-              <w:t>/</w:t>
-            </w:r>
-          </w:p>
-          <w:p>
-            <w:pPr>
-              <w:cnfStyle w:val="000000000000" w:firstRow="0" w:lastRow="0" w:firstColumn="0" w:lastColumn="0" w:oddVBand="0" w:evenVBand="0" w:oddHBand="0" w:evenHBand="0" w:firstRowFirstColumn="0" w:firstRowLastColumn="0" w:lastRowFirstColumn="0" w:lastRowLastColumn="0"/>
-            </w:pPr>
-            <w:proofErr w:type="spellStart"/>
-            <w:proofErr w:type="gramStart"/>
-            <w:r>
-              <w:t>incident.investigation</w:t>
+              <w:t>incident</w:t>
+            </w:r>
+            <w:r>
+              <w:t>s</w:t>
+            </w:r>
+            <w:r>
+              <w:t>.investigation</w:t>
             </w:r>
             <w:proofErr w:type="gramEnd"/>
             <w:r>
@@ -6564,7 +6944,13 @@
             </w:r>
             <w:proofErr w:type="spellStart"/>
             <w:r>
-              <w:t>investigation_status.investigation_status_desc</w:t>
+              <w:t>investigation_status</w:t>
+            </w:r>
+            <w:r>
+              <w:t>es</w:t>
+            </w:r>
+            <w:r>
+              <w:t>.desc</w:t>
             </w:r>
             <w:proofErr w:type="spellEnd"/>
             <w:r>
@@ -6643,21 +7029,34 @@
             <w:proofErr w:type="spellStart"/>
             <w:proofErr w:type="gramStart"/>
             <w:r>
-              <w:t>unit.unit</w:t>
-            </w:r>
-            <w:proofErr w:type="gramEnd"/>
-            <w:r>
-              <w:t>_code</w:t>
+              <w:t>incident</w:t>
+            </w:r>
+            <w:r>
+              <w:t>s</w:t>
+            </w:r>
+            <w:r>
+              <w:t>.investigator</w:t>
+            </w:r>
+            <w:proofErr w:type="gramEnd"/>
+            <w:r>
+              <w:t>_unit_code</w:t>
             </w:r>
             <w:proofErr w:type="spellEnd"/>
             <w:r>
               <w:t>/</w:t>
             </w:r>
-            <w:proofErr w:type="spellStart"/>
-            <w:r>
-              <w:t>incident.investigator_unit_code</w:t>
-            </w:r>
-            <w:proofErr w:type="spellEnd"/>
+          </w:p>
+          <w:p>
+            <w:pPr>
+              <w:cnfStyle w:val="000000100000" w:firstRow="0" w:lastRow="0" w:firstColumn="0" w:lastColumn="0" w:oddVBand="0" w:evenVBand="0" w:oddHBand="1" w:evenHBand="0" w:firstRowFirstColumn="0" w:firstRowLastColumn="0" w:lastRowFirstColumn="0" w:lastRowLastColumn="0"/>
+            </w:pPr>
+            <w:proofErr w:type="spellStart"/>
+            <w:proofErr w:type="gramStart"/>
+            <w:r>
+              <w:t>units.desc</w:t>
+            </w:r>
+            <w:proofErr w:type="spellEnd"/>
+            <w:proofErr w:type="gramEnd"/>
           </w:p>
         </w:tc>
       </w:tr>
@@ -6728,25 +7127,13 @@
             <w:proofErr w:type="spellStart"/>
             <w:proofErr w:type="gramStart"/>
             <w:r>
-              <w:t>case</w:t>
-            </w:r>
-            <w:proofErr w:type="gramEnd"/>
-            <w:r>
-              <w:t>_status.case_status_code</w:t>
-            </w:r>
-            <w:proofErr w:type="spellEnd"/>
-            <w:r>
-              <w:t>/</w:t>
-            </w:r>
-          </w:p>
-          <w:p>
-            <w:pPr>
-              <w:cnfStyle w:val="000000000000" w:firstRow="0" w:lastRow="0" w:firstColumn="0" w:lastColumn="0" w:oddVBand="0" w:evenVBand="0" w:oddHBand="0" w:evenHBand="0" w:firstRowFirstColumn="0" w:firstRowLastColumn="0" w:lastRowFirstColumn="0" w:lastRowLastColumn="0"/>
-            </w:pPr>
-            <w:proofErr w:type="spellStart"/>
-            <w:proofErr w:type="gramStart"/>
-            <w:r>
-              <w:t>incident.case</w:t>
+              <w:t>incident</w:t>
+            </w:r>
+            <w:r>
+              <w:t>s</w:t>
+            </w:r>
+            <w:r>
+              <w:t>.case</w:t>
             </w:r>
             <w:proofErr w:type="gramEnd"/>
             <w:r>
@@ -6758,7 +7145,13 @@
             </w:r>
             <w:proofErr w:type="spellStart"/>
             <w:r>
-              <w:t>case_status.case_status_desc</w:t>
+              <w:t>case_status</w:t>
+            </w:r>
+            <w:r>
+              <w:t>es</w:t>
+            </w:r>
+            <w:r>
+              <w:t>.desc</w:t>
             </w:r>
             <w:proofErr w:type="spellEnd"/>
             <w:r>
@@ -6820,13 +7213,9 @@
             <w:pPr>
               <w:cnfStyle w:val="000000100000" w:firstRow="0" w:lastRow="0" w:firstColumn="0" w:lastColumn="0" w:oddVBand="0" w:evenVBand="0" w:oddHBand="1" w:evenHBand="0" w:firstRowFirstColumn="0" w:firstRowLastColumn="0" w:lastRowFirstColumn="0" w:lastRowLastColumn="0"/>
             </w:pPr>
-            <w:proofErr w:type="spellStart"/>
-            <w:proofErr w:type="gramStart"/>
-            <w:r>
-              <w:t>incident.lwchrgid</w:t>
-            </w:r>
-            <w:proofErr w:type="spellEnd"/>
-            <w:proofErr w:type="gramEnd"/>
+            <w:r>
+              <w:t>N/A (only used to resolve the duplicate primary key issue)</w:t>
+            </w:r>
           </w:p>
         </w:tc>
       </w:tr>
@@ -6880,16 +7269,9 @@
             <w:pPr>
               <w:cnfStyle w:val="000000000000" w:firstRow="0" w:lastRow="0" w:firstColumn="0" w:lastColumn="0" w:oddVBand="0" w:evenVBand="0" w:oddHBand="0" w:evenHBand="0" w:firstRowFirstColumn="0" w:firstRowLastColumn="0" w:lastRowFirstColumn="0" w:lastRowLastColumn="0"/>
             </w:pPr>
-            <w:proofErr w:type="spellStart"/>
-            <w:proofErr w:type="gramStart"/>
-            <w:r>
-              <w:t>incident.charge</w:t>
-            </w:r>
-            <w:proofErr w:type="gramEnd"/>
-            <w:r>
-              <w:t>_seq</w:t>
-            </w:r>
-            <w:proofErr w:type="spellEnd"/>
+            <w:r>
+              <w:t>N/A (always 1)</w:t>
+            </w:r>
           </w:p>
         </w:tc>
       </w:tr>
@@ -6949,7 +7331,13 @@
             <w:proofErr w:type="spellStart"/>
             <w:proofErr w:type="gramStart"/>
             <w:r>
-              <w:t>incident.ucr</w:t>
+              <w:t>incident</w:t>
+            </w:r>
+            <w:r>
+              <w:t>s</w:t>
+            </w:r>
+            <w:r>
+              <w:t>.ucr</w:t>
             </w:r>
             <w:proofErr w:type="gramEnd"/>
             <w:r>
@@ -7026,11 +7414,20 @@
             <w:proofErr w:type="spellStart"/>
             <w:proofErr w:type="gramStart"/>
             <w:r>
-              <w:t>ucr</w:t>
-            </w:r>
-            <w:proofErr w:type="gramEnd"/>
-            <w:r>
-              <w:t>_desc.ucr_short_desc</w:t>
+              <w:t>incident</w:t>
+            </w:r>
+            <w:r>
+              <w:t>s</w:t>
+            </w:r>
+            <w:r>
+              <w:t>.ucr</w:t>
+            </w:r>
+            <w:proofErr w:type="gramEnd"/>
+            <w:r>
+              <w:t>_desc</w:t>
+            </w:r>
+            <w:r>
+              <w:t>_code</w:t>
             </w:r>
             <w:proofErr w:type="spellEnd"/>
             <w:r>
@@ -7044,11 +7441,11 @@
             <w:proofErr w:type="spellStart"/>
             <w:proofErr w:type="gramStart"/>
             <w:r>
-              <w:t>incident.ucr</w:t>
-            </w:r>
-            <w:proofErr w:type="gramEnd"/>
-            <w:r>
-              <w:t>_short_desc</w:t>
+              <w:t>ucr.short</w:t>
+            </w:r>
+            <w:proofErr w:type="gramEnd"/>
+            <w:r>
+              <w:t>_desc</w:t>
             </w:r>
             <w:proofErr w:type="spellEnd"/>
           </w:p>
@@ -7118,11 +7515,14 @@
             <w:proofErr w:type="spellStart"/>
             <w:proofErr w:type="gramStart"/>
             <w:r>
-              <w:t>ucr</w:t>
-            </w:r>
-            <w:proofErr w:type="gramEnd"/>
-            <w:r>
-              <w:t>_desc.ucr_long_desc</w:t>
+              <w:t>ucr.</w:t>
+            </w:r>
+            <w:r>
+              <w:t>long</w:t>
+            </w:r>
+            <w:proofErr w:type="gramEnd"/>
+            <w:r>
+              <w:t>_desc</w:t>
             </w:r>
             <w:proofErr w:type="spellEnd"/>
           </w:p>
@@ -7181,7 +7581,13 @@
             <w:proofErr w:type="spellStart"/>
             <w:proofErr w:type="gramStart"/>
             <w:r>
-              <w:t>incident.attempted</w:t>
+              <w:t>incident</w:t>
+            </w:r>
+            <w:r>
+              <w:t>s</w:t>
+            </w:r>
+            <w:r>
+              <w:t>.attempted</w:t>
             </w:r>
             <w:proofErr w:type="gramEnd"/>
             <w:r>
@@ -7475,35 +7881,11 @@
             <w:proofErr w:type="spellStart"/>
             <w:proofErr w:type="gramStart"/>
             <w:r>
-              <w:t>mo</w:t>
-            </w:r>
-            <w:proofErr w:type="gramEnd"/>
-            <w:r>
-              <w:t>_</w:t>
-            </w:r>
-            <w:r>
-              <w:t>item</w:t>
-            </w:r>
-            <w:r>
-              <w:t>.mo_group_code</w:t>
-            </w:r>
-            <w:proofErr w:type="spellEnd"/>
-            <w:r>
-              <w:t>/</w:t>
-            </w:r>
-          </w:p>
-          <w:p>
-            <w:pPr>
-              <w:cnfStyle w:val="000000100000" w:firstRow="0" w:lastRow="0" w:firstColumn="0" w:lastColumn="0" w:oddVBand="0" w:evenVBand="0" w:oddHBand="1" w:evenHBand="0" w:firstRowFirstColumn="0" w:firstRowLastColumn="0" w:lastRowFirstColumn="0" w:lastRowLastColumn="0"/>
-            </w:pPr>
-            <w:proofErr w:type="spellStart"/>
-            <w:proofErr w:type="gramStart"/>
-            <w:r>
               <w:t>modus</w:t>
             </w:r>
             <w:proofErr w:type="gramEnd"/>
             <w:r>
-              <w:t>_operandi.mo_group_code</w:t>
+              <w:t>_operandi.group_code</w:t>
             </w:r>
             <w:proofErr w:type="spellEnd"/>
           </w:p>
@@ -7512,11 +7894,11 @@
       <w:tr>
         <w:tc>
           <w:tcPr>
-            <w:cnfStyle w:val="001000000000" w:firstRow="0" w:lastRow="0" w:firstColumn="1" w:lastColumn="0" w:oddVBand="0" w:evenVBand="0" w:oddHBand="0" w:evenHBand="0" w:firstRowFirstColumn="0" w:firstRowLastColumn="0" w:lastRowFirstColumn="0" w:lastRowLastColumn="0"/>
-            <w:tcW w:w="4428" w:type="dxa"/>
-          </w:tcPr>
-          <w:p>
-            <w:pPr>
+            <w:tcW w:w="4428" w:type="dxa"/>
+          </w:tcPr>
+          <w:p>
+            <w:pPr>
+              <w:cnfStyle w:val="001000000000" w:firstRow="0" w:lastRow="0" w:firstColumn="1" w:lastColumn="0" w:oddVBand="0" w:evenVBand="0" w:oddHBand="0" w:evenHBand="0" w:firstRowFirstColumn="0" w:firstRowLastColumn="0" w:lastRowFirstColumn="0" w:lastRowLastColumn="0"/>
               <w:rPr>
                 <w:b w:val="0"/>
               </w:rPr>
@@ -7560,9 +7942,6 @@
             <w:tcW w:w="4428" w:type="dxa"/>
           </w:tcPr>
           <w:p>
-            <w:pPr>
-              <w:cnfStyle w:val="000000000000" w:firstRow="0" w:lastRow="0" w:firstColumn="0" w:lastColumn="0" w:oddVBand="0" w:evenVBand="0" w:oddHBand="0" w:evenHBand="0" w:firstRowFirstColumn="0" w:firstRowLastColumn="0" w:lastRowFirstColumn="0" w:lastRowLastColumn="0"/>
-            </w:pPr>
             <w:proofErr w:type="spellStart"/>
             <w:proofErr w:type="gramStart"/>
             <w:r>
@@ -7576,7 +7955,10 @@
               <w:t>item</w:t>
             </w:r>
             <w:r>
-              <w:t>.mo_group_desc</w:t>
+              <w:t>s</w:t>
+            </w:r>
+            <w:r>
+              <w:t>.group_desc</w:t>
             </w:r>
             <w:proofErr w:type="spellEnd"/>
           </w:p>
@@ -7697,29 +8079,11 @@
             <w:proofErr w:type="spellStart"/>
             <w:proofErr w:type="gramStart"/>
             <w:r>
-              <w:t>mo</w:t>
-            </w:r>
-            <w:proofErr w:type="gramEnd"/>
-            <w:r>
-              <w:t>_item.mo_item_code</w:t>
-            </w:r>
-            <w:proofErr w:type="spellEnd"/>
-            <w:r>
-              <w:t>/</w:t>
-            </w:r>
-          </w:p>
-          <w:p>
-            <w:pPr>
-              <w:cnfStyle w:val="000000100000" w:firstRow="0" w:lastRow="0" w:firstColumn="0" w:lastColumn="0" w:oddVBand="0" w:evenVBand="0" w:oddHBand="1" w:evenHBand="0" w:firstRowFirstColumn="0" w:firstRowLastColumn="0" w:lastRowFirstColumn="0" w:lastRowLastColumn="0"/>
-            </w:pPr>
-            <w:proofErr w:type="spellStart"/>
-            <w:proofErr w:type="gramStart"/>
-            <w:r>
               <w:t>modus</w:t>
             </w:r>
             <w:proofErr w:type="gramEnd"/>
             <w:r>
-              <w:t>_operandi.mo_item_code</w:t>
+              <w:t>_operandi.item_code</w:t>
             </w:r>
             <w:proofErr w:type="spellEnd"/>
           </w:p>
@@ -7786,7 +8150,13 @@
             </w:r>
             <w:proofErr w:type="gramEnd"/>
             <w:r>
-              <w:t>_item.mo_item_desc</w:t>
+              <w:t>_item</w:t>
+            </w:r>
+            <w:r>
+              <w:t>s</w:t>
+            </w:r>
+            <w:r>
+              <w:t>.item_desc</w:t>
             </w:r>
             <w:proofErr w:type="spellEnd"/>
           </w:p>
@@ -7822,40 +8192,9 @@
       </w:r>
     </w:p>
     <w:p>
-      <w:pPr>
-        <w:pStyle w:val="ListParagraph"/>
-        <w:numPr>
-          <w:ilvl w:val="0"/>
-          <w:numId w:val="1"/>
-        </w:numPr>
-      </w:pPr>
-      <w:proofErr w:type="spellStart"/>
-      <w:proofErr w:type="gramStart"/>
       <w:r>
-        <w:t>code</w:t>
+        <w:t xml:space="preserve"> - </w:t>
       </w:r>
-      <w:proofErr w:type="gramEnd"/>
-      <w:r>
-        <w:t>_agcy</w:t>
-      </w:r>
-      <w:proofErr w:type="spellEnd"/>
-      <w:r>
-        <w:t xml:space="preserve"> -&gt; </w:t>
-      </w:r>
-      <w:proofErr w:type="spellStart"/>
-      <w:r>
-        <w:t>case_status.case_status_code</w:t>
-      </w:r>
-      <w:proofErr w:type="spellEnd"/>
-    </w:p>
-    <w:p>
-      <w:pPr>
-        <w:pStyle w:val="ListParagraph"/>
-        <w:numPr>
-          <w:ilvl w:val="0"/>
-          <w:numId w:val="1"/>
-        </w:numPr>
-      </w:pPr>
       <w:proofErr w:type="spellStart"/>
       <w:proofErr w:type="gramStart"/>
       <w:r>
@@ -7868,7 +8207,13 @@
       </w:r>
       <w:proofErr w:type="spellStart"/>
       <w:r>
-        <w:t>case_status.case_status_desc</w:t>
+        <w:t>case_status</w:t>
+      </w:r>
+      <w:r>
+        <w:t>es</w:t>
+      </w:r>
+      <w:r>
+        <w:t>.desc</w:t>
       </w:r>
       <w:proofErr w:type="spellEnd"/>
     </w:p>
@@ -7879,40 +8224,9 @@
       </w:r>
     </w:p>
     <w:p>
-      <w:pPr>
-        <w:pStyle w:val="ListParagraph"/>
-        <w:numPr>
-          <w:ilvl w:val="0"/>
-          <w:numId w:val="1"/>
-        </w:numPr>
-      </w:pPr>
-      <w:proofErr w:type="spellStart"/>
-      <w:proofErr w:type="gramStart"/>
       <w:r>
-        <w:t>code</w:t>
+        <w:t xml:space="preserve"> - </w:t>
       </w:r>
-      <w:proofErr w:type="gramEnd"/>
-      <w:r>
-        <w:t>_agcy</w:t>
-      </w:r>
-      <w:proofErr w:type="spellEnd"/>
-      <w:r>
-        <w:t xml:space="preserve"> -&gt; </w:t>
-      </w:r>
-      <w:proofErr w:type="spellStart"/>
-      <w:r>
-        <w:t>division.division_code</w:t>
-      </w:r>
-      <w:proofErr w:type="spellEnd"/>
-    </w:p>
-    <w:p>
-      <w:pPr>
-        <w:pStyle w:val="ListParagraph"/>
-        <w:numPr>
-          <w:ilvl w:val="0"/>
-          <w:numId w:val="1"/>
-        </w:numPr>
-      </w:pPr>
       <w:proofErr w:type="spellStart"/>
       <w:proofErr w:type="gramStart"/>
       <w:r>
@@ -7925,50 +8239,26 @@
       </w:r>
       <w:proofErr w:type="spellStart"/>
       <w:r>
-        <w:t>division.division_desc</w:t>
+        <w:t>division</w:t>
+      </w:r>
+      <w:r>
+        <w:t>s</w:t>
+      </w:r>
+      <w:r>
+        <w:t>.desc</w:t>
       </w:r>
       <w:proofErr w:type="spellEnd"/>
     </w:p>
+    <w:p/>
     <w:p>
       <w:r>
         <w:t>LWMAIN.EMSECTION.csv</w:t>
       </w:r>
     </w:p>
     <w:p>
-      <w:pPr>
-        <w:pStyle w:val="ListParagraph"/>
-        <w:numPr>
-          <w:ilvl w:val="0"/>
-          <w:numId w:val="1"/>
-        </w:numPr>
-      </w:pPr>
-      <w:proofErr w:type="spellStart"/>
-      <w:proofErr w:type="gramStart"/>
       <w:r>
-        <w:t>code</w:t>
+        <w:t xml:space="preserve"> - </w:t>
       </w:r>
-      <w:proofErr w:type="gramEnd"/>
-      <w:r>
-        <w:t>_agcy</w:t>
-      </w:r>
-      <w:proofErr w:type="spellEnd"/>
-      <w:r>
-        <w:t xml:space="preserve"> -&gt; </w:t>
-      </w:r>
-      <w:proofErr w:type="spellStart"/>
-      <w:r>
-        <w:t>unit.unit_code</w:t>
-      </w:r>
-      <w:proofErr w:type="spellEnd"/>
-    </w:p>
-    <w:p>
-      <w:pPr>
-        <w:pStyle w:val="ListParagraph"/>
-        <w:numPr>
-          <w:ilvl w:val="0"/>
-          <w:numId w:val="1"/>
-        </w:numPr>
-      </w:pPr>
       <w:proofErr w:type="spellStart"/>
       <w:proofErr w:type="gramStart"/>
       <w:r>
@@ -7981,7 +8271,13 @@
       </w:r>
       <w:proofErr w:type="spellStart"/>
       <w:r>
-        <w:t>unit.unit_desc</w:t>
+        <w:t>unit</w:t>
+      </w:r>
+      <w:r>
+        <w:t>s</w:t>
+      </w:r>
+      <w:r>
+        <w:t>.desc</w:t>
       </w:r>
       <w:proofErr w:type="spellEnd"/>
     </w:p>
@@ -7992,40 +8288,9 @@
       </w:r>
     </w:p>
     <w:p>
-      <w:pPr>
-        <w:pStyle w:val="ListParagraph"/>
-        <w:numPr>
-          <w:ilvl w:val="0"/>
-          <w:numId w:val="1"/>
-        </w:numPr>
-      </w:pPr>
-      <w:proofErr w:type="spellStart"/>
-      <w:proofErr w:type="gramStart"/>
       <w:r>
-        <w:t>code</w:t>
+        <w:t xml:space="preserve"> - </w:t>
       </w:r>
-      <w:proofErr w:type="gramEnd"/>
-      <w:r>
-        <w:t>_agcy</w:t>
-      </w:r>
-      <w:proofErr w:type="spellEnd"/>
-      <w:r>
-        <w:t xml:space="preserve"> -&gt; </w:t>
-      </w:r>
-      <w:proofErr w:type="spellStart"/>
-      <w:r>
-        <w:t>bureau.bureau_code</w:t>
-      </w:r>
-      <w:proofErr w:type="spellEnd"/>
-    </w:p>
-    <w:p>
-      <w:pPr>
-        <w:pStyle w:val="ListParagraph"/>
-        <w:numPr>
-          <w:ilvl w:val="0"/>
-          <w:numId w:val="1"/>
-        </w:numPr>
-      </w:pPr>
       <w:proofErr w:type="spellStart"/>
       <w:proofErr w:type="gramStart"/>
       <w:r>
@@ -8038,7 +8303,13 @@
       </w:r>
       <w:proofErr w:type="spellStart"/>
       <w:r>
-        <w:t>bureau.bureau_desc</w:t>
+        <w:t>bureau</w:t>
+      </w:r>
+      <w:r>
+        <w:t>s</w:t>
+      </w:r>
+      <w:r>
+        <w:t>.desc</w:t>
       </w:r>
       <w:proofErr w:type="spellEnd"/>
     </w:p>
@@ -8049,40 +8320,9 @@
       </w:r>
     </w:p>
     <w:p>
-      <w:pPr>
-        <w:pStyle w:val="ListParagraph"/>
-        <w:numPr>
-          <w:ilvl w:val="0"/>
-          <w:numId w:val="1"/>
-        </w:numPr>
-      </w:pPr>
-      <w:proofErr w:type="spellStart"/>
-      <w:proofErr w:type="gramStart"/>
       <w:r>
-        <w:t>code</w:t>
+        <w:t xml:space="preserve"> - </w:t>
       </w:r>
-      <w:proofErr w:type="gramEnd"/>
-      <w:r>
-        <w:t>_agcy</w:t>
-      </w:r>
-      <w:proofErr w:type="spellEnd"/>
-      <w:r>
-        <w:t xml:space="preserve"> -&gt; </w:t>
-      </w:r>
-      <w:proofErr w:type="spellStart"/>
-      <w:r>
-        <w:t>investigation_status.investigation_status_code</w:t>
-      </w:r>
-      <w:proofErr w:type="spellEnd"/>
-    </w:p>
-    <w:p>
-      <w:pPr>
-        <w:pStyle w:val="ListParagraph"/>
-        <w:numPr>
-          <w:ilvl w:val="0"/>
-          <w:numId w:val="1"/>
-        </w:numPr>
-      </w:pPr>
       <w:proofErr w:type="spellStart"/>
       <w:proofErr w:type="gramStart"/>
       <w:r>
@@ -8095,7 +8335,13 @@
       </w:r>
       <w:proofErr w:type="spellStart"/>
       <w:r>
-        <w:t>investigation_status.investigation_status_desc</w:t>
+        <w:t>investigation_status</w:t>
+      </w:r>
+      <w:r>
+        <w:t>es</w:t>
+      </w:r>
+      <w:r>
+        <w:t>.desc</w:t>
       </w:r>
       <w:proofErr w:type="spellEnd"/>
     </w:p>
@@ -8106,40 +8352,9 @@
       </w:r>
     </w:p>
     <w:p>
-      <w:pPr>
-        <w:pStyle w:val="ListParagraph"/>
-        <w:numPr>
-          <w:ilvl w:val="0"/>
-          <w:numId w:val="1"/>
-        </w:numPr>
-      </w:pPr>
-      <w:proofErr w:type="spellStart"/>
-      <w:proofErr w:type="gramStart"/>
       <w:r>
-        <w:t>code</w:t>
+        <w:t xml:space="preserve"> - </w:t>
       </w:r>
-      <w:proofErr w:type="gramEnd"/>
-      <w:r>
-        <w:t>_agcy</w:t>
-      </w:r>
-      <w:proofErr w:type="spellEnd"/>
-      <w:r>
-        <w:t xml:space="preserve"> -&gt; </w:t>
-      </w:r>
-      <w:proofErr w:type="spellStart"/>
-      <w:r>
-        <w:t>premise.premise_code</w:t>
-      </w:r>
-      <w:proofErr w:type="spellEnd"/>
-    </w:p>
-    <w:p>
-      <w:pPr>
-        <w:pStyle w:val="ListParagraph"/>
-        <w:numPr>
-          <w:ilvl w:val="0"/>
-          <w:numId w:val="1"/>
-        </w:numPr>
-      </w:pPr>
       <w:proofErr w:type="spellStart"/>
       <w:proofErr w:type="gramStart"/>
       <w:r>
@@ -8155,18 +8370,20 @@
       </w:r>
       <w:proofErr w:type="spellStart"/>
       <w:r>
-        <w:t>premise_group.premise_group</w:t>
+        <w:t>premise_group</w:t>
+      </w:r>
+      <w:r>
+        <w:t>s</w:t>
+      </w:r>
+      <w:r>
+        <w:t>.group</w:t>
       </w:r>
       <w:proofErr w:type="spellEnd"/>
     </w:p>
     <w:p>
-      <w:pPr>
-        <w:pStyle w:val="ListParagraph"/>
-        <w:numPr>
-          <w:ilvl w:val="0"/>
-          <w:numId w:val="1"/>
-        </w:numPr>
-      </w:pPr>
+      <w:r>
+        <w:t xml:space="preserve"> - </w:t>
+      </w:r>
       <w:proofErr w:type="spellStart"/>
       <w:proofErr w:type="gramStart"/>
       <w:r>
@@ -8182,7 +8399,13 @@
       </w:r>
       <w:proofErr w:type="spellStart"/>
       <w:r>
-        <w:t>premise_group.premise_desc</w:t>
+        <w:t>premise_group</w:t>
+      </w:r>
+      <w:r>
+        <w:t>s</w:t>
+      </w:r>
+      <w:r>
+        <w:t>.desc</w:t>
       </w:r>
       <w:proofErr w:type="spellEnd"/>
     </w:p>
@@ -8193,40 +8416,9 @@
       </w:r>
     </w:p>
     <w:p>
-      <w:pPr>
-        <w:pStyle w:val="ListParagraph"/>
-        <w:numPr>
-          <w:ilvl w:val="0"/>
-          <w:numId w:val="1"/>
-        </w:numPr>
-      </w:pPr>
-      <w:proofErr w:type="spellStart"/>
-      <w:proofErr w:type="gramStart"/>
       <w:r>
-        <w:t>code</w:t>
+        <w:t xml:space="preserve"> - </w:t>
       </w:r>
-      <w:proofErr w:type="gramEnd"/>
-      <w:r>
-        <w:t>_agcy</w:t>
-      </w:r>
-      <w:proofErr w:type="spellEnd"/>
-      <w:r>
-        <w:t xml:space="preserve"> -&gt; </w:t>
-      </w:r>
-      <w:proofErr w:type="spellStart"/>
-      <w:r>
-        <w:t>weapon.weapon_code</w:t>
-      </w:r>
-      <w:proofErr w:type="spellEnd"/>
-    </w:p>
-    <w:p>
-      <w:pPr>
-        <w:pStyle w:val="ListParagraph"/>
-        <w:numPr>
-          <w:ilvl w:val="0"/>
-          <w:numId w:val="1"/>
-        </w:numPr>
-      </w:pPr>
       <w:proofErr w:type="spellStart"/>
       <w:proofErr w:type="gramStart"/>
       <w:r>
@@ -8242,18 +8434,20 @@
       </w:r>
       <w:proofErr w:type="spellStart"/>
       <w:r>
-        <w:t>weapon_group.weapon_group</w:t>
+        <w:t>weapon_group</w:t>
+      </w:r>
+      <w:r>
+        <w:t>s</w:t>
+      </w:r>
+      <w:r>
+        <w:t>.group</w:t>
       </w:r>
       <w:proofErr w:type="spellEnd"/>
     </w:p>
     <w:p>
-      <w:pPr>
-        <w:pStyle w:val="ListParagraph"/>
-        <w:numPr>
-          <w:ilvl w:val="0"/>
-          <w:numId w:val="1"/>
-        </w:numPr>
-      </w:pPr>
+      <w:r>
+        <w:t xml:space="preserve"> - </w:t>
+      </w:r>
       <w:proofErr w:type="spellStart"/>
       <w:proofErr w:type="gramStart"/>
       <w:r>
@@ -8269,7 +8463,63 @@
       </w:r>
       <w:proofErr w:type="spellStart"/>
       <w:r>
-        <w:t>weapon_group.weapon_desc</w:t>
+        <w:t>weapon_group</w:t>
+      </w:r>
+      <w:r>
+        <w:t>s</w:t>
+      </w:r>
+      <w:r>
+        <w:t>.desc</w:t>
+      </w:r>
+      <w:proofErr w:type="spellEnd"/>
+    </w:p>
+    <w:p/>
+    <w:p>
+      <w:proofErr w:type="spellStart"/>
+      <w:proofErr w:type="gramStart"/>
+      <w:r>
+        <w:t>inmain.callsource.tsv</w:t>
+      </w:r>
+      <w:proofErr w:type="spellEnd"/>
+      <w:proofErr w:type="gramEnd"/>
+    </w:p>
+    <w:p>
+      <w:r>
+        <w:t xml:space="preserve"> - </w:t>
+      </w:r>
+      <w:proofErr w:type="spellStart"/>
+      <w:proofErr w:type="gramStart"/>
+      <w:r>
+        <w:t>call</w:t>
+      </w:r>
+      <w:proofErr w:type="gramEnd"/>
+      <w:r>
+        <w:t>_sources.desc</w:t>
+      </w:r>
+      <w:proofErr w:type="spellEnd"/>
+    </w:p>
+    <w:p/>
+    <w:p>
+      <w:proofErr w:type="spellStart"/>
+      <w:proofErr w:type="gramStart"/>
+      <w:r>
+        <w:t>inmain.closecode.tsv</w:t>
+      </w:r>
+      <w:proofErr w:type="spellEnd"/>
+      <w:proofErr w:type="gramEnd"/>
+    </w:p>
+    <w:p>
+      <w:r>
+        <w:t xml:space="preserve"> - </w:t>
+      </w:r>
+      <w:proofErr w:type="spellStart"/>
+      <w:proofErr w:type="gramStart"/>
+      <w:r>
+        <w:t>close</w:t>
+      </w:r>
+      <w:proofErr w:type="gramEnd"/>
+      <w:r>
+        <w:t>_codes.desc</w:t>
       </w:r>
       <w:proofErr w:type="spellEnd"/>
     </w:p>

</xml_diff>

<commit_message>
Loaded out of service data
</commit_message>
<xml_diff>
--- a/working_files/datadocs/Durham PD Data Dictionary.docx
+++ b/working_files/datadocs/Durham PD Data Dictionary.docx
@@ -278,15 +278,7 @@
               <w:cnfStyle w:val="000000000000" w:firstRow="0" w:lastRow="0" w:firstColumn="0" w:lastColumn="0" w:oddVBand="0" w:evenVBand="0" w:oddHBand="0" w:evenHBand="0" w:firstRowFirstColumn="0" w:firstRowLastColumn="0" w:lastRowFirstColumn="0" w:lastRowLastColumn="0"/>
             </w:pPr>
             <w:r>
-              <w:t>call.</w:t>
-            </w:r>
-            <w:r>
-              <w:t>dow</w:t>
-            </w:r>
-            <w:bookmarkStart w:id="0" w:name="_GoBack"/>
-            <w:bookmarkEnd w:id="0"/>
-            <w:r>
-              <w:t>_received</w:t>
+              <w:t>call.dow_received</w:t>
             </w:r>
           </w:p>
         </w:tc>
@@ -2792,6 +2784,9 @@
             </w:r>
             <w:r>
               <w:t>close_comm</w:t>
+            </w:r>
+            <w:r>
+              <w:t>ents</w:t>
             </w:r>
           </w:p>
         </w:tc>
@@ -3257,12 +3252,12 @@
       <w:tr>
         <w:tc>
           <w:tcPr>
+            <w:cnfStyle w:val="001000000000" w:firstRow="0" w:lastRow="0" w:firstColumn="1" w:lastColumn="0" w:oddVBand="0" w:evenVBand="0" w:oddHBand="0" w:evenHBand="0" w:firstRowFirstColumn="0" w:firstRowLastColumn="0" w:lastRowFirstColumn="0" w:lastRowLastColumn="0"/>
             <w:tcW w:w="4428" w:type="dxa"/>
           </w:tcPr>
           <w:p>
             <w:pPr>
               <w:pStyle w:val="NormalWeb"/>
-              <w:cnfStyle w:val="001000000000" w:firstRow="0" w:lastRow="0" w:firstColumn="1" w:lastColumn="0" w:oddVBand="0" w:evenVBand="0" w:oddHBand="0" w:evenHBand="0" w:firstRowFirstColumn="0" w:firstRowLastColumn="0" w:lastRowFirstColumn="0" w:lastRowLastColumn="0"/>
               <w:rPr>
                 <w:rFonts w:asciiTheme="minorHAnsi" w:hAnsiTheme="minorHAnsi"/>
                 <w:b w:val="0"/>
@@ -3295,6 +3290,9 @@
             <w:tcW w:w="4428" w:type="dxa"/>
           </w:tcPr>
           <w:p>
+            <w:pPr>
+              <w:cnfStyle w:val="000000000000" w:firstRow="0" w:lastRow="0" w:firstColumn="0" w:lastColumn="0" w:oddVBand="0" w:evenVBand="0" w:oddHBand="0" w:evenHBand="0" w:firstRowFirstColumn="0" w:firstRowLastColumn="0" w:lastRowFirstColumn="0" w:lastRowLastColumn="0"/>
+            </w:pPr>
             <w:r>
               <w:t>call_log.close_code</w:t>
             </w:r>
@@ -3619,11 +3617,11 @@
       <w:tr>
         <w:tc>
           <w:tcPr>
-            <w:tcW w:w="4428" w:type="dxa"/>
-          </w:tcPr>
-          <w:p>
-            <w:pPr>
-              <w:cnfStyle w:val="001000000000" w:firstRow="0" w:lastRow="0" w:firstColumn="1" w:lastColumn="0" w:oddVBand="0" w:evenVBand="0" w:oddHBand="0" w:evenHBand="0" w:firstRowFirstColumn="0" w:firstRowLastColumn="0" w:lastRowFirstColumn="0" w:lastRowLastColumn="0"/>
+            <w:cnfStyle w:val="001000000000" w:firstRow="0" w:lastRow="0" w:firstColumn="1" w:lastColumn="0" w:oddVBand="0" w:evenVBand="0" w:oddHBand="0" w:evenHBand="0" w:firstRowFirstColumn="0" w:firstRowLastColumn="0" w:lastRowFirstColumn="0" w:lastRowLastColumn="0"/>
+            <w:tcW w:w="4428" w:type="dxa"/>
+          </w:tcPr>
+          <w:p>
+            <w:pPr>
               <w:rPr>
                 <w:b w:val="0"/>
               </w:rPr>
@@ -3641,6 +3639,9 @@
             <w:tcW w:w="4428" w:type="dxa"/>
           </w:tcPr>
           <w:p>
+            <w:pPr>
+              <w:cnfStyle w:val="000000000000" w:firstRow="0" w:lastRow="0" w:firstColumn="0" w:lastColumn="0" w:oddVBand="0" w:evenVBand="0" w:oddHBand="0" w:evenHBand="0" w:firstRowFirstColumn="0" w:firstRowLastColumn="0" w:lastRowFirstColumn="0" w:lastRowLastColumn="0"/>
+            </w:pPr>
             <w:r>
               <w:t>N/A</w:t>
             </w:r>
@@ -5040,11 +5041,11 @@
       <w:tr>
         <w:tc>
           <w:tcPr>
-            <w:tcW w:w="4428" w:type="dxa"/>
-          </w:tcPr>
-          <w:p>
-            <w:pPr>
-              <w:cnfStyle w:val="001000000000" w:firstRow="0" w:lastRow="0" w:firstColumn="1" w:lastColumn="0" w:oddVBand="0" w:evenVBand="0" w:oddHBand="0" w:evenHBand="0" w:firstRowFirstColumn="0" w:firstRowLastColumn="0" w:lastRowFirstColumn="0" w:lastRowLastColumn="0"/>
+            <w:cnfStyle w:val="001000000000" w:firstRow="0" w:lastRow="0" w:firstColumn="1" w:lastColumn="0" w:oddVBand="0" w:evenVBand="0" w:oddHBand="0" w:evenHBand="0" w:firstRowFirstColumn="0" w:firstRowLastColumn="0" w:lastRowFirstColumn="0" w:lastRowLastColumn="0"/>
+            <w:tcW w:w="4428" w:type="dxa"/>
+          </w:tcPr>
+          <w:p>
+            <w:pPr>
               <w:rPr>
                 <w:b w:val="0"/>
               </w:rPr>
@@ -5063,6 +5064,9 @@
             <w:tcW w:w="4428" w:type="dxa"/>
           </w:tcPr>
           <w:p>
+            <w:pPr>
+              <w:cnfStyle w:val="000000000000" w:firstRow="0" w:lastRow="0" w:firstColumn="0" w:lastColumn="0" w:oddVBand="0" w:evenVBand="0" w:oddHBand="0" w:evenHBand="0" w:firstRowFirstColumn="0" w:firstRowLastColumn="0" w:lastRowFirstColumn="0" w:lastRowLastColumn="0"/>
+            </w:pPr>
             <w:r>
               <w:t>mo_</w:t>
             </w:r>
@@ -5166,6 +5170,441 @@
             </w:r>
             <w:r>
               <w:t>descr</w:t>
+            </w:r>
+          </w:p>
+        </w:tc>
+      </w:tr>
+    </w:tbl>
+    <w:p/>
+    <w:tbl>
+      <w:tblPr>
+        <w:tblStyle w:val="MediumList1-Accent4"/>
+        <w:tblW w:w="0" w:type="auto"/>
+        <w:tblLook w:val="04A0" w:firstRow="1" w:lastRow="0" w:firstColumn="1" w:lastColumn="0" w:noHBand="0" w:noVBand="1"/>
+      </w:tblPr>
+      <w:tblGrid>
+        <w:gridCol w:w="4428"/>
+        <w:gridCol w:w="4428"/>
+      </w:tblGrid>
+      <w:tr>
+        <w:trPr>
+          <w:cnfStyle w:val="100000000000" w:firstRow="1" w:lastRow="0" w:firstColumn="0" w:lastColumn="0" w:oddVBand="0" w:evenVBand="0" w:oddHBand="0" w:evenHBand="0" w:firstRowFirstColumn="0" w:firstRowLastColumn="0" w:lastRowFirstColumn="0" w:lastRowLastColumn="0"/>
+        </w:trPr>
+        <w:tc>
+          <w:tcPr>
+            <w:cnfStyle w:val="001000000000" w:firstRow="0" w:lastRow="0" w:firstColumn="1" w:lastColumn="0" w:oddVBand="0" w:evenVBand="0" w:oddHBand="0" w:evenHBand="0" w:firstRowFirstColumn="0" w:firstRowLastColumn="0" w:lastRowFirstColumn="0" w:lastRowLastColumn="0"/>
+            <w:tcW w:w="4428" w:type="dxa"/>
+          </w:tcPr>
+          <w:p>
+            <w:r>
+              <w:t>DPD outserv (out of service data)</w:t>
+            </w:r>
+          </w:p>
+        </w:tc>
+        <w:tc>
+          <w:tcPr>
+            <w:tcW w:w="4428" w:type="dxa"/>
+          </w:tcPr>
+          <w:p>
+            <w:pPr>
+              <w:cnfStyle w:val="100000000000" w:firstRow="1" w:lastRow="0" w:firstColumn="0" w:lastColumn="0" w:oddVBand="0" w:evenVBand="0" w:oddHBand="0" w:evenHBand="0" w:firstRowFirstColumn="0" w:firstRowLastColumn="0" w:lastRowFirstColumn="0" w:lastRowLastColumn="0"/>
+              <w:rPr>
+                <w:b/>
+              </w:rPr>
+            </w:pPr>
+            <w:r>
+              <w:rPr>
+                <w:b/>
+              </w:rPr>
+              <w:t>CFS Analytics</w:t>
+            </w:r>
+          </w:p>
+        </w:tc>
+      </w:tr>
+      <w:tr>
+        <w:trPr>
+          <w:cnfStyle w:val="000000100000" w:firstRow="0" w:lastRow="0" w:firstColumn="0" w:lastColumn="0" w:oddVBand="0" w:evenVBand="0" w:oddHBand="1" w:evenHBand="0" w:firstRowFirstColumn="0" w:firstRowLastColumn="0" w:lastRowFirstColumn="0" w:lastRowLastColumn="0"/>
+        </w:trPr>
+        <w:tc>
+          <w:tcPr>
+            <w:cnfStyle w:val="001000000000" w:firstRow="0" w:lastRow="0" w:firstColumn="1" w:lastColumn="0" w:oddVBand="0" w:evenVBand="0" w:oddHBand="0" w:evenHBand="0" w:firstRowFirstColumn="0" w:firstRowLastColumn="0" w:lastRowFirstColumn="0" w:lastRowLastColumn="0"/>
+            <w:tcW w:w="4428" w:type="dxa"/>
+          </w:tcPr>
+          <w:p>
+            <w:pPr>
+              <w:rPr>
+                <w:b w:val="0"/>
+              </w:rPr>
+            </w:pPr>
+            <w:r>
+              <w:rPr>
+                <w:rFonts w:eastAsia="Times New Roman" w:cs="Times New Roman"/>
+                <w:b w:val="0"/>
+              </w:rPr>
+              <w:t xml:space="preserve">o </w:t>
+            </w:r>
+            <w:r>
+              <w:rPr>
+                <w:rFonts w:eastAsia="Times New Roman" w:cs="Times New Roman"/>
+                <w:b w:val="0"/>
+              </w:rPr>
+              <w:t>outservid – primary key</w:t>
+            </w:r>
+          </w:p>
+        </w:tc>
+        <w:tc>
+          <w:tcPr>
+            <w:tcW w:w="4428" w:type="dxa"/>
+          </w:tcPr>
+          <w:p>
+            <w:pPr>
+              <w:cnfStyle w:val="000000100000" w:firstRow="0" w:lastRow="0" w:firstColumn="0" w:lastColumn="0" w:oddVBand="0" w:evenVBand="0" w:oddHBand="1" w:evenHBand="0" w:firstRowFirstColumn="0" w:firstRowLastColumn="0" w:lastRowFirstColumn="0" w:lastRowLastColumn="0"/>
+            </w:pPr>
+            <w:r>
+              <w:t>out_of_service.oos_id</w:t>
+            </w:r>
+          </w:p>
+        </w:tc>
+      </w:tr>
+      <w:tr>
+        <w:tc>
+          <w:tcPr>
+            <w:cnfStyle w:val="001000000000" w:firstRow="0" w:lastRow="0" w:firstColumn="1" w:lastColumn="0" w:oddVBand="0" w:evenVBand="0" w:oddHBand="0" w:evenHBand="0" w:firstRowFirstColumn="0" w:firstRowLastColumn="0" w:lastRowFirstColumn="0" w:lastRowLastColumn="0"/>
+            <w:tcW w:w="4428" w:type="dxa"/>
+          </w:tcPr>
+          <w:p>
+            <w:pPr>
+              <w:rPr>
+                <w:b w:val="0"/>
+              </w:rPr>
+            </w:pPr>
+            <w:r>
+              <w:rPr>
+                <w:rFonts w:eastAsia="Times New Roman" w:cs="Times New Roman"/>
+                <w:b w:val="0"/>
+              </w:rPr>
+              <w:t xml:space="preserve">o </w:t>
+            </w:r>
+            <w:r>
+              <w:rPr>
+                <w:rFonts w:eastAsia="Times New Roman" w:cs="Times New Roman"/>
+                <w:b w:val="0"/>
+              </w:rPr>
+              <w:t>unitcode</w:t>
+            </w:r>
+          </w:p>
+        </w:tc>
+        <w:tc>
+          <w:tcPr>
+            <w:tcW w:w="4428" w:type="dxa"/>
+          </w:tcPr>
+          <w:p>
+            <w:pPr>
+              <w:cnfStyle w:val="000000000000" w:firstRow="0" w:lastRow="0" w:firstColumn="0" w:lastColumn="0" w:oddVBand="0" w:evenVBand="0" w:oddHBand="0" w:evenHBand="0" w:firstRowFirstColumn="0" w:firstRowLastColumn="0" w:lastRowFirstColumn="0" w:lastRowLastColumn="0"/>
+            </w:pPr>
+            <w:r>
+              <w:t>out_of_service.call_unit_id</w:t>
+            </w:r>
+          </w:p>
+        </w:tc>
+      </w:tr>
+      <w:tr>
+        <w:trPr>
+          <w:cnfStyle w:val="000000100000" w:firstRow="0" w:lastRow="0" w:firstColumn="0" w:lastColumn="0" w:oddVBand="0" w:evenVBand="0" w:oddHBand="1" w:evenHBand="0" w:firstRowFirstColumn="0" w:firstRowLastColumn="0" w:lastRowFirstColumn="0" w:lastRowLastColumn="0"/>
+        </w:trPr>
+        <w:tc>
+          <w:tcPr>
+            <w:cnfStyle w:val="001000000000" w:firstRow="0" w:lastRow="0" w:firstColumn="1" w:lastColumn="0" w:oddVBand="0" w:evenVBand="0" w:oddHBand="0" w:evenHBand="0" w:firstRowFirstColumn="0" w:firstRowLastColumn="0" w:lastRowFirstColumn="0" w:lastRowLastColumn="0"/>
+            <w:tcW w:w="4428" w:type="dxa"/>
+          </w:tcPr>
+          <w:p>
+            <w:pPr>
+              <w:rPr>
+                <w:b w:val="0"/>
+              </w:rPr>
+            </w:pPr>
+            <w:r>
+              <w:rPr>
+                <w:rFonts w:eastAsia="Times New Roman" w:cs="Times New Roman"/>
+                <w:b w:val="0"/>
+              </w:rPr>
+              <w:t xml:space="preserve">o </w:t>
+            </w:r>
+            <w:r>
+              <w:rPr>
+                <w:rFonts w:eastAsia="Times New Roman" w:cs="Times New Roman"/>
+                <w:b w:val="0"/>
+              </w:rPr>
+              <w:t>oscode</w:t>
+            </w:r>
+          </w:p>
+        </w:tc>
+        <w:tc>
+          <w:tcPr>
+            <w:tcW w:w="4428" w:type="dxa"/>
+          </w:tcPr>
+          <w:p>
+            <w:pPr>
+              <w:cnfStyle w:val="000000100000" w:firstRow="0" w:lastRow="0" w:firstColumn="0" w:lastColumn="0" w:oddVBand="0" w:evenVBand="0" w:oddHBand="1" w:evenHBand="0" w:firstRowFirstColumn="0" w:firstRowLastColumn="0" w:lastRowFirstColumn="0" w:lastRowLastColumn="0"/>
+            </w:pPr>
+            <w:r>
+              <w:t>out_of_service.oos_code_id</w:t>
+            </w:r>
+            <w:r>
+              <w:t xml:space="preserve"> (translation: oos_code.descr)</w:t>
+            </w:r>
+            <w:bookmarkStart w:id="0" w:name="_GoBack"/>
+            <w:bookmarkEnd w:id="0"/>
+          </w:p>
+        </w:tc>
+      </w:tr>
+      <w:tr>
+        <w:tc>
+          <w:tcPr>
+            <w:cnfStyle w:val="001000000000" w:firstRow="0" w:lastRow="0" w:firstColumn="1" w:lastColumn="0" w:oddVBand="0" w:evenVBand="0" w:oddHBand="0" w:evenHBand="0" w:firstRowFirstColumn="0" w:firstRowLastColumn="0" w:lastRowFirstColumn="0" w:lastRowLastColumn="0"/>
+            <w:tcW w:w="4428" w:type="dxa"/>
+          </w:tcPr>
+          <w:p>
+            <w:pPr>
+              <w:rPr>
+                <w:b w:val="0"/>
+              </w:rPr>
+            </w:pPr>
+            <w:r>
+              <w:rPr>
+                <w:rFonts w:eastAsia="Times New Roman" w:cs="Times New Roman"/>
+                <w:b w:val="0"/>
+              </w:rPr>
+              <w:t xml:space="preserve">o </w:t>
+            </w:r>
+            <w:r>
+              <w:rPr>
+                <w:rFonts w:eastAsia="Times New Roman" w:cs="Times New Roman"/>
+                <w:b w:val="0"/>
+              </w:rPr>
+              <w:t>location</w:t>
+            </w:r>
+          </w:p>
+        </w:tc>
+        <w:tc>
+          <w:tcPr>
+            <w:tcW w:w="4428" w:type="dxa"/>
+          </w:tcPr>
+          <w:p>
+            <w:pPr>
+              <w:cnfStyle w:val="000000000000" w:firstRow="0" w:lastRow="0" w:firstColumn="0" w:lastColumn="0" w:oddVBand="0" w:evenVBand="0" w:oddHBand="0" w:evenHBand="0" w:firstRowFirstColumn="0" w:firstRowLastColumn="0" w:lastRowFirstColumn="0" w:lastRowLastColumn="0"/>
+            </w:pPr>
+            <w:r>
+              <w:t>out_of_service.location</w:t>
+            </w:r>
+          </w:p>
+        </w:tc>
+      </w:tr>
+      <w:tr>
+        <w:trPr>
+          <w:cnfStyle w:val="000000100000" w:firstRow="0" w:lastRow="0" w:firstColumn="0" w:lastColumn="0" w:oddVBand="0" w:evenVBand="0" w:oddHBand="1" w:evenHBand="0" w:firstRowFirstColumn="0" w:firstRowLastColumn="0" w:lastRowFirstColumn="0" w:lastRowLastColumn="0"/>
+        </w:trPr>
+        <w:tc>
+          <w:tcPr>
+            <w:cnfStyle w:val="001000000000" w:firstRow="0" w:lastRow="0" w:firstColumn="1" w:lastColumn="0" w:oddVBand="0" w:evenVBand="0" w:oddHBand="0" w:evenHBand="0" w:firstRowFirstColumn="0" w:firstRowLastColumn="0" w:lastRowFirstColumn="0" w:lastRowLastColumn="0"/>
+            <w:tcW w:w="4428" w:type="dxa"/>
+          </w:tcPr>
+          <w:p>
+            <w:pPr>
+              <w:rPr>
+                <w:b w:val="0"/>
+              </w:rPr>
+            </w:pPr>
+            <w:r>
+              <w:rPr>
+                <w:rFonts w:eastAsia="Times New Roman" w:cs="Times New Roman"/>
+                <w:b w:val="0"/>
+              </w:rPr>
+              <w:t xml:space="preserve">o </w:t>
+            </w:r>
+            <w:r>
+              <w:rPr>
+                <w:rFonts w:eastAsia="Times New Roman" w:cs="Times New Roman"/>
+                <w:b w:val="0"/>
+              </w:rPr>
+              <w:t>comments</w:t>
+            </w:r>
+          </w:p>
+        </w:tc>
+        <w:tc>
+          <w:tcPr>
+            <w:tcW w:w="4428" w:type="dxa"/>
+          </w:tcPr>
+          <w:p>
+            <w:pPr>
+              <w:cnfStyle w:val="000000100000" w:firstRow="0" w:lastRow="0" w:firstColumn="0" w:lastColumn="0" w:oddVBand="0" w:evenVBand="0" w:oddHBand="1" w:evenHBand="0" w:firstRowFirstColumn="0" w:firstRowLastColumn="0" w:lastRowFirstColumn="0" w:lastRowLastColumn="0"/>
+            </w:pPr>
+            <w:r>
+              <w:t>out_of_service.comments</w:t>
+            </w:r>
+          </w:p>
+        </w:tc>
+      </w:tr>
+      <w:tr>
+        <w:trPr>
+          <w:trHeight w:val="49"/>
+        </w:trPr>
+        <w:tc>
+          <w:tcPr>
+            <w:cnfStyle w:val="001000000000" w:firstRow="0" w:lastRow="0" w:firstColumn="1" w:lastColumn="0" w:oddVBand="0" w:evenVBand="0" w:oddHBand="0" w:evenHBand="0" w:firstRowFirstColumn="0" w:firstRowLastColumn="0" w:lastRowFirstColumn="0" w:lastRowLastColumn="0"/>
+            <w:tcW w:w="4428" w:type="dxa"/>
+          </w:tcPr>
+          <w:p>
+            <w:pPr>
+              <w:rPr>
+                <w:b w:val="0"/>
+              </w:rPr>
+            </w:pPr>
+            <w:r>
+              <w:rPr>
+                <w:rFonts w:eastAsia="Times New Roman" w:cs="Times New Roman"/>
+                <w:b w:val="0"/>
+              </w:rPr>
+              <w:t xml:space="preserve">o </w:t>
+            </w:r>
+            <w:r>
+              <w:rPr>
+                <w:rFonts w:eastAsia="Times New Roman" w:cs="Times New Roman"/>
+                <w:b w:val="0"/>
+              </w:rPr>
+              <w:t>starttm</w:t>
+            </w:r>
+          </w:p>
+        </w:tc>
+        <w:tc>
+          <w:tcPr>
+            <w:tcW w:w="4428" w:type="dxa"/>
+          </w:tcPr>
+          <w:p>
+            <w:pPr>
+              <w:cnfStyle w:val="000000000000" w:firstRow="0" w:lastRow="0" w:firstColumn="0" w:lastColumn="0" w:oddVBand="0" w:evenVBand="0" w:oddHBand="0" w:evenHBand="0" w:firstRowFirstColumn="0" w:firstRowLastColumn="0" w:lastRowFirstColumn="0" w:lastRowLastColumn="0"/>
+            </w:pPr>
+            <w:r>
+              <w:t>out_of_service.start_time</w:t>
+            </w:r>
+          </w:p>
+        </w:tc>
+      </w:tr>
+      <w:tr>
+        <w:trPr>
+          <w:cnfStyle w:val="000000100000" w:firstRow="0" w:lastRow="0" w:firstColumn="0" w:lastColumn="0" w:oddVBand="0" w:evenVBand="0" w:oddHBand="1" w:evenHBand="0" w:firstRowFirstColumn="0" w:firstRowLastColumn="0" w:lastRowFirstColumn="0" w:lastRowLastColumn="0"/>
+          <w:trHeight w:val="49"/>
+        </w:trPr>
+        <w:tc>
+          <w:tcPr>
+            <w:cnfStyle w:val="001000000000" w:firstRow="0" w:lastRow="0" w:firstColumn="1" w:lastColumn="0" w:oddVBand="0" w:evenVBand="0" w:oddHBand="0" w:evenHBand="0" w:firstRowFirstColumn="0" w:firstRowLastColumn="0" w:lastRowFirstColumn="0" w:lastRowLastColumn="0"/>
+            <w:tcW w:w="4428" w:type="dxa"/>
+          </w:tcPr>
+          <w:p>
+            <w:pPr>
+              <w:rPr>
+                <w:rFonts w:eastAsia="Times New Roman" w:cs="Times New Roman"/>
+                <w:b w:val="0"/>
+              </w:rPr>
+            </w:pPr>
+            <w:r>
+              <w:rPr>
+                <w:rFonts w:eastAsia="Times New Roman" w:cs="Times New Roman"/>
+                <w:b w:val="0"/>
+              </w:rPr>
+              <w:t>o endtm</w:t>
+            </w:r>
+          </w:p>
+        </w:tc>
+        <w:tc>
+          <w:tcPr>
+            <w:tcW w:w="4428" w:type="dxa"/>
+          </w:tcPr>
+          <w:p>
+            <w:pPr>
+              <w:cnfStyle w:val="000000100000" w:firstRow="0" w:lastRow="0" w:firstColumn="0" w:lastColumn="0" w:oddVBand="0" w:evenVBand="0" w:oddHBand="1" w:evenHBand="0" w:firstRowFirstColumn="0" w:firstRowLastColumn="0" w:lastRowFirstColumn="0" w:lastRowLastColumn="0"/>
+            </w:pPr>
+            <w:r>
+              <w:t>out_of_service.end_time</w:t>
+            </w:r>
+          </w:p>
+        </w:tc>
+      </w:tr>
+      <w:tr>
+        <w:trPr>
+          <w:trHeight w:val="74"/>
+        </w:trPr>
+        <w:tc>
+          <w:tcPr>
+            <w:cnfStyle w:val="001000000000" w:firstRow="0" w:lastRow="0" w:firstColumn="1" w:lastColumn="0" w:oddVBand="0" w:evenVBand="0" w:oddHBand="0" w:evenHBand="0" w:firstRowFirstColumn="0" w:firstRowLastColumn="0" w:lastRowFirstColumn="0" w:lastRowLastColumn="0"/>
+            <w:tcW w:w="4428" w:type="dxa"/>
+          </w:tcPr>
+          <w:p>
+            <w:pPr>
+              <w:rPr>
+                <w:rFonts w:eastAsia="Times New Roman" w:cs="Times New Roman"/>
+                <w:b w:val="0"/>
+              </w:rPr>
+            </w:pPr>
+            <w:r>
+              <w:rPr>
+                <w:rFonts w:eastAsia="Times New Roman" w:cs="Times New Roman"/>
+                <w:b w:val="0"/>
+              </w:rPr>
+              <w:t>o duration</w:t>
+            </w:r>
+          </w:p>
+        </w:tc>
+        <w:tc>
+          <w:tcPr>
+            <w:tcW w:w="4428" w:type="dxa"/>
+          </w:tcPr>
+          <w:p>
+            <w:pPr>
+              <w:cnfStyle w:val="000000000000" w:firstRow="0" w:lastRow="0" w:firstColumn="0" w:lastColumn="0" w:oddVBand="0" w:evenVBand="0" w:oddHBand="0" w:evenHBand="0" w:firstRowFirstColumn="0" w:firstRowLastColumn="0" w:lastRowFirstColumn="0" w:lastRowLastColumn="0"/>
+            </w:pPr>
+            <w:r>
+              <w:t>out_of_service.duration (recalculated from start_time and end_time since this field is inconsistent)</w:t>
+            </w:r>
+          </w:p>
+        </w:tc>
+      </w:tr>
+      <w:tr>
+        <w:trPr>
+          <w:cnfStyle w:val="000000100000" w:firstRow="0" w:lastRow="0" w:firstColumn="0" w:lastColumn="0" w:oddVBand="0" w:evenVBand="0" w:oddHBand="1" w:evenHBand="0" w:firstRowFirstColumn="0" w:firstRowLastColumn="0" w:lastRowFirstColumn="0" w:lastRowLastColumn="0"/>
+          <w:trHeight w:val="73"/>
+        </w:trPr>
+        <w:tc>
+          <w:tcPr>
+            <w:cnfStyle w:val="001000000000" w:firstRow="0" w:lastRow="0" w:firstColumn="1" w:lastColumn="0" w:oddVBand="0" w:evenVBand="0" w:oddHBand="0" w:evenHBand="0" w:firstRowFirstColumn="0" w:firstRowLastColumn="0" w:lastRowFirstColumn="0" w:lastRowLastColumn="0"/>
+            <w:tcW w:w="4428" w:type="dxa"/>
+          </w:tcPr>
+          <w:p>
+            <w:pPr>
+              <w:rPr>
+                <w:rFonts w:eastAsia="Times New Roman" w:cs="Times New Roman"/>
+                <w:b w:val="0"/>
+              </w:rPr>
+            </w:pPr>
+            <w:r>
+              <w:rPr>
+                <w:rFonts w:eastAsia="Times New Roman" w:cs="Times New Roman"/>
+                <w:b w:val="0"/>
+              </w:rPr>
+              <w:t>o unitperid</w:t>
+            </w:r>
+          </w:p>
+        </w:tc>
+        <w:tc>
+          <w:tcPr>
+            <w:tcW w:w="4428" w:type="dxa"/>
+          </w:tcPr>
+          <w:p>
+            <w:pPr>
+              <w:cnfStyle w:val="000000100000" w:firstRow="0" w:lastRow="0" w:firstColumn="0" w:lastColumn="0" w:oddVBand="0" w:evenVBand="0" w:oddHBand="1" w:evenHBand="0" w:firstRowFirstColumn="0" w:firstRowLastColumn="0" w:lastRowFirstColumn="0" w:lastRowLastColumn="0"/>
+            </w:pPr>
+            <w:r>
+              <w:t>N/A</w:t>
             </w:r>
           </w:p>
         </w:tc>
@@ -6587,6 +7026,87 @@
       <w:szCs w:val="26"/>
     </w:rPr>
   </w:style>
+  <w:style w:type="table" w:styleId="MediumList1-Accent4">
+    <w:name w:val="Medium List 1 Accent 4"/>
+    <w:basedOn w:val="TableNormal"/>
+    <w:uiPriority w:val="65"/>
+    <w:rsid w:val="009C2789"/>
+    <w:rPr>
+      <w:color w:val="000000" w:themeColor="text1"/>
+    </w:rPr>
+    <w:tblPr>
+      <w:tblStyleRowBandSize w:val="1"/>
+      <w:tblStyleColBandSize w:val="1"/>
+      <w:tblInd w:w="0" w:type="dxa"/>
+      <w:tblBorders>
+        <w:top w:val="single" w:sz="8" w:space="0" w:color="8064A2" w:themeColor="accent4"/>
+        <w:bottom w:val="single" w:sz="8" w:space="0" w:color="8064A2" w:themeColor="accent4"/>
+      </w:tblBorders>
+      <w:tblCellMar>
+        <w:top w:w="0" w:type="dxa"/>
+        <w:left w:w="108" w:type="dxa"/>
+        <w:bottom w:w="0" w:type="dxa"/>
+        <w:right w:w="108" w:type="dxa"/>
+      </w:tblCellMar>
+    </w:tblPr>
+    <w:tblStylePr w:type="firstRow">
+      <w:rPr>
+        <w:rFonts w:asciiTheme="majorHAnsi" w:eastAsiaTheme="majorEastAsia" w:hAnsiTheme="majorHAnsi" w:cstheme="majorBidi"/>
+      </w:rPr>
+      <w:tblPr/>
+      <w:tcPr>
+        <w:tcBorders>
+          <w:top w:val="nil"/>
+          <w:bottom w:val="single" w:sz="8" w:space="0" w:color="8064A2" w:themeColor="accent4"/>
+        </w:tcBorders>
+      </w:tcPr>
+    </w:tblStylePr>
+    <w:tblStylePr w:type="lastRow">
+      <w:rPr>
+        <w:b/>
+        <w:bCs/>
+        <w:color w:val="1F497D" w:themeColor="text2"/>
+      </w:rPr>
+      <w:tblPr/>
+      <w:tcPr>
+        <w:tcBorders>
+          <w:top w:val="single" w:sz="8" w:space="0" w:color="8064A2" w:themeColor="accent4"/>
+          <w:bottom w:val="single" w:sz="8" w:space="0" w:color="8064A2" w:themeColor="accent4"/>
+        </w:tcBorders>
+      </w:tcPr>
+    </w:tblStylePr>
+    <w:tblStylePr w:type="firstCol">
+      <w:rPr>
+        <w:b/>
+        <w:bCs/>
+      </w:rPr>
+    </w:tblStylePr>
+    <w:tblStylePr w:type="lastCol">
+      <w:rPr>
+        <w:b/>
+        <w:bCs/>
+      </w:rPr>
+      <w:tblPr/>
+      <w:tcPr>
+        <w:tcBorders>
+          <w:top w:val="single" w:sz="8" w:space="0" w:color="8064A2" w:themeColor="accent4"/>
+          <w:bottom w:val="single" w:sz="8" w:space="0" w:color="8064A2" w:themeColor="accent4"/>
+        </w:tcBorders>
+      </w:tcPr>
+    </w:tblStylePr>
+    <w:tblStylePr w:type="band1Vert">
+      <w:tblPr/>
+      <w:tcPr>
+        <w:shd w:val="clear" w:color="auto" w:fill="DFD8E8" w:themeFill="accent4" w:themeFillTint="3F"/>
+      </w:tcPr>
+    </w:tblStylePr>
+    <w:tblStylePr w:type="band1Horz">
+      <w:tblPr/>
+      <w:tcPr>
+        <w:shd w:val="clear" w:color="auto" w:fill="DFD8E8" w:themeFill="accent4" w:themeFillTint="3F"/>
+      </w:tcPr>
+    </w:tblStylePr>
+  </w:style>
 </w:styles>
 </file>
 
@@ -7680,6 +8200,87 @@
       <w:sz w:val="26"/>
       <w:szCs w:val="26"/>
     </w:rPr>
+  </w:style>
+  <w:style w:type="table" w:styleId="MediumList1-Accent4">
+    <w:name w:val="Medium List 1 Accent 4"/>
+    <w:basedOn w:val="TableNormal"/>
+    <w:uiPriority w:val="65"/>
+    <w:rsid w:val="009C2789"/>
+    <w:rPr>
+      <w:color w:val="000000" w:themeColor="text1"/>
+    </w:rPr>
+    <w:tblPr>
+      <w:tblStyleRowBandSize w:val="1"/>
+      <w:tblStyleColBandSize w:val="1"/>
+      <w:tblInd w:w="0" w:type="dxa"/>
+      <w:tblBorders>
+        <w:top w:val="single" w:sz="8" w:space="0" w:color="8064A2" w:themeColor="accent4"/>
+        <w:bottom w:val="single" w:sz="8" w:space="0" w:color="8064A2" w:themeColor="accent4"/>
+      </w:tblBorders>
+      <w:tblCellMar>
+        <w:top w:w="0" w:type="dxa"/>
+        <w:left w:w="108" w:type="dxa"/>
+        <w:bottom w:w="0" w:type="dxa"/>
+        <w:right w:w="108" w:type="dxa"/>
+      </w:tblCellMar>
+    </w:tblPr>
+    <w:tblStylePr w:type="firstRow">
+      <w:rPr>
+        <w:rFonts w:asciiTheme="majorHAnsi" w:eastAsiaTheme="majorEastAsia" w:hAnsiTheme="majorHAnsi" w:cstheme="majorBidi"/>
+      </w:rPr>
+      <w:tblPr/>
+      <w:tcPr>
+        <w:tcBorders>
+          <w:top w:val="nil"/>
+          <w:bottom w:val="single" w:sz="8" w:space="0" w:color="8064A2" w:themeColor="accent4"/>
+        </w:tcBorders>
+      </w:tcPr>
+    </w:tblStylePr>
+    <w:tblStylePr w:type="lastRow">
+      <w:rPr>
+        <w:b/>
+        <w:bCs/>
+        <w:color w:val="1F497D" w:themeColor="text2"/>
+      </w:rPr>
+      <w:tblPr/>
+      <w:tcPr>
+        <w:tcBorders>
+          <w:top w:val="single" w:sz="8" w:space="0" w:color="8064A2" w:themeColor="accent4"/>
+          <w:bottom w:val="single" w:sz="8" w:space="0" w:color="8064A2" w:themeColor="accent4"/>
+        </w:tcBorders>
+      </w:tcPr>
+    </w:tblStylePr>
+    <w:tblStylePr w:type="firstCol">
+      <w:rPr>
+        <w:b/>
+        <w:bCs/>
+      </w:rPr>
+    </w:tblStylePr>
+    <w:tblStylePr w:type="lastCol">
+      <w:rPr>
+        <w:b/>
+        <w:bCs/>
+      </w:rPr>
+      <w:tblPr/>
+      <w:tcPr>
+        <w:tcBorders>
+          <w:top w:val="single" w:sz="8" w:space="0" w:color="8064A2" w:themeColor="accent4"/>
+          <w:bottom w:val="single" w:sz="8" w:space="0" w:color="8064A2" w:themeColor="accent4"/>
+        </w:tcBorders>
+      </w:tcPr>
+    </w:tblStylePr>
+    <w:tblStylePr w:type="band1Vert">
+      <w:tblPr/>
+      <w:tcPr>
+        <w:shd w:val="clear" w:color="auto" w:fill="DFD8E8" w:themeFill="accent4" w:themeFillTint="3F"/>
+      </w:tcPr>
+    </w:tblStylePr>
+    <w:tblStylePr w:type="band1Horz">
+      <w:tblPr/>
+      <w:tcPr>
+        <w:shd w:val="clear" w:color="auto" w:fill="DFD8E8" w:themeFill="accent4" w:themeFillTint="3F"/>
+      </w:tcPr>
+    </w:tblStylePr>
   </w:style>
 </w:styles>
 </file>

</xml_diff>

<commit_message>
Wrote script to load unitper table and updated data docs
</commit_message>
<xml_diff>
--- a/working_files/datadocs/Durham PD Data Dictionary.docx
+++ b/working_files/datadocs/Durham PD Data Dictionary.docx
@@ -3244,7 +3244,7 @@
               <w:cnfStyle w:val="000000100000" w:firstRow="0" w:lastRow="0" w:firstColumn="0" w:lastColumn="0" w:oddVBand="0" w:evenVBand="0" w:oddHBand="1" w:evenHBand="0" w:firstRowFirstColumn="0" w:firstRowLastColumn="0" w:lastRowFirstColumn="0" w:lastRowLastColumn="0"/>
             </w:pPr>
             <w:r>
-              <w:t>N/A (we’re not concerned with this)</w:t>
+              <w:t>call_log.shift_unit_id</w:t>
             </w:r>
           </w:p>
         </w:tc>
@@ -5353,8 +5353,6 @@
             <w:r>
               <w:t xml:space="preserve"> (translation: oos_code.descr)</w:t>
             </w:r>
-            <w:bookmarkStart w:id="0" w:name="_GoBack"/>
-            <w:bookmarkEnd w:id="0"/>
           </w:p>
         </w:tc>
       </w:tr>
@@ -5604,7 +5602,569 @@
               <w:cnfStyle w:val="000000100000" w:firstRow="0" w:lastRow="0" w:firstColumn="0" w:lastColumn="0" w:oddVBand="0" w:evenVBand="0" w:oddHBand="1" w:evenHBand="0" w:firstRowFirstColumn="0" w:firstRowLastColumn="0" w:lastRowFirstColumn="0" w:lastRowLastColumn="0"/>
             </w:pPr>
             <w:r>
+              <w:t>out_of_service.shift_unit_id</w:t>
+            </w:r>
+          </w:p>
+        </w:tc>
+      </w:tr>
+    </w:tbl>
+    <w:p/>
+    <w:tbl>
+      <w:tblPr>
+        <w:tblStyle w:val="LightShading-Accent5"/>
+        <w:tblW w:w="0" w:type="auto"/>
+        <w:tblLook w:val="04A0" w:firstRow="1" w:lastRow="0" w:firstColumn="1" w:lastColumn="0" w:noHBand="0" w:noVBand="1"/>
+      </w:tblPr>
+      <w:tblGrid>
+        <w:gridCol w:w="4428"/>
+        <w:gridCol w:w="4428"/>
+      </w:tblGrid>
+      <w:tr>
+        <w:trPr>
+          <w:cnfStyle w:val="100000000000" w:firstRow="1" w:lastRow="0" w:firstColumn="0" w:lastColumn="0" w:oddVBand="0" w:evenVBand="0" w:oddHBand="0" w:evenHBand="0" w:firstRowFirstColumn="0" w:firstRowLastColumn="0" w:lastRowFirstColumn="0" w:lastRowLastColumn="0"/>
+        </w:trPr>
+        <w:tc>
+          <w:tcPr>
+            <w:cnfStyle w:val="001000000000" w:firstRow="0" w:lastRow="0" w:firstColumn="1" w:lastColumn="0" w:oddVBand="0" w:evenVBand="0" w:oddHBand="0" w:evenHBand="0" w:firstRowFirstColumn="0" w:firstRowLastColumn="0" w:lastRowFirstColumn="0" w:lastRowLastColumn="0"/>
+            <w:tcW w:w="4428" w:type="dxa"/>
+          </w:tcPr>
+          <w:p>
+            <w:pPr>
+              <w:rPr>
+                <w:b w:val="0"/>
+                <w:color w:val="auto"/>
+              </w:rPr>
+            </w:pPr>
+            <w:r>
+              <w:rPr>
+                <w:color w:val="auto"/>
+              </w:rPr>
+              <w:t xml:space="preserve">DPD </w:t>
+            </w:r>
+            <w:r>
+              <w:rPr>
+                <w:color w:val="auto"/>
+              </w:rPr>
+              <w:t>unitper</w:t>
+            </w:r>
+            <w:r>
+              <w:rPr>
+                <w:color w:val="auto"/>
+              </w:rPr>
+              <w:t xml:space="preserve"> (</w:t>
+            </w:r>
+            <w:r>
+              <w:rPr>
+                <w:color w:val="auto"/>
+              </w:rPr>
+              <w:t>in</w:t>
+            </w:r>
+            <w:bookmarkStart w:id="0" w:name="_GoBack"/>
+            <w:bookmarkEnd w:id="0"/>
+            <w:r>
+              <w:rPr>
+                <w:color w:val="auto"/>
+              </w:rPr>
+              <w:t xml:space="preserve"> service data)</w:t>
+            </w:r>
+          </w:p>
+        </w:tc>
+        <w:tc>
+          <w:tcPr>
+            <w:tcW w:w="4428" w:type="dxa"/>
+          </w:tcPr>
+          <w:p>
+            <w:pPr>
+              <w:cnfStyle w:val="100000000000" w:firstRow="1" w:lastRow="0" w:firstColumn="0" w:lastColumn="0" w:oddVBand="0" w:evenVBand="0" w:oddHBand="0" w:evenHBand="0" w:firstRowFirstColumn="0" w:firstRowLastColumn="0" w:lastRowFirstColumn="0" w:lastRowLastColumn="0"/>
+              <w:rPr>
+                <w:color w:val="auto"/>
+              </w:rPr>
+            </w:pPr>
+            <w:r>
+              <w:rPr>
+                <w:color w:val="auto"/>
+              </w:rPr>
+              <w:t>CFS Analytics</w:t>
+            </w:r>
+          </w:p>
+        </w:tc>
+      </w:tr>
+      <w:tr>
+        <w:trPr>
+          <w:cnfStyle w:val="000000100000" w:firstRow="0" w:lastRow="0" w:firstColumn="0" w:lastColumn="0" w:oddVBand="0" w:evenVBand="0" w:oddHBand="1" w:evenHBand="0" w:firstRowFirstColumn="0" w:firstRowLastColumn="0" w:lastRowFirstColumn="0" w:lastRowLastColumn="0"/>
+        </w:trPr>
+        <w:tc>
+          <w:tcPr>
+            <w:cnfStyle w:val="001000000000" w:firstRow="0" w:lastRow="0" w:firstColumn="1" w:lastColumn="0" w:oddVBand="0" w:evenVBand="0" w:oddHBand="0" w:evenHBand="0" w:firstRowFirstColumn="0" w:firstRowLastColumn="0" w:lastRowFirstColumn="0" w:lastRowLastColumn="0"/>
+            <w:tcW w:w="4428" w:type="dxa"/>
+          </w:tcPr>
+          <w:p>
+            <w:pPr>
+              <w:rPr>
+                <w:b w:val="0"/>
+                <w:color w:val="auto"/>
+              </w:rPr>
+            </w:pPr>
+            <w:r>
+              <w:rPr>
+                <w:b w:val="0"/>
+                <w:color w:val="auto"/>
+              </w:rPr>
+              <w:t>o primekey</w:t>
+            </w:r>
+          </w:p>
+        </w:tc>
+        <w:tc>
+          <w:tcPr>
+            <w:tcW w:w="4428" w:type="dxa"/>
+          </w:tcPr>
+          <w:p>
+            <w:pPr>
+              <w:cnfStyle w:val="000000100000" w:firstRow="0" w:lastRow="0" w:firstColumn="0" w:lastColumn="0" w:oddVBand="0" w:evenVBand="0" w:oddHBand="1" w:evenHBand="0" w:firstRowFirstColumn="0" w:firstRowLastColumn="0" w:lastRowFirstColumn="0" w:lastRowLastColumn="0"/>
+              <w:rPr>
+                <w:color w:val="auto"/>
+              </w:rPr>
+            </w:pPr>
+            <w:r>
+              <w:rPr>
+                <w:color w:val="auto"/>
+              </w:rPr>
+              <w:t>shift.shift_id</w:t>
+            </w:r>
+          </w:p>
+        </w:tc>
+      </w:tr>
+      <w:tr>
+        <w:tc>
+          <w:tcPr>
+            <w:cnfStyle w:val="001000000000" w:firstRow="0" w:lastRow="0" w:firstColumn="1" w:lastColumn="0" w:oddVBand="0" w:evenVBand="0" w:oddHBand="0" w:evenHBand="0" w:firstRowFirstColumn="0" w:firstRowLastColumn="0" w:lastRowFirstColumn="0" w:lastRowLastColumn="0"/>
+            <w:tcW w:w="4428" w:type="dxa"/>
+          </w:tcPr>
+          <w:p>
+            <w:pPr>
+              <w:rPr>
+                <w:b w:val="0"/>
+                <w:color w:val="auto"/>
+              </w:rPr>
+            </w:pPr>
+            <w:r>
+              <w:rPr>
+                <w:b w:val="0"/>
+                <w:color w:val="auto"/>
+              </w:rPr>
+              <w:t>o unitperid</w:t>
+            </w:r>
+          </w:p>
+        </w:tc>
+        <w:tc>
+          <w:tcPr>
+            <w:tcW w:w="4428" w:type="dxa"/>
+          </w:tcPr>
+          <w:p>
+            <w:pPr>
+              <w:cnfStyle w:val="000000000000" w:firstRow="0" w:lastRow="0" w:firstColumn="0" w:lastColumn="0" w:oddVBand="0" w:evenVBand="0" w:oddHBand="0" w:evenHBand="0" w:firstRowFirstColumn="0" w:firstRowLastColumn="0" w:lastRowFirstColumn="0" w:lastRowLastColumn="0"/>
+              <w:rPr>
+                <w:color w:val="auto"/>
+              </w:rPr>
+            </w:pPr>
+            <w:r>
+              <w:rPr>
+                <w:color w:val="auto"/>
+              </w:rPr>
+              <w:t>shift.shift_unit_id (NOT UNIQUE)</w:t>
+            </w:r>
+          </w:p>
+        </w:tc>
+      </w:tr>
+      <w:tr>
+        <w:trPr>
+          <w:cnfStyle w:val="000000100000" w:firstRow="0" w:lastRow="0" w:firstColumn="0" w:lastColumn="0" w:oddVBand="0" w:evenVBand="0" w:oddHBand="1" w:evenHBand="0" w:firstRowFirstColumn="0" w:firstRowLastColumn="0" w:lastRowFirstColumn="0" w:lastRowLastColumn="0"/>
+        </w:trPr>
+        <w:tc>
+          <w:tcPr>
+            <w:cnfStyle w:val="001000000000" w:firstRow="0" w:lastRow="0" w:firstColumn="1" w:lastColumn="0" w:oddVBand="0" w:evenVBand="0" w:oddHBand="0" w:evenHBand="0" w:firstRowFirstColumn="0" w:firstRowLastColumn="0" w:lastRowFirstColumn="0" w:lastRowLastColumn="0"/>
+            <w:tcW w:w="4428" w:type="dxa"/>
+          </w:tcPr>
+          <w:p>
+            <w:pPr>
+              <w:rPr>
+                <w:b w:val="0"/>
+                <w:color w:val="auto"/>
+              </w:rPr>
+            </w:pPr>
+            <w:r>
+              <w:rPr>
+                <w:b w:val="0"/>
+                <w:color w:val="auto"/>
+              </w:rPr>
+              <w:t>o unitcode</w:t>
+            </w:r>
+          </w:p>
+        </w:tc>
+        <w:tc>
+          <w:tcPr>
+            <w:tcW w:w="4428" w:type="dxa"/>
+          </w:tcPr>
+          <w:p>
+            <w:pPr>
+              <w:cnfStyle w:val="000000100000" w:firstRow="0" w:lastRow="0" w:firstColumn="0" w:lastColumn="0" w:oddVBand="0" w:evenVBand="0" w:oddHBand="1" w:evenHBand="0" w:firstRowFirstColumn="0" w:firstRowLastColumn="0" w:lastRowFirstColumn="0" w:lastRowLastColumn="0"/>
+              <w:rPr>
+                <w:color w:val="auto"/>
+              </w:rPr>
+            </w:pPr>
+            <w:r>
+              <w:rPr>
+                <w:color w:val="auto"/>
+              </w:rPr>
+              <w:t>shift.call_unit_id (translation: call_unit.descr)</w:t>
+            </w:r>
+          </w:p>
+        </w:tc>
+      </w:tr>
+      <w:tr>
+        <w:tc>
+          <w:tcPr>
+            <w:cnfStyle w:val="001000000000" w:firstRow="0" w:lastRow="0" w:firstColumn="1" w:lastColumn="0" w:oddVBand="0" w:evenVBand="0" w:oddHBand="0" w:evenHBand="0" w:firstRowFirstColumn="0" w:firstRowLastColumn="0" w:lastRowFirstColumn="0" w:lastRowLastColumn="0"/>
+            <w:tcW w:w="4428" w:type="dxa"/>
+          </w:tcPr>
+          <w:p>
+            <w:pPr>
+              <w:rPr>
+                <w:b w:val="0"/>
+                <w:color w:val="auto"/>
+              </w:rPr>
+            </w:pPr>
+            <w:r>
+              <w:rPr>
+                <w:b w:val="0"/>
+                <w:color w:val="auto"/>
+              </w:rPr>
+              <w:t>o officerid</w:t>
+            </w:r>
+          </w:p>
+        </w:tc>
+        <w:tc>
+          <w:tcPr>
+            <w:tcW w:w="4428" w:type="dxa"/>
+          </w:tcPr>
+          <w:p>
+            <w:pPr>
+              <w:cnfStyle w:val="000000000000" w:firstRow="0" w:lastRow="0" w:firstColumn="0" w:lastColumn="0" w:oddVBand="0" w:evenVBand="0" w:oddHBand="0" w:evenHBand="0" w:firstRowFirstColumn="0" w:firstRowLastColumn="0" w:lastRowFirstColumn="0" w:lastRowLastColumn="0"/>
+              <w:rPr>
+                <w:color w:val="auto"/>
+              </w:rPr>
+            </w:pPr>
+            <w:r>
+              <w:rPr>
+                <w:color w:val="auto"/>
+              </w:rPr>
+              <w:t>shift.officer_id (references officer_name but not a foreign key, since officer_id is not unique in officer_name)</w:t>
+            </w:r>
+          </w:p>
+        </w:tc>
+      </w:tr>
+      <w:tr>
+        <w:trPr>
+          <w:cnfStyle w:val="000000100000" w:firstRow="0" w:lastRow="0" w:firstColumn="0" w:lastColumn="0" w:oddVBand="0" w:evenVBand="0" w:oddHBand="1" w:evenHBand="0" w:firstRowFirstColumn="0" w:firstRowLastColumn="0" w:lastRowFirstColumn="0" w:lastRowLastColumn="0"/>
+        </w:trPr>
+        <w:tc>
+          <w:tcPr>
+            <w:cnfStyle w:val="001000000000" w:firstRow="0" w:lastRow="0" w:firstColumn="1" w:lastColumn="0" w:oddVBand="0" w:evenVBand="0" w:oddHBand="0" w:evenHBand="0" w:firstRowFirstColumn="0" w:firstRowLastColumn="0" w:lastRowFirstColumn="0" w:lastRowLastColumn="0"/>
+            <w:tcW w:w="4428" w:type="dxa"/>
+          </w:tcPr>
+          <w:p>
+            <w:pPr>
+              <w:rPr>
+                <w:b w:val="0"/>
+                <w:color w:val="auto"/>
+              </w:rPr>
+            </w:pPr>
+            <w:r>
+              <w:rPr>
+                <w:b w:val="0"/>
+                <w:color w:val="auto"/>
+              </w:rPr>
+              <w:t>o name</w:t>
+            </w:r>
+          </w:p>
+        </w:tc>
+        <w:tc>
+          <w:tcPr>
+            <w:tcW w:w="4428" w:type="dxa"/>
+          </w:tcPr>
+          <w:p>
+            <w:pPr>
+              <w:cnfStyle w:val="000000100000" w:firstRow="0" w:lastRow="0" w:firstColumn="0" w:lastColumn="0" w:oddVBand="0" w:evenVBand="0" w:oddHBand="1" w:evenHBand="0" w:firstRowFirstColumn="0" w:firstRowLastColumn="0" w:lastRowFirstColumn="0" w:lastRowLastColumn="0"/>
+              <w:rPr>
+                <w:color w:val="auto"/>
+              </w:rPr>
+            </w:pPr>
+            <w:r>
+              <w:rPr>
+                <w:color w:val="auto"/>
+              </w:rPr>
+              <w:t>officer_name.name</w:t>
+            </w:r>
+          </w:p>
+        </w:tc>
+      </w:tr>
+      <w:tr>
+        <w:tc>
+          <w:tcPr>
+            <w:cnfStyle w:val="001000000000" w:firstRow="0" w:lastRow="0" w:firstColumn="1" w:lastColumn="0" w:oddVBand="0" w:evenVBand="0" w:oddHBand="0" w:evenHBand="0" w:firstRowFirstColumn="0" w:firstRowLastColumn="0" w:lastRowFirstColumn="0" w:lastRowLastColumn="0"/>
+            <w:tcW w:w="4428" w:type="dxa"/>
+          </w:tcPr>
+          <w:p>
+            <w:pPr>
+              <w:rPr>
+                <w:b w:val="0"/>
+                <w:color w:val="auto"/>
+              </w:rPr>
+            </w:pPr>
+            <w:r>
+              <w:rPr>
+                <w:b w:val="0"/>
+                <w:color w:val="auto"/>
+              </w:rPr>
+              <w:t>o emdept_id</w:t>
+            </w:r>
+          </w:p>
+        </w:tc>
+        <w:tc>
+          <w:tcPr>
+            <w:tcW w:w="4428" w:type="dxa"/>
+          </w:tcPr>
+          <w:p>
+            <w:pPr>
+              <w:cnfStyle w:val="000000000000" w:firstRow="0" w:lastRow="0" w:firstColumn="0" w:lastColumn="0" w:oddVBand="0" w:evenVBand="0" w:oddHBand="0" w:evenHBand="0" w:firstRowFirstColumn="0" w:firstRowLastColumn="0" w:lastRowFirstColumn="0" w:lastRowLastColumn="0"/>
+              <w:rPr>
+                <w:color w:val="auto"/>
+              </w:rPr>
+            </w:pPr>
+            <w:r>
+              <w:rPr>
+                <w:color w:val="auto"/>
+              </w:rPr>
               <w:t>N/A</w:t>
+            </w:r>
+          </w:p>
+        </w:tc>
+      </w:tr>
+      <w:tr>
+        <w:trPr>
+          <w:cnfStyle w:val="000000100000" w:firstRow="0" w:lastRow="0" w:firstColumn="0" w:lastColumn="0" w:oddVBand="0" w:evenVBand="0" w:oddHBand="1" w:evenHBand="0" w:firstRowFirstColumn="0" w:firstRowLastColumn="0" w:lastRowFirstColumn="0" w:lastRowLastColumn="0"/>
+        </w:trPr>
+        <w:tc>
+          <w:tcPr>
+            <w:cnfStyle w:val="001000000000" w:firstRow="0" w:lastRow="0" w:firstColumn="1" w:lastColumn="0" w:oddVBand="0" w:evenVBand="0" w:oddHBand="0" w:evenHBand="0" w:firstRowFirstColumn="0" w:firstRowLastColumn="0" w:lastRowFirstColumn="0" w:lastRowLastColumn="0"/>
+            <w:tcW w:w="4428" w:type="dxa"/>
+          </w:tcPr>
+          <w:p>
+            <w:pPr>
+              <w:rPr>
+                <w:b w:val="0"/>
+                <w:color w:val="auto"/>
+              </w:rPr>
+            </w:pPr>
+            <w:r>
+              <w:rPr>
+                <w:b w:val="0"/>
+                <w:color w:val="auto"/>
+              </w:rPr>
+              <w:t>o intime</w:t>
+            </w:r>
+          </w:p>
+        </w:tc>
+        <w:tc>
+          <w:tcPr>
+            <w:tcW w:w="4428" w:type="dxa"/>
+          </w:tcPr>
+          <w:p>
+            <w:pPr>
+              <w:cnfStyle w:val="000000100000" w:firstRow="0" w:lastRow="0" w:firstColumn="0" w:lastColumn="0" w:oddVBand="0" w:evenVBand="0" w:oddHBand="1" w:evenHBand="0" w:firstRowFirstColumn="0" w:firstRowLastColumn="0" w:lastRowFirstColumn="0" w:lastRowLastColumn="0"/>
+              <w:rPr>
+                <w:color w:val="auto"/>
+              </w:rPr>
+            </w:pPr>
+            <w:r>
+              <w:rPr>
+                <w:color w:val="auto"/>
+              </w:rPr>
+              <w:t>shift.time_in</w:t>
+            </w:r>
+          </w:p>
+        </w:tc>
+      </w:tr>
+      <w:tr>
+        <w:tc>
+          <w:tcPr>
+            <w:cnfStyle w:val="001000000000" w:firstRow="0" w:lastRow="0" w:firstColumn="1" w:lastColumn="0" w:oddVBand="0" w:evenVBand="0" w:oddHBand="0" w:evenHBand="0" w:firstRowFirstColumn="0" w:firstRowLastColumn="0" w:lastRowFirstColumn="0" w:lastRowLastColumn="0"/>
+            <w:tcW w:w="4428" w:type="dxa"/>
+          </w:tcPr>
+          <w:p>
+            <w:pPr>
+              <w:rPr>
+                <w:b w:val="0"/>
+                <w:color w:val="auto"/>
+              </w:rPr>
+            </w:pPr>
+            <w:r>
+              <w:rPr>
+                <w:b w:val="0"/>
+                <w:color w:val="auto"/>
+              </w:rPr>
+              <w:t>o outtime</w:t>
+            </w:r>
+          </w:p>
+        </w:tc>
+        <w:tc>
+          <w:tcPr>
+            <w:tcW w:w="4428" w:type="dxa"/>
+          </w:tcPr>
+          <w:p>
+            <w:pPr>
+              <w:cnfStyle w:val="000000000000" w:firstRow="0" w:lastRow="0" w:firstColumn="0" w:lastColumn="0" w:oddVBand="0" w:evenVBand="0" w:oddHBand="0" w:evenHBand="0" w:firstRowFirstColumn="0" w:firstRowLastColumn="0" w:lastRowFirstColumn="0" w:lastRowLastColumn="0"/>
+              <w:rPr>
+                <w:color w:val="auto"/>
+              </w:rPr>
+            </w:pPr>
+            <w:r>
+              <w:rPr>
+                <w:color w:val="auto"/>
+              </w:rPr>
+              <w:t>shift.time_out</w:t>
+            </w:r>
+          </w:p>
+        </w:tc>
+      </w:tr>
+      <w:tr>
+        <w:trPr>
+          <w:cnfStyle w:val="000000100000" w:firstRow="0" w:lastRow="0" w:firstColumn="0" w:lastColumn="0" w:oddVBand="0" w:evenVBand="0" w:oddHBand="1" w:evenHBand="0" w:firstRowFirstColumn="0" w:firstRowLastColumn="0" w:lastRowFirstColumn="0" w:lastRowLastColumn="0"/>
+        </w:trPr>
+        <w:tc>
+          <w:tcPr>
+            <w:cnfStyle w:val="001000000000" w:firstRow="0" w:lastRow="0" w:firstColumn="1" w:lastColumn="0" w:oddVBand="0" w:evenVBand="0" w:oddHBand="0" w:evenHBand="0" w:firstRowFirstColumn="0" w:firstRowLastColumn="0" w:lastRowFirstColumn="0" w:lastRowLastColumn="0"/>
+            <w:tcW w:w="4428" w:type="dxa"/>
+          </w:tcPr>
+          <w:p>
+            <w:pPr>
+              <w:rPr>
+                <w:b w:val="0"/>
+                <w:color w:val="auto"/>
+              </w:rPr>
+            </w:pPr>
+            <w:r>
+              <w:rPr>
+                <w:b w:val="0"/>
+                <w:color w:val="auto"/>
+              </w:rPr>
+              <w:t>o emunit</w:t>
+            </w:r>
+          </w:p>
+        </w:tc>
+        <w:tc>
+          <w:tcPr>
+            <w:tcW w:w="4428" w:type="dxa"/>
+          </w:tcPr>
+          <w:p>
+            <w:pPr>
+              <w:cnfStyle w:val="000000100000" w:firstRow="0" w:lastRow="0" w:firstColumn="0" w:lastColumn="0" w:oddVBand="0" w:evenVBand="0" w:oddHBand="1" w:evenHBand="0" w:firstRowFirstColumn="0" w:firstRowLastColumn="0" w:lastRowFirstColumn="0" w:lastRowLastColumn="0"/>
+              <w:rPr>
+                <w:color w:val="auto"/>
+              </w:rPr>
+            </w:pPr>
+            <w:r>
+              <w:rPr>
+                <w:color w:val="auto"/>
+              </w:rPr>
+              <w:t>shift.unit</w:t>
+            </w:r>
+          </w:p>
+        </w:tc>
+      </w:tr>
+      <w:tr>
+        <w:tc>
+          <w:tcPr>
+            <w:cnfStyle w:val="001000000000" w:firstRow="0" w:lastRow="0" w:firstColumn="1" w:lastColumn="0" w:oddVBand="0" w:evenVBand="0" w:oddHBand="0" w:evenHBand="0" w:firstRowFirstColumn="0" w:firstRowLastColumn="0" w:lastRowFirstColumn="0" w:lastRowLastColumn="0"/>
+            <w:tcW w:w="4428" w:type="dxa"/>
+          </w:tcPr>
+          <w:p>
+            <w:pPr>
+              <w:rPr>
+                <w:b w:val="0"/>
+                <w:color w:val="auto"/>
+              </w:rPr>
+            </w:pPr>
+            <w:r>
+              <w:rPr>
+                <w:b w:val="0"/>
+                <w:color w:val="auto"/>
+              </w:rPr>
+              <w:t>o emdivision</w:t>
+            </w:r>
+          </w:p>
+        </w:tc>
+        <w:tc>
+          <w:tcPr>
+            <w:tcW w:w="4428" w:type="dxa"/>
+          </w:tcPr>
+          <w:p>
+            <w:pPr>
+              <w:cnfStyle w:val="000000000000" w:firstRow="0" w:lastRow="0" w:firstColumn="0" w:lastColumn="0" w:oddVBand="0" w:evenVBand="0" w:oddHBand="0" w:evenHBand="0" w:firstRowFirstColumn="0" w:firstRowLastColumn="0" w:lastRowFirstColumn="0" w:lastRowLastColumn="0"/>
+              <w:rPr>
+                <w:color w:val="auto"/>
+              </w:rPr>
+            </w:pPr>
+            <w:r>
+              <w:rPr>
+                <w:color w:val="auto"/>
+              </w:rPr>
+              <w:t>shift.division</w:t>
+            </w:r>
+          </w:p>
+        </w:tc>
+      </w:tr>
+      <w:tr>
+        <w:trPr>
+          <w:cnfStyle w:val="000000100000" w:firstRow="0" w:lastRow="0" w:firstColumn="0" w:lastColumn="0" w:oddVBand="0" w:evenVBand="0" w:oddHBand="1" w:evenHBand="0" w:firstRowFirstColumn="0" w:firstRowLastColumn="0" w:lastRowFirstColumn="0" w:lastRowLastColumn="0"/>
+        </w:trPr>
+        <w:tc>
+          <w:tcPr>
+            <w:cnfStyle w:val="001000000000" w:firstRow="0" w:lastRow="0" w:firstColumn="1" w:lastColumn="0" w:oddVBand="0" w:evenVBand="0" w:oddHBand="0" w:evenHBand="0" w:firstRowFirstColumn="0" w:firstRowLastColumn="0" w:lastRowFirstColumn="0" w:lastRowLastColumn="0"/>
+            <w:tcW w:w="4428" w:type="dxa"/>
+          </w:tcPr>
+          <w:p>
+            <w:pPr>
+              <w:rPr>
+                <w:b w:val="0"/>
+                <w:color w:val="auto"/>
+              </w:rPr>
+            </w:pPr>
+            <w:r>
+              <w:rPr>
+                <w:b w:val="0"/>
+                <w:color w:val="auto"/>
+              </w:rPr>
+              <w:t>o emsection</w:t>
+            </w:r>
+          </w:p>
+        </w:tc>
+        <w:tc>
+          <w:tcPr>
+            <w:tcW w:w="4428" w:type="dxa"/>
+          </w:tcPr>
+          <w:p>
+            <w:pPr>
+              <w:cnfStyle w:val="000000100000" w:firstRow="0" w:lastRow="0" w:firstColumn="0" w:lastColumn="0" w:oddVBand="0" w:evenVBand="0" w:oddHBand="1" w:evenHBand="0" w:firstRowFirstColumn="0" w:firstRowLastColumn="0" w:lastRowFirstColumn="0" w:lastRowLastColumn="0"/>
+              <w:rPr>
+                <w:color w:val="auto"/>
+              </w:rPr>
+            </w:pPr>
+            <w:r>
+              <w:rPr>
+                <w:color w:val="auto"/>
+              </w:rPr>
+              <w:t>shift.section</w:t>
             </w:r>
           </w:p>
         </w:tc>
@@ -7107,6 +7667,106 @@
       </w:tcPr>
     </w:tblStylePr>
   </w:style>
+  <w:style w:type="table" w:styleId="LightShading-Accent5">
+    <w:name w:val="Light Shading Accent 5"/>
+    <w:basedOn w:val="TableNormal"/>
+    <w:uiPriority w:val="60"/>
+    <w:rsid w:val="00692696"/>
+    <w:rPr>
+      <w:color w:val="31849B" w:themeColor="accent5" w:themeShade="BF"/>
+    </w:rPr>
+    <w:tblPr>
+      <w:tblStyleRowBandSize w:val="1"/>
+      <w:tblStyleColBandSize w:val="1"/>
+      <w:tblInd w:w="0" w:type="dxa"/>
+      <w:tblBorders>
+        <w:top w:val="single" w:sz="8" w:space="0" w:color="4BACC6" w:themeColor="accent5"/>
+        <w:bottom w:val="single" w:sz="8" w:space="0" w:color="4BACC6" w:themeColor="accent5"/>
+      </w:tblBorders>
+      <w:tblCellMar>
+        <w:top w:w="0" w:type="dxa"/>
+        <w:left w:w="108" w:type="dxa"/>
+        <w:bottom w:w="0" w:type="dxa"/>
+        <w:right w:w="108" w:type="dxa"/>
+      </w:tblCellMar>
+    </w:tblPr>
+    <w:tblStylePr w:type="firstRow">
+      <w:pPr>
+        <w:spacing w:before="0" w:after="0" w:line="240" w:lineRule="auto"/>
+      </w:pPr>
+      <w:rPr>
+        <w:b/>
+        <w:bCs/>
+      </w:rPr>
+      <w:tblPr/>
+      <w:tcPr>
+        <w:tcBorders>
+          <w:top w:val="single" w:sz="8" w:space="0" w:color="4BACC6" w:themeColor="accent5"/>
+          <w:left w:val="nil"/>
+          <w:bottom w:val="single" w:sz="8" w:space="0" w:color="4BACC6" w:themeColor="accent5"/>
+          <w:right w:val="nil"/>
+          <w:insideH w:val="nil"/>
+          <w:insideV w:val="nil"/>
+        </w:tcBorders>
+      </w:tcPr>
+    </w:tblStylePr>
+    <w:tblStylePr w:type="lastRow">
+      <w:pPr>
+        <w:spacing w:before="0" w:after="0" w:line="240" w:lineRule="auto"/>
+      </w:pPr>
+      <w:rPr>
+        <w:b/>
+        <w:bCs/>
+      </w:rPr>
+      <w:tblPr/>
+      <w:tcPr>
+        <w:tcBorders>
+          <w:top w:val="single" w:sz="8" w:space="0" w:color="4BACC6" w:themeColor="accent5"/>
+          <w:left w:val="nil"/>
+          <w:bottom w:val="single" w:sz="8" w:space="0" w:color="4BACC6" w:themeColor="accent5"/>
+          <w:right w:val="nil"/>
+          <w:insideH w:val="nil"/>
+          <w:insideV w:val="nil"/>
+        </w:tcBorders>
+      </w:tcPr>
+    </w:tblStylePr>
+    <w:tblStylePr w:type="firstCol">
+      <w:rPr>
+        <w:b/>
+        <w:bCs/>
+      </w:rPr>
+    </w:tblStylePr>
+    <w:tblStylePr w:type="lastCol">
+      <w:rPr>
+        <w:b/>
+        <w:bCs/>
+      </w:rPr>
+    </w:tblStylePr>
+    <w:tblStylePr w:type="band1Vert">
+      <w:tblPr/>
+      <w:tcPr>
+        <w:tcBorders>
+          <w:left w:val="nil"/>
+          <w:right w:val="nil"/>
+          <w:insideH w:val="nil"/>
+          <w:insideV w:val="nil"/>
+        </w:tcBorders>
+        <w:shd w:val="clear" w:color="auto" w:fill="D2EAF1" w:themeFill="accent5" w:themeFillTint="3F"/>
+      </w:tcPr>
+    </w:tblStylePr>
+    <w:tblStylePr w:type="band1Horz">
+      <w:tblPr/>
+      <w:tcPr>
+        <w:tcBorders>
+          <w:left w:val="nil"/>
+          <w:right w:val="nil"/>
+          <w:insideH w:val="nil"/>
+          <w:insideV w:val="nil"/>
+        </w:tcBorders>
+        <w:shd w:val="clear" w:color="auto" w:fill="D2EAF1" w:themeFill="accent5" w:themeFillTint="3F"/>
+      </w:tcPr>
+    </w:tblStylePr>
+  </w:style>
 </w:styles>
 </file>
 
@@ -8279,6 +8939,106 @@
       <w:tblPr/>
       <w:tcPr>
         <w:shd w:val="clear" w:color="auto" w:fill="DFD8E8" w:themeFill="accent4" w:themeFillTint="3F"/>
+      </w:tcPr>
+    </w:tblStylePr>
+  </w:style>
+  <w:style w:type="table" w:styleId="LightShading-Accent5">
+    <w:name w:val="Light Shading Accent 5"/>
+    <w:basedOn w:val="TableNormal"/>
+    <w:uiPriority w:val="60"/>
+    <w:rsid w:val="00692696"/>
+    <w:rPr>
+      <w:color w:val="31849B" w:themeColor="accent5" w:themeShade="BF"/>
+    </w:rPr>
+    <w:tblPr>
+      <w:tblStyleRowBandSize w:val="1"/>
+      <w:tblStyleColBandSize w:val="1"/>
+      <w:tblInd w:w="0" w:type="dxa"/>
+      <w:tblBorders>
+        <w:top w:val="single" w:sz="8" w:space="0" w:color="4BACC6" w:themeColor="accent5"/>
+        <w:bottom w:val="single" w:sz="8" w:space="0" w:color="4BACC6" w:themeColor="accent5"/>
+      </w:tblBorders>
+      <w:tblCellMar>
+        <w:top w:w="0" w:type="dxa"/>
+        <w:left w:w="108" w:type="dxa"/>
+        <w:bottom w:w="0" w:type="dxa"/>
+        <w:right w:w="108" w:type="dxa"/>
+      </w:tblCellMar>
+    </w:tblPr>
+    <w:tblStylePr w:type="firstRow">
+      <w:pPr>
+        <w:spacing w:before="0" w:after="0" w:line="240" w:lineRule="auto"/>
+      </w:pPr>
+      <w:rPr>
+        <w:b/>
+        <w:bCs/>
+      </w:rPr>
+      <w:tblPr/>
+      <w:tcPr>
+        <w:tcBorders>
+          <w:top w:val="single" w:sz="8" w:space="0" w:color="4BACC6" w:themeColor="accent5"/>
+          <w:left w:val="nil"/>
+          <w:bottom w:val="single" w:sz="8" w:space="0" w:color="4BACC6" w:themeColor="accent5"/>
+          <w:right w:val="nil"/>
+          <w:insideH w:val="nil"/>
+          <w:insideV w:val="nil"/>
+        </w:tcBorders>
+      </w:tcPr>
+    </w:tblStylePr>
+    <w:tblStylePr w:type="lastRow">
+      <w:pPr>
+        <w:spacing w:before="0" w:after="0" w:line="240" w:lineRule="auto"/>
+      </w:pPr>
+      <w:rPr>
+        <w:b/>
+        <w:bCs/>
+      </w:rPr>
+      <w:tblPr/>
+      <w:tcPr>
+        <w:tcBorders>
+          <w:top w:val="single" w:sz="8" w:space="0" w:color="4BACC6" w:themeColor="accent5"/>
+          <w:left w:val="nil"/>
+          <w:bottom w:val="single" w:sz="8" w:space="0" w:color="4BACC6" w:themeColor="accent5"/>
+          <w:right w:val="nil"/>
+          <w:insideH w:val="nil"/>
+          <w:insideV w:val="nil"/>
+        </w:tcBorders>
+      </w:tcPr>
+    </w:tblStylePr>
+    <w:tblStylePr w:type="firstCol">
+      <w:rPr>
+        <w:b/>
+        <w:bCs/>
+      </w:rPr>
+    </w:tblStylePr>
+    <w:tblStylePr w:type="lastCol">
+      <w:rPr>
+        <w:b/>
+        <w:bCs/>
+      </w:rPr>
+    </w:tblStylePr>
+    <w:tblStylePr w:type="band1Vert">
+      <w:tblPr/>
+      <w:tcPr>
+        <w:tcBorders>
+          <w:left w:val="nil"/>
+          <w:right w:val="nil"/>
+          <w:insideH w:val="nil"/>
+          <w:insideV w:val="nil"/>
+        </w:tcBorders>
+        <w:shd w:val="clear" w:color="auto" w:fill="D2EAF1" w:themeFill="accent5" w:themeFillTint="3F"/>
+      </w:tcPr>
+    </w:tblStylePr>
+    <w:tblStylePr w:type="band1Horz">
+      <w:tblPr/>
+      <w:tcPr>
+        <w:tcBorders>
+          <w:left w:val="nil"/>
+          <w:right w:val="nil"/>
+          <w:insideH w:val="nil"/>
+          <w:insideV w:val="nil"/>
+        </w:tcBorders>
+        <w:shd w:val="clear" w:color="auto" w:fill="D2EAF1" w:themeFill="accent5" w:themeFillTint="3F"/>
       </w:tcPr>
     </w:tblStylePr>
   </w:style>

</xml_diff>

<commit_message>
Several schema fixes on my local postgres; hasn't been loaded on freyja yet
</commit_message>
<xml_diff>
--- a/working_files/datadocs/Durham PD Data Dictionary.docx
+++ b/working_files/datadocs/Durham PD Data Dictionary.docx
@@ -1822,10 +1822,13 @@
             </w:r>
             <w:proofErr w:type="spellEnd"/>
             <w:r>
-              <w:t xml:space="preserve"> / priority.descr</w:t>
-            </w:r>
-            <w:bookmarkStart w:id="0" w:name="_GoBack"/>
-            <w:bookmarkEnd w:id="0"/>
+              <w:t xml:space="preserve"> / </w:t>
+            </w:r>
+            <w:proofErr w:type="spellStart"/>
+            <w:r>
+              <w:t>priority.descr</w:t>
+            </w:r>
+            <w:proofErr w:type="spellEnd"/>
           </w:p>
         </w:tc>
       </w:tr>
@@ -4414,7 +4417,10 @@
             </w:pPr>
             <w:proofErr w:type="spellStart"/>
             <w:r>
-              <w:t>call_log.shift_unit_id</w:t>
+              <w:t>call_log.shift</w:t>
+            </w:r>
+            <w:r>
+              <w:t>_id</w:t>
             </w:r>
             <w:proofErr w:type="spellEnd"/>
           </w:p>
@@ -6470,99 +6476,119 @@
             </w:pPr>
             <w:proofErr w:type="spellStart"/>
             <w:r>
+              <w:t>ucr_descr</w:t>
+            </w:r>
+            <w:r>
+              <w:t>.</w:t>
+            </w:r>
+            <w:r>
+              <w:t>ucr_code</w:t>
+            </w:r>
+            <w:r>
+              <w:t>_id</w:t>
+            </w:r>
+            <w:proofErr w:type="spellEnd"/>
+            <w:r>
+              <w:t>/</w:t>
+            </w:r>
+            <w:proofErr w:type="spellStart"/>
+            <w:r>
+              <w:t>ucr_code.descr</w:t>
+            </w:r>
+            <w:proofErr w:type="spellEnd"/>
+          </w:p>
+        </w:tc>
+      </w:tr>
+      <w:tr>
+        <w:tc>
+          <w:tcPr>
+            <w:cnfStyle w:val="001000000000" w:firstRow="0" w:lastRow="0" w:firstColumn="1" w:lastColumn="0" w:oddVBand="0" w:evenVBand="0" w:oddHBand="0" w:evenHBand="0" w:firstRowFirstColumn="0" w:firstRowLastColumn="0" w:lastRowFirstColumn="0" w:lastRowLastColumn="0"/>
+            <w:tcW w:w="4428" w:type="dxa"/>
+          </w:tcPr>
+          <w:p>
+            <w:pPr>
+              <w:rPr>
+                <w:b w:val="0"/>
+              </w:rPr>
+            </w:pPr>
+            <w:r>
+              <w:rPr>
+                <w:b w:val="0"/>
+              </w:rPr>
+              <w:t xml:space="preserve">o </w:t>
+            </w:r>
+            <w:proofErr w:type="spellStart"/>
+            <w:r>
+              <w:rPr>
+                <w:b w:val="0"/>
+              </w:rPr>
+              <w:t>arr_chrg</w:t>
+            </w:r>
+            <w:proofErr w:type="spellEnd"/>
+            <w:r>
+              <w:rPr>
+                <w:b w:val="0"/>
+              </w:rPr>
+              <w:t xml:space="preserve"> – short description for the </w:t>
+            </w:r>
+            <w:proofErr w:type="spellStart"/>
+            <w:r>
+              <w:rPr>
+                <w:b w:val="0"/>
+              </w:rPr>
+              <w:t>ucr</w:t>
+            </w:r>
+            <w:proofErr w:type="spellEnd"/>
+            <w:r>
+              <w:rPr>
+                <w:b w:val="0"/>
+              </w:rPr>
+              <w:t xml:space="preserve"> code (this field may not be necessary)</w:t>
+            </w:r>
+          </w:p>
+        </w:tc>
+        <w:tc>
+          <w:tcPr>
+            <w:tcW w:w="4428" w:type="dxa"/>
+          </w:tcPr>
+          <w:p>
+            <w:pPr>
+              <w:cnfStyle w:val="000000000000" w:firstRow="0" w:lastRow="0" w:firstColumn="0" w:lastColumn="0" w:oddVBand="0" w:evenVBand="0" w:oddHBand="0" w:evenHBand="0" w:firstRowFirstColumn="0" w:firstRowLastColumn="0" w:lastRowFirstColumn="0" w:lastRowLastColumn="0"/>
+            </w:pPr>
+            <w:proofErr w:type="spellStart"/>
+            <w:r>
               <w:t>incident.</w:t>
             </w:r>
             <w:r>
-              <w:t>ucr_code</w:t>
-            </w:r>
-            <w:proofErr w:type="spellEnd"/>
-          </w:p>
-        </w:tc>
-      </w:tr>
-      <w:tr>
-        <w:tc>
-          <w:tcPr>
-            <w:cnfStyle w:val="001000000000" w:firstRow="0" w:lastRow="0" w:firstColumn="1" w:lastColumn="0" w:oddVBand="0" w:evenVBand="0" w:oddHBand="0" w:evenHBand="0" w:firstRowFirstColumn="0" w:firstRowLastColumn="0" w:lastRowFirstColumn="0" w:lastRowLastColumn="0"/>
-            <w:tcW w:w="4428" w:type="dxa"/>
-          </w:tcPr>
-          <w:p>
-            <w:pPr>
-              <w:rPr>
-                <w:b w:val="0"/>
-              </w:rPr>
-            </w:pPr>
-            <w:r>
-              <w:rPr>
-                <w:b w:val="0"/>
-              </w:rPr>
-              <w:t xml:space="preserve">o </w:t>
-            </w:r>
-            <w:proofErr w:type="spellStart"/>
-            <w:r>
-              <w:rPr>
-                <w:b w:val="0"/>
-              </w:rPr>
-              <w:t>arr_chrg</w:t>
-            </w:r>
-            <w:proofErr w:type="spellEnd"/>
-            <w:r>
-              <w:rPr>
-                <w:b w:val="0"/>
-              </w:rPr>
-              <w:t xml:space="preserve"> – short description for the </w:t>
-            </w:r>
-            <w:proofErr w:type="spellStart"/>
-            <w:r>
-              <w:rPr>
-                <w:b w:val="0"/>
-              </w:rPr>
+              <w:t>ucr_</w:t>
+            </w:r>
+            <w:r>
+              <w:t>descr</w:t>
+            </w:r>
+            <w:r>
+              <w:t>_</w:t>
+            </w:r>
+            <w:r>
+              <w:t>id</w:t>
+            </w:r>
+            <w:proofErr w:type="spellEnd"/>
+            <w:r>
+              <w:t>/</w:t>
+            </w:r>
+          </w:p>
+          <w:p>
+            <w:pPr>
+              <w:cnfStyle w:val="000000000000" w:firstRow="0" w:lastRow="0" w:firstColumn="0" w:lastColumn="0" w:oddVBand="0" w:evenVBand="0" w:oddHBand="0" w:evenHBand="0" w:firstRowFirstColumn="0" w:firstRowLastColumn="0" w:lastRowFirstColumn="0" w:lastRowLastColumn="0"/>
+            </w:pPr>
+            <w:proofErr w:type="spellStart"/>
+            <w:r>
               <w:t>ucr</w:t>
             </w:r>
-            <w:proofErr w:type="spellEnd"/>
-            <w:r>
-              <w:rPr>
-                <w:b w:val="0"/>
-              </w:rPr>
-              <w:t xml:space="preserve"> code (this field may not be necessary)</w:t>
-            </w:r>
-          </w:p>
-        </w:tc>
-        <w:tc>
-          <w:tcPr>
-            <w:tcW w:w="4428" w:type="dxa"/>
-          </w:tcPr>
-          <w:p>
-            <w:pPr>
-              <w:cnfStyle w:val="000000000000" w:firstRow="0" w:lastRow="0" w:firstColumn="0" w:lastColumn="0" w:oddVBand="0" w:evenVBand="0" w:oddHBand="0" w:evenHBand="0" w:firstRowFirstColumn="0" w:firstRowLastColumn="0" w:lastRowFirstColumn="0" w:lastRowLastColumn="0"/>
-            </w:pPr>
-            <w:proofErr w:type="spellStart"/>
-            <w:r>
-              <w:t>incident.</w:t>
-            </w:r>
-            <w:r>
-              <w:t>ucr_</w:t>
-            </w:r>
-            <w:r>
-              <w:t>descr</w:t>
-            </w:r>
-            <w:r>
-              <w:t>_</w:t>
-            </w:r>
-            <w:r>
-              <w:t>id</w:t>
-            </w:r>
-            <w:proofErr w:type="spellEnd"/>
-            <w:r>
-              <w:t>/</w:t>
-            </w:r>
-          </w:p>
-          <w:p>
-            <w:pPr>
-              <w:cnfStyle w:val="000000000000" w:firstRow="0" w:lastRow="0" w:firstColumn="0" w:lastColumn="0" w:oddVBand="0" w:evenVBand="0" w:oddHBand="0" w:evenHBand="0" w:firstRowFirstColumn="0" w:firstRowLastColumn="0" w:lastRowFirstColumn="0" w:lastRowLastColumn="0"/>
-            </w:pPr>
-            <w:proofErr w:type="spellStart"/>
-            <w:r>
-              <w:t>ucr.short_</w:t>
+            <w:r>
+              <w:t>_descr</w:t>
+            </w:r>
+            <w:r>
+              <w:t>.short_</w:t>
             </w:r>
             <w:r>
               <w:t>descr</w:t>
@@ -6626,7 +6652,10 @@
             </w:pPr>
             <w:proofErr w:type="spellStart"/>
             <w:r>
-              <w:t>ucr.</w:t>
+              <w:t>ucr_descr</w:t>
+            </w:r>
+            <w:r>
+              <w:t>.</w:t>
             </w:r>
             <w:r>
               <w:t>long_</w:t>
@@ -6752,6 +6781,7 @@
       <w:tr>
         <w:trPr>
           <w:cnfStyle w:val="000000100000" w:firstRow="0" w:lastRow="0" w:firstColumn="0" w:lastColumn="0" w:oddVBand="0" w:evenVBand="0" w:oddHBand="1" w:evenHBand="0" w:firstRowFirstColumn="0" w:firstRowLastColumn="0" w:lastRowFirstColumn="0" w:lastRowLastColumn="0"/>
+          <w:trHeight w:val="592"/>
         </w:trPr>
         <w:tc>
           <w:tcPr>
@@ -6815,7 +6845,10 @@
             </w:pPr>
             <w:proofErr w:type="spellStart"/>
             <w:r>
-              <w:t>modus_operandi.incident_id</w:t>
+              <w:t>Incident_mo_item</w:t>
+            </w:r>
+            <w:r>
+              <w:t>.incident_id</w:t>
             </w:r>
             <w:proofErr w:type="spellEnd"/>
           </w:p>
@@ -6884,7 +6917,16 @@
             </w:pPr>
             <w:proofErr w:type="spellStart"/>
             <w:r>
-              <w:t>modus_operandi.mo_id</w:t>
+              <w:t>Incident_mo_item.incident_</w:t>
+            </w:r>
+            <w:r>
+              <w:t>mo_</w:t>
+            </w:r>
+            <w:r>
+              <w:t>item_</w:t>
+            </w:r>
+            <w:r>
+              <w:t>id</w:t>
             </w:r>
             <w:proofErr w:type="spellEnd"/>
           </w:p>
@@ -6938,14 +6980,9 @@
             <w:pPr>
               <w:cnfStyle w:val="000000100000" w:firstRow="0" w:lastRow="0" w:firstColumn="0" w:lastColumn="0" w:oddVBand="0" w:evenVBand="0" w:oddHBand="1" w:evenHBand="0" w:firstRowFirstColumn="0" w:firstRowLastColumn="0" w:lastRowFirstColumn="0" w:lastRowLastColumn="0"/>
             </w:pPr>
-            <w:proofErr w:type="spellStart"/>
-            <w:r>
-              <w:t>modus_operandi.</w:t>
-            </w:r>
-            <w:r>
-              <w:t>mo_group_id</w:t>
-            </w:r>
-            <w:proofErr w:type="spellEnd"/>
+            <w:r>
+              <w:t>N/A</w:t>
+            </w:r>
           </w:p>
         </w:tc>
       </w:tr>
@@ -7002,10 +7039,24 @@
               <w:t>item</w:t>
             </w:r>
             <w:r>
-              <w:t>.group_</w:t>
-            </w:r>
-            <w:r>
-              <w:t>descr</w:t>
+              <w:t>.</w:t>
+            </w:r>
+            <w:r>
+              <w:t>mo_</w:t>
+            </w:r>
+            <w:r>
+              <w:t>group_</w:t>
+            </w:r>
+            <w:r>
+              <w:t>id</w:t>
+            </w:r>
+            <w:proofErr w:type="spellEnd"/>
+            <w:r>
+              <w:t xml:space="preserve"> / </w:t>
+            </w:r>
+            <w:proofErr w:type="spellStart"/>
+            <w:r>
+              <w:t>mo_group.descr</w:t>
             </w:r>
             <w:proofErr w:type="spellEnd"/>
           </w:p>
@@ -7114,20 +7165,9 @@
             <w:pPr>
               <w:cnfStyle w:val="000000100000" w:firstRow="0" w:lastRow="0" w:firstColumn="0" w:lastColumn="0" w:oddVBand="0" w:evenVBand="0" w:oddHBand="1" w:evenHBand="0" w:firstRowFirstColumn="0" w:firstRowLastColumn="0" w:lastRowFirstColumn="0" w:lastRowLastColumn="0"/>
             </w:pPr>
-            <w:proofErr w:type="spellStart"/>
-            <w:r>
-              <w:t>modus_operandi.</w:t>
-            </w:r>
-            <w:r>
-              <w:t>mo_</w:t>
-            </w:r>
-            <w:r>
-              <w:t>item_</w:t>
-            </w:r>
-            <w:r>
-              <w:t>id</w:t>
-            </w:r>
-            <w:proofErr w:type="spellEnd"/>
+            <w:r>
+              <w:t>N/A</w:t>
+            </w:r>
           </w:p>
         </w:tc>
       </w:tr>
@@ -7176,6 +7216,14 @@
             <w:pPr>
               <w:cnfStyle w:val="000000000000" w:firstRow="0" w:lastRow="0" w:firstColumn="0" w:lastColumn="0" w:oddVBand="0" w:evenVBand="0" w:oddHBand="0" w:evenHBand="0" w:firstRowFirstColumn="0" w:firstRowLastColumn="0" w:lastRowFirstColumn="0" w:lastRowLastColumn="0"/>
             </w:pPr>
+            <w:proofErr w:type="spellStart"/>
+            <w:r>
+              <w:t>Incident_mo_item.mo_item_id</w:t>
+            </w:r>
+            <w:proofErr w:type="spellEnd"/>
+            <w:r>
+              <w:t xml:space="preserve"> / </w:t>
+            </w:r>
             <w:proofErr w:type="spellStart"/>
             <w:r>
               <w:t>mo_item.item_</w:t>
@@ -7700,7 +7748,10 @@
             </w:pPr>
             <w:proofErr w:type="spellStart"/>
             <w:r>
-              <w:t>out_of_service.shift_unit_id</w:t>
+              <w:t>out_of_service.shift</w:t>
+            </w:r>
+            <w:r>
+              <w:t>_id</w:t>
             </w:r>
             <w:proofErr w:type="spellEnd"/>
           </w:p>
@@ -7844,60 +7895,84 @@
               <w:rPr>
                 <w:color w:val="auto"/>
               </w:rPr>
+              <w:t>S</w:t>
+            </w:r>
+            <w:r>
+              <w:rPr>
+                <w:color w:val="auto"/>
+              </w:rPr>
+              <w:t>hift</w:t>
+            </w:r>
+            <w:r>
+              <w:rPr>
+                <w:color w:val="auto"/>
+              </w:rPr>
+              <w:t>_unit</w:t>
+            </w:r>
+            <w:r>
+              <w:rPr>
+                <w:color w:val="auto"/>
+              </w:rPr>
+              <w:t>.shift_</w:t>
+            </w:r>
+            <w:r>
+              <w:rPr>
+                <w:color w:val="auto"/>
+              </w:rPr>
+              <w:t>unit_id</w:t>
+            </w:r>
+            <w:proofErr w:type="spellEnd"/>
+          </w:p>
+        </w:tc>
+      </w:tr>
+      <w:tr>
+        <w:tc>
+          <w:tcPr>
+            <w:cnfStyle w:val="001000000000" w:firstRow="0" w:lastRow="0" w:firstColumn="1" w:lastColumn="0" w:oddVBand="0" w:evenVBand="0" w:oddHBand="0" w:evenHBand="0" w:firstRowFirstColumn="0" w:firstRowLastColumn="0" w:lastRowFirstColumn="0" w:lastRowLastColumn="0"/>
+            <w:tcW w:w="4428" w:type="dxa"/>
+          </w:tcPr>
+          <w:p>
+            <w:pPr>
+              <w:rPr>
+                <w:b w:val="0"/>
+                <w:color w:val="auto"/>
+              </w:rPr>
+            </w:pPr>
+            <w:r>
+              <w:rPr>
+                <w:b w:val="0"/>
+                <w:color w:val="auto"/>
+              </w:rPr>
+              <w:t xml:space="preserve">o </w:t>
+            </w:r>
+            <w:proofErr w:type="spellStart"/>
+            <w:r>
+              <w:rPr>
+                <w:b w:val="0"/>
+                <w:color w:val="auto"/>
+              </w:rPr>
+              <w:t>unitperid</w:t>
+            </w:r>
+            <w:proofErr w:type="spellEnd"/>
+          </w:p>
+        </w:tc>
+        <w:tc>
+          <w:tcPr>
+            <w:tcW w:w="4428" w:type="dxa"/>
+          </w:tcPr>
+          <w:p>
+            <w:pPr>
+              <w:cnfStyle w:val="000000000000" w:firstRow="0" w:lastRow="0" w:firstColumn="0" w:lastColumn="0" w:oddVBand="0" w:evenVBand="0" w:oddHBand="0" w:evenHBand="0" w:firstRowFirstColumn="0" w:firstRowLastColumn="0" w:lastRowFirstColumn="0" w:lastRowLastColumn="0"/>
+              <w:rPr>
+                <w:color w:val="auto"/>
+              </w:rPr>
+            </w:pPr>
+            <w:proofErr w:type="spellStart"/>
+            <w:r>
+              <w:rPr>
+                <w:color w:val="auto"/>
+              </w:rPr>
               <w:t>shift.shift_id</w:t>
-            </w:r>
-            <w:proofErr w:type="spellEnd"/>
-          </w:p>
-        </w:tc>
-      </w:tr>
-      <w:tr>
-        <w:tc>
-          <w:tcPr>
-            <w:cnfStyle w:val="001000000000" w:firstRow="0" w:lastRow="0" w:firstColumn="1" w:lastColumn="0" w:oddVBand="0" w:evenVBand="0" w:oddHBand="0" w:evenHBand="0" w:firstRowFirstColumn="0" w:firstRowLastColumn="0" w:lastRowFirstColumn="0" w:lastRowLastColumn="0"/>
-            <w:tcW w:w="4428" w:type="dxa"/>
-          </w:tcPr>
-          <w:p>
-            <w:pPr>
-              <w:rPr>
-                <w:b w:val="0"/>
-                <w:color w:val="auto"/>
-              </w:rPr>
-            </w:pPr>
-            <w:r>
-              <w:rPr>
-                <w:b w:val="0"/>
-                <w:color w:val="auto"/>
-              </w:rPr>
-              <w:t xml:space="preserve">o </w:t>
-            </w:r>
-            <w:proofErr w:type="spellStart"/>
-            <w:r>
-              <w:rPr>
-                <w:b w:val="0"/>
-                <w:color w:val="auto"/>
-              </w:rPr>
-              <w:t>unitperid</w:t>
-            </w:r>
-            <w:proofErr w:type="spellEnd"/>
-          </w:p>
-        </w:tc>
-        <w:tc>
-          <w:tcPr>
-            <w:tcW w:w="4428" w:type="dxa"/>
-          </w:tcPr>
-          <w:p>
-            <w:pPr>
-              <w:cnfStyle w:val="000000000000" w:firstRow="0" w:lastRow="0" w:firstColumn="0" w:lastColumn="0" w:oddVBand="0" w:evenVBand="0" w:oddHBand="0" w:evenHBand="0" w:firstRowFirstColumn="0" w:firstRowLastColumn="0" w:lastRowFirstColumn="0" w:lastRowLastColumn="0"/>
-              <w:rPr>
-                <w:color w:val="auto"/>
-              </w:rPr>
-            </w:pPr>
-            <w:proofErr w:type="spellStart"/>
-            <w:r>
-              <w:rPr>
-                <w:color w:val="auto"/>
-              </w:rPr>
-              <w:t>shift.shift_unit_id</w:t>
             </w:r>
             <w:proofErr w:type="spellEnd"/>
             <w:r>
@@ -7959,13 +8034,25 @@
               <w:rPr>
                 <w:color w:val="auto"/>
               </w:rPr>
-              <w:t>shift.call_unit_id</w:t>
-            </w:r>
-            <w:proofErr w:type="spellEnd"/>
+              <w:t>Shift</w:t>
+            </w:r>
             <w:r>
               <w:rPr>
                 <w:color w:val="auto"/>
               </w:rPr>
+              <w:t>_unit</w:t>
+            </w:r>
+            <w:r>
+              <w:rPr>
+                <w:color w:val="auto"/>
+              </w:rPr>
+              <w:t>.call_unit_id</w:t>
+            </w:r>
+            <w:proofErr w:type="spellEnd"/>
+            <w:r>
+              <w:rPr>
+                <w:color w:val="auto"/>
+              </w:rPr>
               <w:t xml:space="preserve"> (translation: </w:t>
             </w:r>
             <w:proofErr w:type="spellStart"/>
@@ -8027,62 +8114,22 @@
                 <w:color w:val="auto"/>
               </w:rPr>
             </w:pPr>
+            <w:bookmarkStart w:id="0" w:name="_GoBack"/>
             <w:proofErr w:type="spellStart"/>
             <w:r>
               <w:rPr>
                 <w:color w:val="auto"/>
               </w:rPr>
-              <w:t>shift.officer_id</w:t>
-            </w:r>
-            <w:proofErr w:type="spellEnd"/>
+              <w:t>shift</w:t>
+            </w:r>
+            <w:bookmarkEnd w:id="0"/>
             <w:r>
               <w:rPr>
                 <w:color w:val="auto"/>
               </w:rPr>
-              <w:t xml:space="preserve"> (references </w:t>
-            </w:r>
-            <w:proofErr w:type="spellStart"/>
-            <w:r>
-              <w:rPr>
-                <w:color w:val="auto"/>
-              </w:rPr>
-              <w:t>officer_name</w:t>
-            </w:r>
-            <w:proofErr w:type="spellEnd"/>
-            <w:r>
-              <w:rPr>
-                <w:color w:val="auto"/>
-              </w:rPr>
-              <w:t xml:space="preserve"> but not a foreign key, since </w:t>
-            </w:r>
-            <w:proofErr w:type="spellStart"/>
-            <w:r>
-              <w:rPr>
-                <w:color w:val="auto"/>
-              </w:rPr>
-              <w:t>officer_id</w:t>
-            </w:r>
-            <w:proofErr w:type="spellEnd"/>
-            <w:r>
-              <w:rPr>
-                <w:color w:val="auto"/>
-              </w:rPr>
-              <w:t xml:space="preserve"> is not unique in </w:t>
-            </w:r>
-            <w:proofErr w:type="spellStart"/>
-            <w:r>
-              <w:rPr>
-                <w:color w:val="auto"/>
-              </w:rPr>
-              <w:t>officer_name</w:t>
-            </w:r>
-            <w:proofErr w:type="spellEnd"/>
-            <w:r>
-              <w:rPr>
-                <w:color w:val="auto"/>
-              </w:rPr>
-              <w:t>)</w:t>
-            </w:r>
+              <w:t>.officer_id</w:t>
+            </w:r>
+            <w:proofErr w:type="spellEnd"/>
           </w:p>
         </w:tc>
       </w:tr>
@@ -8122,16 +8169,65 @@
                 <w:color w:val="auto"/>
               </w:rPr>
             </w:pPr>
+            <w:proofErr w:type="spellStart"/>
             <w:r>
               <w:rPr>
                 <w:color w:val="auto"/>
               </w:rPr>
-              <w:t>officer_name.name</w:t>
-            </w:r>
-          </w:p>
-        </w:tc>
-      </w:tr>
-      <w:tr>
+              <w:t>Shift.officer_id</w:t>
+            </w:r>
+            <w:proofErr w:type="spellEnd"/>
+            <w:r>
+              <w:rPr>
+                <w:color w:val="auto"/>
+              </w:rPr>
+              <w:t xml:space="preserve"> / o</w:t>
+            </w:r>
+            <w:r>
+              <w:rPr>
+                <w:color w:val="auto"/>
+              </w:rPr>
+              <w:t>fficer</w:t>
+            </w:r>
+            <w:r>
+              <w:rPr>
+                <w:color w:val="auto"/>
+              </w:rPr>
+              <w:t>.</w:t>
+            </w:r>
+            <w:r>
+              <w:rPr>
+                <w:color w:val="auto"/>
+              </w:rPr>
+              <w:t>name</w:t>
+            </w:r>
+            <w:r>
+              <w:rPr>
+                <w:color w:val="auto"/>
+              </w:rPr>
+              <w:t xml:space="preserve"> (or </w:t>
+            </w:r>
+            <w:proofErr w:type="spellStart"/>
+            <w:r>
+              <w:rPr>
+                <w:color w:val="auto"/>
+              </w:rPr>
+              <w:t>officer.name_aka</w:t>
+            </w:r>
+            <w:proofErr w:type="spellEnd"/>
+            <w:r>
+              <w:rPr>
+                <w:color w:val="auto"/>
+              </w:rPr>
+              <w:t>)</w:t>
+            </w:r>
+          </w:p>
+        </w:tc>
+      </w:tr>
+      <w:tr>
+        <w:trPr>
+          <w:trHeight w:val="315"/>
+        </w:trPr>
         <w:tc>
           <w:tcPr>
             <w:cnfStyle w:val="001000000000" w:firstRow="0" w:lastRow="0" w:firstColumn="1" w:lastColumn="0" w:oddVBand="0" w:evenVBand="0" w:oddHBand="0" w:evenHBand="0" w:firstRowFirstColumn="0" w:firstRowLastColumn="0" w:lastRowFirstColumn="0" w:lastRowLastColumn="0"/>
@@ -8232,30 +8328,36 @@
               <w:rPr>
                 <w:color w:val="auto"/>
               </w:rPr>
-              <w:t>shift.time_in</w:t>
-            </w:r>
-            <w:proofErr w:type="spellEnd"/>
-          </w:p>
-        </w:tc>
-      </w:tr>
-      <w:tr>
-        <w:tc>
-          <w:tcPr>
-            <w:cnfStyle w:val="001000000000" w:firstRow="0" w:lastRow="0" w:firstColumn="1" w:lastColumn="0" w:oddVBand="0" w:evenVBand="0" w:oddHBand="0" w:evenHBand="0" w:firstRowFirstColumn="0" w:firstRowLastColumn="0" w:lastRowFirstColumn="0" w:lastRowLastColumn="0"/>
-            <w:tcW w:w="4428" w:type="dxa"/>
-          </w:tcPr>
-          <w:p>
-            <w:pPr>
-              <w:rPr>
-                <w:b w:val="0"/>
+              <w:t>shift.</w:t>
+            </w:r>
+            <w:r>
+              <w:rPr>
                 <w:color w:val="auto"/>
               </w:rPr>
-            </w:pPr>
-            <w:r>
+              <w:t>in_time</w:t>
+            </w:r>
+            <w:proofErr w:type="spellEnd"/>
+          </w:p>
+        </w:tc>
+      </w:tr>
+      <w:tr>
+        <w:tc>
+          <w:tcPr>
+            <w:cnfStyle w:val="001000000000" w:firstRow="0" w:lastRow="0" w:firstColumn="1" w:lastColumn="0" w:oddVBand="0" w:evenVBand="0" w:oddHBand="0" w:evenHBand="0" w:firstRowFirstColumn="0" w:firstRowLastColumn="0" w:lastRowFirstColumn="0" w:lastRowLastColumn="0"/>
+            <w:tcW w:w="4428" w:type="dxa"/>
+          </w:tcPr>
+          <w:p>
+            <w:pPr>
               <w:rPr>
                 <w:b w:val="0"/>
                 <w:color w:val="auto"/>
               </w:rPr>
+            </w:pPr>
+            <w:r>
+              <w:rPr>
+                <w:b w:val="0"/>
+                <w:color w:val="auto"/>
+              </w:rPr>
               <w:t xml:space="preserve">o </w:t>
             </w:r>
             <w:proofErr w:type="spellStart"/>
@@ -8285,7 +8387,157 @@
               <w:rPr>
                 <w:color w:val="auto"/>
               </w:rPr>
-              <w:t>shift.time_out</w:t>
+              <w:t>shift.</w:t>
+            </w:r>
+            <w:r>
+              <w:rPr>
+                <w:color w:val="auto"/>
+              </w:rPr>
+              <w:t>out_time</w:t>
+            </w:r>
+            <w:proofErr w:type="spellEnd"/>
+          </w:p>
+        </w:tc>
+      </w:tr>
+      <w:tr>
+        <w:trPr>
+          <w:cnfStyle w:val="000000100000" w:firstRow="0" w:lastRow="0" w:firstColumn="0" w:lastColumn="0" w:oddVBand="0" w:evenVBand="0" w:oddHBand="1" w:evenHBand="0" w:firstRowFirstColumn="0" w:firstRowLastColumn="0" w:lastRowFirstColumn="0" w:lastRowLastColumn="0"/>
+          <w:trHeight w:val="315"/>
+        </w:trPr>
+        <w:tc>
+          <w:tcPr>
+            <w:cnfStyle w:val="001000000000" w:firstRow="0" w:lastRow="0" w:firstColumn="1" w:lastColumn="0" w:oddVBand="0" w:evenVBand="0" w:oddHBand="0" w:evenHBand="0" w:firstRowFirstColumn="0" w:firstRowLastColumn="0" w:lastRowFirstColumn="0" w:lastRowLastColumn="0"/>
+            <w:tcW w:w="4428" w:type="dxa"/>
+          </w:tcPr>
+          <w:p>
+            <w:pPr>
+              <w:rPr>
+                <w:b w:val="0"/>
+                <w:color w:val="auto"/>
+              </w:rPr>
+            </w:pPr>
+            <w:r>
+              <w:rPr>
+                <w:b w:val="0"/>
+                <w:color w:val="auto"/>
+              </w:rPr>
+              <w:t xml:space="preserve">o </w:t>
+            </w:r>
+            <w:proofErr w:type="spellStart"/>
+            <w:r>
+              <w:rPr>
+                <w:b w:val="0"/>
+                <w:color w:val="auto"/>
+              </w:rPr>
+              <w:t>emunit</w:t>
+            </w:r>
+            <w:proofErr w:type="spellEnd"/>
+          </w:p>
+        </w:tc>
+        <w:tc>
+          <w:tcPr>
+            <w:tcW w:w="4428" w:type="dxa"/>
+          </w:tcPr>
+          <w:p>
+            <w:pPr>
+              <w:cnfStyle w:val="000000100000" w:firstRow="0" w:lastRow="0" w:firstColumn="0" w:lastColumn="0" w:oddVBand="0" w:evenVBand="0" w:oddHBand="1" w:evenHBand="0" w:firstRowFirstColumn="0" w:firstRowLastColumn="0" w:lastRowFirstColumn="0" w:lastRowLastColumn="0"/>
+              <w:rPr>
+                <w:color w:val="auto"/>
+              </w:rPr>
+            </w:pPr>
+            <w:proofErr w:type="spellStart"/>
+            <w:r>
+              <w:rPr>
+                <w:color w:val="auto"/>
+              </w:rPr>
+              <w:t>shift.</w:t>
+            </w:r>
+            <w:r>
+              <w:rPr>
+                <w:color w:val="auto"/>
+              </w:rPr>
+              <w:t>bureau_id</w:t>
+            </w:r>
+            <w:proofErr w:type="spellEnd"/>
+            <w:r>
+              <w:rPr>
+                <w:color w:val="auto"/>
+              </w:rPr>
+              <w:t xml:space="preserve"> / </w:t>
+            </w:r>
+            <w:proofErr w:type="spellStart"/>
+            <w:r>
+              <w:rPr>
+                <w:color w:val="auto"/>
+              </w:rPr>
+              <w:t>bureau.descr</w:t>
+            </w:r>
+            <w:proofErr w:type="spellEnd"/>
+          </w:p>
+        </w:tc>
+      </w:tr>
+      <w:tr>
+        <w:tc>
+          <w:tcPr>
+            <w:cnfStyle w:val="001000000000" w:firstRow="0" w:lastRow="0" w:firstColumn="1" w:lastColumn="0" w:oddVBand="0" w:evenVBand="0" w:oddHBand="0" w:evenHBand="0" w:firstRowFirstColumn="0" w:firstRowLastColumn="0" w:lastRowFirstColumn="0" w:lastRowLastColumn="0"/>
+            <w:tcW w:w="4428" w:type="dxa"/>
+          </w:tcPr>
+          <w:p>
+            <w:pPr>
+              <w:rPr>
+                <w:b w:val="0"/>
+                <w:color w:val="auto"/>
+              </w:rPr>
+            </w:pPr>
+            <w:r>
+              <w:rPr>
+                <w:b w:val="0"/>
+                <w:color w:val="auto"/>
+              </w:rPr>
+              <w:t xml:space="preserve">o </w:t>
+            </w:r>
+            <w:proofErr w:type="spellStart"/>
+            <w:r>
+              <w:rPr>
+                <w:b w:val="0"/>
+                <w:color w:val="auto"/>
+              </w:rPr>
+              <w:t>emdivision</w:t>
+            </w:r>
+            <w:proofErr w:type="spellEnd"/>
+          </w:p>
+        </w:tc>
+        <w:tc>
+          <w:tcPr>
+            <w:tcW w:w="4428" w:type="dxa"/>
+          </w:tcPr>
+          <w:p>
+            <w:pPr>
+              <w:cnfStyle w:val="000000000000" w:firstRow="0" w:lastRow="0" w:firstColumn="0" w:lastColumn="0" w:oddVBand="0" w:evenVBand="0" w:oddHBand="0" w:evenHBand="0" w:firstRowFirstColumn="0" w:firstRowLastColumn="0" w:lastRowFirstColumn="0" w:lastRowLastColumn="0"/>
+              <w:rPr>
+                <w:color w:val="auto"/>
+              </w:rPr>
+            </w:pPr>
+            <w:proofErr w:type="spellStart"/>
+            <w:r>
+              <w:rPr>
+                <w:color w:val="auto"/>
+              </w:rPr>
+              <w:t>Shift.division_id</w:t>
+            </w:r>
+            <w:proofErr w:type="spellEnd"/>
+            <w:r>
+              <w:rPr>
+                <w:color w:val="auto"/>
+              </w:rPr>
+              <w:t xml:space="preserve"> / </w:t>
+            </w:r>
+            <w:proofErr w:type="spellStart"/>
+            <w:r>
+              <w:rPr>
+                <w:color w:val="auto"/>
+              </w:rPr>
+              <w:t>division.descr</w:t>
             </w:r>
             <w:proofErr w:type="spellEnd"/>
           </w:p>
@@ -8320,7 +8572,7 @@
                 <w:b w:val="0"/>
                 <w:color w:val="auto"/>
               </w:rPr>
-              <w:t>emunit</w:t>
+              <w:t>emsection</w:t>
             </w:r>
             <w:proofErr w:type="spellEnd"/>
           </w:p>
@@ -8341,116 +8593,21 @@
               <w:rPr>
                 <w:color w:val="auto"/>
               </w:rPr>
-              <w:t>shift.unit</w:t>
-            </w:r>
-            <w:proofErr w:type="spellEnd"/>
-          </w:p>
-        </w:tc>
-      </w:tr>
-      <w:tr>
-        <w:tc>
-          <w:tcPr>
-            <w:cnfStyle w:val="001000000000" w:firstRow="0" w:lastRow="0" w:firstColumn="1" w:lastColumn="0" w:oddVBand="0" w:evenVBand="0" w:oddHBand="0" w:evenHBand="0" w:firstRowFirstColumn="0" w:firstRowLastColumn="0" w:lastRowFirstColumn="0" w:lastRowLastColumn="0"/>
-            <w:tcW w:w="4428" w:type="dxa"/>
-          </w:tcPr>
-          <w:p>
-            <w:pPr>
-              <w:rPr>
-                <w:b w:val="0"/>
+              <w:t>shift.unit_id</w:t>
+            </w:r>
+            <w:proofErr w:type="spellEnd"/>
+            <w:r>
+              <w:rPr>
                 <w:color w:val="auto"/>
               </w:rPr>
-            </w:pPr>
-            <w:r>
-              <w:rPr>
-                <w:b w:val="0"/>
+              <w:t xml:space="preserve"> / </w:t>
+            </w:r>
+            <w:proofErr w:type="spellStart"/>
+            <w:r>
+              <w:rPr>
                 <w:color w:val="auto"/>
               </w:rPr>
-              <w:t xml:space="preserve">o </w:t>
-            </w:r>
-            <w:proofErr w:type="spellStart"/>
-            <w:r>
-              <w:rPr>
-                <w:b w:val="0"/>
-                <w:color w:val="auto"/>
-              </w:rPr>
-              <w:t>emdivision</w:t>
-            </w:r>
-            <w:proofErr w:type="spellEnd"/>
-          </w:p>
-        </w:tc>
-        <w:tc>
-          <w:tcPr>
-            <w:tcW w:w="4428" w:type="dxa"/>
-          </w:tcPr>
-          <w:p>
-            <w:pPr>
-              <w:cnfStyle w:val="000000000000" w:firstRow="0" w:lastRow="0" w:firstColumn="0" w:lastColumn="0" w:oddVBand="0" w:evenVBand="0" w:oddHBand="0" w:evenHBand="0" w:firstRowFirstColumn="0" w:firstRowLastColumn="0" w:lastRowFirstColumn="0" w:lastRowLastColumn="0"/>
-              <w:rPr>
-                <w:color w:val="auto"/>
-              </w:rPr>
-            </w:pPr>
-            <w:proofErr w:type="spellStart"/>
-            <w:r>
-              <w:rPr>
-                <w:color w:val="auto"/>
-              </w:rPr>
-              <w:t>shift.division</w:t>
-            </w:r>
-            <w:proofErr w:type="spellEnd"/>
-          </w:p>
-        </w:tc>
-      </w:tr>
-      <w:tr>
-        <w:trPr>
-          <w:cnfStyle w:val="000000100000" w:firstRow="0" w:lastRow="0" w:firstColumn="0" w:lastColumn="0" w:oddVBand="0" w:evenVBand="0" w:oddHBand="1" w:evenHBand="0" w:firstRowFirstColumn="0" w:firstRowLastColumn="0" w:lastRowFirstColumn="0" w:lastRowLastColumn="0"/>
-        </w:trPr>
-        <w:tc>
-          <w:tcPr>
-            <w:cnfStyle w:val="001000000000" w:firstRow="0" w:lastRow="0" w:firstColumn="1" w:lastColumn="0" w:oddVBand="0" w:evenVBand="0" w:oddHBand="0" w:evenHBand="0" w:firstRowFirstColumn="0" w:firstRowLastColumn="0" w:lastRowFirstColumn="0" w:lastRowLastColumn="0"/>
-            <w:tcW w:w="4428" w:type="dxa"/>
-          </w:tcPr>
-          <w:p>
-            <w:pPr>
-              <w:rPr>
-                <w:b w:val="0"/>
-                <w:color w:val="auto"/>
-              </w:rPr>
-            </w:pPr>
-            <w:r>
-              <w:rPr>
-                <w:b w:val="0"/>
-                <w:color w:val="auto"/>
-              </w:rPr>
-              <w:t xml:space="preserve">o </w:t>
-            </w:r>
-            <w:proofErr w:type="spellStart"/>
-            <w:r>
-              <w:rPr>
-                <w:b w:val="0"/>
-                <w:color w:val="auto"/>
-              </w:rPr>
-              <w:t>emsection</w:t>
-            </w:r>
-            <w:proofErr w:type="spellEnd"/>
-          </w:p>
-        </w:tc>
-        <w:tc>
-          <w:tcPr>
-            <w:tcW w:w="4428" w:type="dxa"/>
-          </w:tcPr>
-          <w:p>
-            <w:pPr>
-              <w:cnfStyle w:val="000000100000" w:firstRow="0" w:lastRow="0" w:firstColumn="0" w:lastColumn="0" w:oddVBand="0" w:evenVBand="0" w:oddHBand="1" w:evenHBand="0" w:firstRowFirstColumn="0" w:firstRowLastColumn="0" w:lastRowFirstColumn="0" w:lastRowLastColumn="0"/>
-              <w:rPr>
-                <w:color w:val="auto"/>
-              </w:rPr>
-            </w:pPr>
-            <w:proofErr w:type="spellStart"/>
-            <w:r>
-              <w:rPr>
-                <w:color w:val="auto"/>
-              </w:rPr>
-              <w:t>shift.section</w:t>
+              <w:t>unit.descr</w:t>
             </w:r>
             <w:proofErr w:type="spellEnd"/>
           </w:p>
@@ -10772,7 +10929,7 @@
 </file>
 
 <file path=customXml/itemProps1.xml><?xml version="1.0" encoding="utf-8"?>
-<ds:datastoreItem xmlns:ds="http://schemas.openxmlformats.org/officeDocument/2006/customXml" ds:itemID="{5935386E-3989-7E4F-91F2-E87AAD056EF0}">
+<ds:datastoreItem xmlns:ds="http://schemas.openxmlformats.org/officeDocument/2006/customXml" ds:itemID="{B1D6E2CB-FF03-DA48-9FEE-8B7DD6CBCFE3}">
   <ds:schemaRefs>
     <ds:schemaRef ds:uri="http://schemas.openxmlformats.org/officeDocument/2006/bibliography"/>
   </ds:schemaRefs>

</xml_diff>